<commit_message>
update flow chart in document
</commit_message>
<xml_diff>
--- a/Document.docx
+++ b/Document.docx
@@ -6,7 +6,7 @@
       <w:pPr>
         <w:jc w:val="right"/>
         <w:rPr>
-          <w:rFonts w:ascii="돋움" w:eastAsia="돋움" w:hAnsi="돋움"/>
+          <w:rFonts w:ascii="돋움" w:eastAsia="돋움" w:hAnsi="돋움" w:hint="eastAsia"/>
         </w:rPr>
       </w:pPr>
     </w:p>
@@ -143,7 +143,7 @@
       <w:pPr>
         <w:jc w:val="right"/>
         <w:rPr>
-          <w:rFonts w:ascii="휴먼엑스포" w:eastAsia="휴먼엑스포" w:hAnsi="돋움"/>
+          <w:rFonts w:ascii="휴먼엑스포" w:eastAsia="휴먼엑스포" w:hAnsi="돋움" w:hint="eastAsia"/>
           <w:b/>
           <w:sz w:val="48"/>
           <w:szCs w:val="48"/>
@@ -457,7 +457,7 @@
         <w:spacing w:after="0"/>
         <w:jc w:val="left"/>
         <w:rPr>
-          <w:rFonts w:ascii="HY그래픽M" w:eastAsia="HY그래픽M" w:hAnsi="돋움" w:hint="eastAsia"/>
+          <w:rFonts w:ascii="HY그래픽M" w:eastAsia="HY그래픽M" w:hAnsi="돋움"/>
           <w:szCs w:val="48"/>
         </w:rPr>
       </w:pPr>
@@ -519,23 +519,7 @@
           <w:rFonts w:ascii="HY그래픽M" w:eastAsia="HY그래픽M" w:hAnsi="돋움" w:hint="eastAsia"/>
           <w:szCs w:val="48"/>
         </w:rPr>
-        <w:t xml:space="preserve">정의한 모듈에 대해 </w:t>
-      </w:r>
-      <w:proofErr w:type="spellStart"/>
-      <w:r>
-        <w:rPr>
-          <w:rFonts w:ascii="HY그래픽M" w:eastAsia="HY그래픽M" w:hAnsi="돋움" w:hint="eastAsia"/>
-          <w:szCs w:val="48"/>
-        </w:rPr>
-        <w:t>간략적인</w:t>
-      </w:r>
-      <w:proofErr w:type="spellEnd"/>
-      <w:r>
-        <w:rPr>
-          <w:rFonts w:ascii="HY그래픽M" w:eastAsia="HY그래픽M" w:hAnsi="돋움" w:hint="eastAsia"/>
-          <w:szCs w:val="48"/>
-        </w:rPr>
-        <w:t xml:space="preserve"> 설명</w:t>
+        <w:t>정의한 모듈에 대해 간략적인 설명</w:t>
       </w:r>
     </w:p>
     <w:p>
@@ -591,7 +575,7 @@
         <w:spacing w:after="0"/>
         <w:jc w:val="left"/>
         <w:rPr>
-          <w:rFonts w:ascii="HY그래픽M" w:eastAsia="HY그래픽M" w:hAnsi="돋움" w:hint="eastAsia"/>
+          <w:rFonts w:ascii="HY그래픽M" w:eastAsia="HY그래픽M" w:hAnsi="돋움"/>
           <w:b/>
           <w:sz w:val="22"/>
           <w:szCs w:val="48"/>
@@ -936,23 +920,7 @@
           <w:rFonts w:ascii="HY그래픽M" w:eastAsia="HY그래픽M" w:hAnsi="돋움"/>
           <w:szCs w:val="48"/>
         </w:rPr>
-        <w:t>h[</w:t>
-      </w:r>
-      <w:proofErr w:type="spellStart"/>
-      <w:r>
-        <w:rPr>
-          <w:rFonts w:ascii="HY그래픽M" w:eastAsia="HY그래픽M" w:hAnsi="돋움"/>
-          <w:szCs w:val="48"/>
-        </w:rPr>
-        <w:t>elp</w:t>
-      </w:r>
-      <w:proofErr w:type="spellEnd"/>
-      <w:r>
-        <w:rPr>
-          <w:rFonts w:ascii="HY그래픽M" w:eastAsia="HY그래픽M" w:hAnsi="돋움"/>
-          <w:szCs w:val="48"/>
-        </w:rPr>
-        <w:t>]</w:t>
+        <w:t>h[elp]</w:t>
       </w:r>
     </w:p>
     <w:p>
@@ -975,23 +943,7 @@
           <w:rFonts w:ascii="HY그래픽M" w:eastAsia="HY그래픽M" w:hAnsi="돋움"/>
           <w:szCs w:val="48"/>
         </w:rPr>
-        <w:t>d[</w:t>
-      </w:r>
-      <w:proofErr w:type="spellStart"/>
-      <w:r>
-        <w:rPr>
-          <w:rFonts w:ascii="HY그래픽M" w:eastAsia="HY그래픽M" w:hAnsi="돋움"/>
-          <w:szCs w:val="48"/>
-        </w:rPr>
-        <w:t>ir</w:t>
-      </w:r>
-      <w:proofErr w:type="spellEnd"/>
-      <w:r>
-        <w:rPr>
-          <w:rFonts w:ascii="HY그래픽M" w:eastAsia="HY그래픽M" w:hAnsi="돋움"/>
-          <w:szCs w:val="48"/>
-        </w:rPr>
-        <w:t>]</w:t>
+        <w:t>d[ir]</w:t>
       </w:r>
     </w:p>
     <w:p>
@@ -1014,23 +966,7 @@
           <w:rFonts w:ascii="HY그래픽M" w:eastAsia="HY그래픽M" w:hAnsi="돋움"/>
           <w:szCs w:val="48"/>
         </w:rPr>
-        <w:t>q[</w:t>
-      </w:r>
-      <w:proofErr w:type="spellStart"/>
-      <w:r>
-        <w:rPr>
-          <w:rFonts w:ascii="HY그래픽M" w:eastAsia="HY그래픽M" w:hAnsi="돋움"/>
-          <w:szCs w:val="48"/>
-        </w:rPr>
-        <w:t>uit</w:t>
-      </w:r>
-      <w:proofErr w:type="spellEnd"/>
-      <w:r>
-        <w:rPr>
-          <w:rFonts w:ascii="HY그래픽M" w:eastAsia="HY그래픽M" w:hAnsi="돋움"/>
-          <w:szCs w:val="48"/>
-        </w:rPr>
-        <w:t>]</w:t>
+        <w:t>q[uit]</w:t>
       </w:r>
     </w:p>
     <w:p>
@@ -1076,23 +1012,7 @@
           <w:rFonts w:ascii="HY그래픽M" w:eastAsia="HY그래픽M" w:hAnsi="돋움"/>
           <w:szCs w:val="48"/>
         </w:rPr>
-        <w:t>du[</w:t>
-      </w:r>
-      <w:proofErr w:type="spellStart"/>
-      <w:r>
-        <w:rPr>
-          <w:rFonts w:ascii="HY그래픽M" w:eastAsia="HY그래픽M" w:hAnsi="돋움"/>
-          <w:szCs w:val="48"/>
-        </w:rPr>
-        <w:t>mp</w:t>
-      </w:r>
-      <w:proofErr w:type="spellEnd"/>
-      <w:r>
-        <w:rPr>
-          <w:rFonts w:ascii="HY그래픽M" w:eastAsia="HY그래픽M" w:hAnsi="돋움"/>
-          <w:szCs w:val="48"/>
-        </w:rPr>
-        <w:t>] [start, end]</w:t>
+        <w:t>du[mp] [start, end]</w:t>
       </w:r>
     </w:p>
     <w:p>
@@ -1115,23 +1035,7 @@
           <w:rFonts w:ascii="HY그래픽M" w:eastAsia="HY그래픽M" w:hAnsi="돋움"/>
           <w:szCs w:val="48"/>
         </w:rPr>
-        <w:t>e[</w:t>
-      </w:r>
-      <w:proofErr w:type="spellStart"/>
-      <w:r>
-        <w:rPr>
-          <w:rFonts w:ascii="HY그래픽M" w:eastAsia="HY그래픽M" w:hAnsi="돋움"/>
-          <w:szCs w:val="48"/>
-        </w:rPr>
-        <w:t>dit</w:t>
-      </w:r>
-      <w:proofErr w:type="spellEnd"/>
-      <w:r>
-        <w:rPr>
-          <w:rFonts w:ascii="HY그래픽M" w:eastAsia="HY그래픽M" w:hAnsi="돋움"/>
-          <w:szCs w:val="48"/>
-        </w:rPr>
-        <w:t>] address, value</w:t>
+        <w:t>e[dit] address, value</w:t>
       </w:r>
     </w:p>
     <w:p>
@@ -1218,7 +1122,6 @@
           <w:szCs w:val="48"/>
         </w:rPr>
       </w:pPr>
-      <w:proofErr w:type="spellStart"/>
       <w:r>
         <w:rPr>
           <w:rFonts w:ascii="HY그래픽M" w:eastAsia="HY그래픽M" w:hAnsi="돋움"/>
@@ -1226,7 +1129,6 @@
         </w:rPr>
         <w:t>opcodelist</w:t>
       </w:r>
-      <w:proofErr w:type="spellEnd"/>
     </w:p>
     <w:p>
       <w:pPr>
@@ -1373,7 +1275,6 @@
         </w:rPr>
         <w:t xml:space="preserve">다만 </w:t>
       </w:r>
-      <w:proofErr w:type="spellStart"/>
       <w:r>
         <w:rPr>
           <w:rFonts w:ascii="HY그래픽M" w:eastAsia="HY그래픽M" w:hAnsi="돋움"/>
@@ -1381,7 +1282,6 @@
         </w:rPr>
         <w:t>opcodelist</w:t>
       </w:r>
-      <w:proofErr w:type="spellEnd"/>
       <w:r>
         <w:rPr>
           <w:rFonts w:ascii="HY그래픽M" w:eastAsia="HY그래픽M" w:hAnsi="돋움" w:hint="eastAsia"/>
@@ -1577,9 +1477,9 @@
           <w:szCs w:val="48"/>
         </w:rPr>
         <w:drawing>
-          <wp:inline distT="0" distB="0" distL="0" distR="0" wp14:anchorId="43D4C807" wp14:editId="140628FB">
-            <wp:extent cx="5729605" cy="3253740"/>
-            <wp:effectExtent l="0" t="0" r="4445" b="3810"/>
+          <wp:inline distT="0" distB="0" distL="0" distR="0" wp14:anchorId="43D4C807" wp14:editId="62A37E76">
+            <wp:extent cx="5687736" cy="6317956"/>
+            <wp:effectExtent l="0" t="0" r="1905" b="0"/>
             <wp:docPr id="1" name="그림 1"/>
             <wp:cNvGraphicFramePr>
               <a:graphicFrameLocks xmlns:a="http://schemas.openxmlformats.org/drawingml/2006/main" noChangeAspect="1"/>
@@ -1601,7 +1501,6 @@
                         </a:ext>
                       </a:extLst>
                     </a:blip>
-                    <a:srcRect/>
                     <a:stretch>
                       <a:fillRect/>
                     </a:stretch>
@@ -1609,7 +1508,7 @@
                   <pic:spPr bwMode="auto">
                     <a:xfrm>
                       <a:off x="0" y="0"/>
-                      <a:ext cx="5729605" cy="3253740"/>
+                      <a:ext cx="5705522" cy="6337713"/>
                     </a:xfrm>
                     <a:prstGeom prst="rect">
                       <a:avLst/>
@@ -1697,39 +1596,7 @@
           <w:rFonts w:ascii="HY그래픽M" w:eastAsia="HY그래픽M" w:hAnsi="돋움" w:hint="eastAsia"/>
           <w:szCs w:val="48"/>
         </w:rPr>
-        <w:t xml:space="preserve">해당 모듈 내에서 </w:t>
-      </w:r>
-      <w:proofErr w:type="spellStart"/>
-      <w:r>
-        <w:rPr>
-          <w:rFonts w:ascii="HY그래픽M" w:eastAsia="HY그래픽M" w:hAnsi="돋움" w:hint="eastAsia"/>
-          <w:szCs w:val="48"/>
-        </w:rPr>
-        <w:t>입력값</w:t>
-      </w:r>
-      <w:proofErr w:type="spellEnd"/>
-      <w:r>
-        <w:rPr>
-          <w:rFonts w:ascii="HY그래픽M" w:eastAsia="HY그래픽M" w:hAnsi="돋움" w:hint="eastAsia"/>
-          <w:szCs w:val="48"/>
-        </w:rPr>
-        <w:t>(</w:t>
-      </w:r>
-      <w:proofErr w:type="spellStart"/>
-      <w:r>
-        <w:rPr>
-          <w:rFonts w:ascii="HY그래픽M" w:eastAsia="HY그래픽M" w:hAnsi="돋움" w:hint="eastAsia"/>
-          <w:szCs w:val="48"/>
-        </w:rPr>
-        <w:t>파라티머</w:t>
-      </w:r>
-      <w:proofErr w:type="spellEnd"/>
-      <w:r>
-        <w:rPr>
-          <w:rFonts w:ascii="HY그래픽M" w:eastAsia="HY그래픽M" w:hAnsi="돋움" w:hint="eastAsia"/>
-          <w:szCs w:val="48"/>
-        </w:rPr>
-        <w:t xml:space="preserve">)의 </w:t>
+        <w:t xml:space="preserve">해당 모듈 내에서 입력값(파라티머)의 </w:t>
       </w:r>
       <w:r>
         <w:rPr>
@@ -1799,23 +1666,7 @@
           <w:rFonts w:ascii="HY그래픽M" w:eastAsia="HY그래픽M" w:hAnsi="돋움" w:hint="eastAsia"/>
           <w:szCs w:val="48"/>
         </w:rPr>
-        <w:t xml:space="preserve">값으로 </w:t>
-      </w:r>
-      <w:proofErr w:type="spellStart"/>
-      <w:r>
-        <w:rPr>
-          <w:rFonts w:ascii="HY그래픽M" w:eastAsia="HY그래픽M" w:hAnsi="돋움" w:hint="eastAsia"/>
-          <w:szCs w:val="48"/>
-        </w:rPr>
-        <w:t>리턴하도록</w:t>
-      </w:r>
-      <w:proofErr w:type="spellEnd"/>
-      <w:r>
-        <w:rPr>
-          <w:rFonts w:ascii="HY그래픽M" w:eastAsia="HY그래픽M" w:hAnsi="돋움" w:hint="eastAsia"/>
-          <w:szCs w:val="48"/>
-        </w:rPr>
-        <w:t xml:space="preserve"> 했습니다.</w:t>
+        <w:t>값으로 리턴하도록 했습니다.</w:t>
       </w:r>
       <w:r>
         <w:rPr>
@@ -1847,7 +1698,14 @@
           <w:rFonts w:ascii="HY그래픽M" w:eastAsia="HY그래픽M" w:hAnsi="돋움" w:hint="eastAsia"/>
           <w:szCs w:val="48"/>
         </w:rPr>
-        <w:t xml:space="preserve">위 흐름도에는 나타나지 않은 두 가지 예외 사항이 있습니다. </w:t>
+        <w:t>위 문단에서 말한 케이스 외에 두</w:t>
+      </w:r>
+      <w:r>
+        <w:rPr>
+          <w:rFonts w:ascii="HY그래픽M" w:eastAsia="HY그래픽M" w:hAnsi="돋움" w:hint="eastAsia"/>
+          <w:szCs w:val="48"/>
+        </w:rPr>
+        <w:t xml:space="preserve"> 가지 예외 사항이 있습니다. </w:t>
       </w:r>
       <w:r>
         <w:rPr>
@@ -1917,8 +1775,40 @@
           <w:rFonts w:ascii="HY그래픽M" w:eastAsia="HY그래픽M" w:hAnsi="돋움" w:hint="eastAsia"/>
           <w:szCs w:val="48"/>
         </w:rPr>
-        <w:t xml:space="preserve">이는 요구조건을 따르기 위함입니다. </w:t>
-      </w:r>
+        <w:t xml:space="preserve">이는 </w:t>
+      </w:r>
+      <w:r>
+        <w:rPr>
+          <w:rFonts w:ascii="HY그래픽M" w:eastAsia="HY그래픽M" w:hAnsi="돋움"/>
+          <w:szCs w:val="48"/>
+        </w:rPr>
+        <w:t xml:space="preserve">history </w:t>
+      </w:r>
+      <w:r>
+        <w:rPr>
+          <w:rFonts w:ascii="HY그래픽M" w:eastAsia="HY그래픽M" w:hAnsi="돋움" w:hint="eastAsia"/>
+          <w:szCs w:val="48"/>
+        </w:rPr>
+        <w:t xml:space="preserve">명령어의 </w:t>
+      </w:r>
+      <w:r>
+        <w:rPr>
+          <w:rFonts w:ascii="HY그래픽M" w:eastAsia="HY그래픽M" w:hAnsi="돋움" w:hint="eastAsia"/>
+          <w:szCs w:val="48"/>
+        </w:rPr>
+        <w:t xml:space="preserve">요구조건을 따르기 위함입니다. </w:t>
+      </w:r>
+    </w:p>
+    <w:p>
+      <w:pPr>
+        <w:spacing w:after="0"/>
+        <w:ind w:firstLineChars="100" w:firstLine="200"/>
+        <w:jc w:val="left"/>
+        <w:rPr>
+          <w:rFonts w:ascii="HY그래픽M" w:eastAsia="HY그래픽M" w:hAnsi="돋움"/>
+          <w:szCs w:val="48"/>
+        </w:rPr>
+      </w:pPr>
       <w:r>
         <w:rPr>
           <w:rFonts w:ascii="HY그래픽M" w:eastAsia="HY그래픽M" w:hAnsi="돋움" w:hint="eastAsia"/>
@@ -1931,33 +1821,15 @@
           <w:rFonts w:ascii="HY그래픽M" w:eastAsia="HY그래픽M" w:hAnsi="돋움"/>
           <w:szCs w:val="48"/>
         </w:rPr>
-        <w:t>(q[</w:t>
-      </w:r>
-      <w:proofErr w:type="spellStart"/>
-      <w:r>
-        <w:rPr>
-          <w:rFonts w:ascii="HY그래픽M" w:eastAsia="HY그래픽M" w:hAnsi="돋움"/>
-          <w:szCs w:val="48"/>
-        </w:rPr>
-        <w:t>uit</w:t>
-      </w:r>
-      <w:proofErr w:type="spellEnd"/>
-      <w:r>
-        <w:rPr>
-          <w:rFonts w:ascii="HY그래픽M" w:eastAsia="HY그래픽M" w:hAnsi="돋움"/>
-          <w:szCs w:val="48"/>
-        </w:rPr>
-        <w:t>])</w:t>
-      </w:r>
-      <w:proofErr w:type="spellStart"/>
-      <w:r>
-        <w:rPr>
-          <w:rFonts w:ascii="HY그래픽M" w:eastAsia="HY그래픽M" w:hAnsi="돋움"/>
-          <w:szCs w:val="48"/>
-        </w:rPr>
-        <w:t>를</w:t>
-      </w:r>
-      <w:proofErr w:type="spellEnd"/>
+        <w:t xml:space="preserve">(q[uit])를 </w:t>
+      </w:r>
+      <w:r>
+        <w:rPr>
+          <w:rFonts w:ascii="HY그래픽M" w:eastAsia="HY그래픽M" w:hAnsi="돋움" w:hint="eastAsia"/>
+          <w:szCs w:val="48"/>
+        </w:rPr>
+        <w:t>수행했을 때의 경우입니다.</w:t>
+      </w:r>
       <w:r>
         <w:rPr>
           <w:rFonts w:ascii="HY그래픽M" w:eastAsia="HY그래픽M" w:hAnsi="돋움"/>
@@ -1970,7 +1842,15 @@
           <w:rFonts w:ascii="HY그래픽M" w:eastAsia="HY그래픽M" w:hAnsi="돋움" w:hint="eastAsia"/>
           <w:szCs w:val="48"/>
         </w:rPr>
-        <w:t>수행했을 때의 경우입니다.</w:t>
+        <w:t>이 때는 히스토리에 추가하</w:t>
+      </w:r>
+      <w:r>
+        <w:rPr>
+          <w:rFonts w:ascii="HY그래픽M" w:eastAsia="HY그래픽M" w:hAnsi="돋움" w:hint="eastAsia"/>
+          <w:szCs w:val="48"/>
+        </w:rPr>
+        <w:lastRenderedPageBreak/>
+        <w:t>지 않고,</w:t>
       </w:r>
       <w:r>
         <w:rPr>
@@ -1984,37 +1864,14 @@
           <w:rFonts w:ascii="HY그래픽M" w:eastAsia="HY그래픽M" w:hAnsi="돋움" w:hint="eastAsia"/>
           <w:szCs w:val="48"/>
         </w:rPr>
-        <w:t>이 때는 히스토리에 추가하지 않고,</w:t>
-      </w:r>
-      <w:r>
-        <w:rPr>
-          <w:rFonts w:ascii="HY그래픽M" w:eastAsia="HY그래픽M" w:hAnsi="돋움"/>
-          <w:szCs w:val="48"/>
-        </w:rPr>
-        <w:t xml:space="preserve"> </w:t>
-      </w:r>
-      <w:r>
-        <w:rPr>
-          <w:rFonts w:ascii="HY그래픽M" w:eastAsia="HY그래픽M" w:hAnsi="돋움" w:hint="eastAsia"/>
-          <w:szCs w:val="48"/>
-        </w:rPr>
         <w:t>해당 모듈(</w:t>
       </w:r>
-      <w:proofErr w:type="spellStart"/>
-      <w:r>
-        <w:rPr>
-          <w:rFonts w:ascii="HY그래픽M" w:eastAsia="HY그래픽M" w:hAnsi="돋움"/>
-          <w:szCs w:val="48"/>
-        </w:rPr>
-        <w:t>quit.c</w:t>
-      </w:r>
-      <w:proofErr w:type="spellEnd"/>
-      <w:r>
-        <w:rPr>
-          <w:rFonts w:ascii="HY그래픽M" w:eastAsia="HY그래픽M" w:hAnsi="돋움"/>
-          <w:szCs w:val="48"/>
-        </w:rPr>
-        <w:t>)</w:t>
+      <w:r>
+        <w:rPr>
+          <w:rFonts w:ascii="HY그래픽M" w:eastAsia="HY그래픽M" w:hAnsi="돋움"/>
+          <w:szCs w:val="48"/>
+        </w:rPr>
+        <w:t>quit.c)</w:t>
       </w:r>
       <w:r>
         <w:rPr>
@@ -2035,23 +1892,7 @@
           <w:rFonts w:ascii="HY그래픽M" w:eastAsia="HY그래픽M" w:hAnsi="돋움" w:hint="eastAsia"/>
           <w:szCs w:val="48"/>
         </w:rPr>
-        <w:t xml:space="preserve"> 함수로 </w:t>
-      </w:r>
-      <w:proofErr w:type="spellStart"/>
-      <w:r>
-        <w:rPr>
-          <w:rFonts w:ascii="HY그래픽M" w:eastAsia="HY그래픽M" w:hAnsi="돋움" w:hint="eastAsia"/>
-          <w:szCs w:val="48"/>
-        </w:rPr>
-        <w:t>종료시킵니다</w:t>
-      </w:r>
-      <w:proofErr w:type="spellEnd"/>
-      <w:r>
-        <w:rPr>
-          <w:rFonts w:ascii="HY그래픽M" w:eastAsia="HY그래픽M" w:hAnsi="돋움" w:hint="eastAsia"/>
-          <w:szCs w:val="48"/>
-        </w:rPr>
-        <w:t>.</w:t>
+        <w:t xml:space="preserve"> 함수로 종료시킵니다.</w:t>
       </w:r>
       <w:r>
         <w:rPr>
@@ -2151,7 +1992,7 @@
         <w:ind w:firstLine="400"/>
         <w:jc w:val="left"/>
         <w:rPr>
-          <w:rFonts w:ascii="HY그래픽M" w:eastAsia="HY그래픽M" w:hAnsi="돋움" w:hint="eastAsia"/>
+          <w:rFonts w:ascii="HY그래픽M" w:eastAsia="HY그래픽M" w:hAnsi="돋움"/>
           <w:szCs w:val="44"/>
         </w:rPr>
       </w:pPr>
@@ -2174,29 +2015,13 @@
           <w:rFonts w:ascii="HY그래픽M" w:eastAsia="HY그래픽M" w:hAnsi="돋움" w:hint="eastAsia"/>
           <w:szCs w:val="44"/>
         </w:rPr>
-        <w:t xml:space="preserve">정의한 모듈에 대해 </w:t>
-      </w:r>
-      <w:proofErr w:type="spellStart"/>
-      <w:r>
-        <w:rPr>
-          <w:rFonts w:ascii="HY그래픽M" w:eastAsia="HY그래픽M" w:hAnsi="돋움" w:hint="eastAsia"/>
-          <w:szCs w:val="44"/>
-        </w:rPr>
-        <w:t>간략적인</w:t>
-      </w:r>
-      <w:proofErr w:type="spellEnd"/>
-      <w:r>
-        <w:rPr>
-          <w:rFonts w:ascii="HY그래픽M" w:eastAsia="HY그래픽M" w:hAnsi="돋움" w:hint="eastAsia"/>
-          <w:szCs w:val="44"/>
-        </w:rPr>
-        <w:t xml:space="preserve"> 설명</w:t>
-      </w:r>
-    </w:p>
-    <w:p>
-      <w:pPr>
-        <w:rPr>
-          <w:rFonts w:ascii="HY그래픽M" w:eastAsia="HY그래픽M" w:hAnsi="돋움" w:hint="eastAsia"/>
+        <w:t>정의한 모듈에 대해 간략적인 설명</w:t>
+      </w:r>
+    </w:p>
+    <w:p>
+      <w:pPr>
+        <w:rPr>
+          <w:rFonts w:ascii="HY그래픽M" w:eastAsia="HY그래픽M" w:hAnsi="돋움"/>
           <w:szCs w:val="48"/>
         </w:rPr>
       </w:pPr>
@@ -2221,23 +2046,7 @@
           <w:rFonts w:ascii="HY그래픽M" w:eastAsia="HY그래픽M" w:hAnsi="돋움"/>
           <w:szCs w:val="48"/>
         </w:rPr>
-        <w:t>h[</w:t>
-      </w:r>
-      <w:proofErr w:type="spellStart"/>
-      <w:r>
-        <w:rPr>
-          <w:rFonts w:ascii="HY그래픽M" w:eastAsia="HY그래픽M" w:hAnsi="돋움"/>
-          <w:szCs w:val="48"/>
-        </w:rPr>
-        <w:t>elp</w:t>
-      </w:r>
-      <w:proofErr w:type="spellEnd"/>
-      <w:r>
-        <w:rPr>
-          <w:rFonts w:ascii="HY그래픽M" w:eastAsia="HY그래픽M" w:hAnsi="돋움"/>
-          <w:szCs w:val="48"/>
-        </w:rPr>
-        <w:t>]</w:t>
+        <w:t>h[elp]</w:t>
       </w:r>
     </w:p>
     <w:p>
@@ -2260,23 +2069,7 @@
           <w:rFonts w:ascii="HY그래픽M" w:eastAsia="HY그래픽M" w:hAnsi="돋움"/>
           <w:szCs w:val="48"/>
         </w:rPr>
-        <w:t>d[</w:t>
-      </w:r>
-      <w:proofErr w:type="spellStart"/>
-      <w:r>
-        <w:rPr>
-          <w:rFonts w:ascii="HY그래픽M" w:eastAsia="HY그래픽M" w:hAnsi="돋움"/>
-          <w:szCs w:val="48"/>
-        </w:rPr>
-        <w:t>ir</w:t>
-      </w:r>
-      <w:proofErr w:type="spellEnd"/>
-      <w:r>
-        <w:rPr>
-          <w:rFonts w:ascii="HY그래픽M" w:eastAsia="HY그래픽M" w:hAnsi="돋움"/>
-          <w:szCs w:val="48"/>
-        </w:rPr>
-        <w:t>]</w:t>
+        <w:t>d[ir]</w:t>
       </w:r>
     </w:p>
     <w:p>
@@ -2299,23 +2092,7 @@
           <w:rFonts w:ascii="HY그래픽M" w:eastAsia="HY그래픽M" w:hAnsi="돋움"/>
           <w:szCs w:val="48"/>
         </w:rPr>
-        <w:t>q[</w:t>
-      </w:r>
-      <w:proofErr w:type="spellStart"/>
-      <w:r>
-        <w:rPr>
-          <w:rFonts w:ascii="HY그래픽M" w:eastAsia="HY그래픽M" w:hAnsi="돋움"/>
-          <w:szCs w:val="48"/>
-        </w:rPr>
-        <w:t>uit</w:t>
-      </w:r>
-      <w:proofErr w:type="spellEnd"/>
-      <w:r>
-        <w:rPr>
-          <w:rFonts w:ascii="HY그래픽M" w:eastAsia="HY그래픽M" w:hAnsi="돋움"/>
-          <w:szCs w:val="48"/>
-        </w:rPr>
-        <w:t>]</w:t>
+        <w:t>q[uit]</w:t>
       </w:r>
     </w:p>
     <w:p>
@@ -2361,23 +2138,7 @@
           <w:rFonts w:ascii="HY그래픽M" w:eastAsia="HY그래픽M" w:hAnsi="돋움"/>
           <w:szCs w:val="48"/>
         </w:rPr>
-        <w:t>du[</w:t>
-      </w:r>
-      <w:proofErr w:type="spellStart"/>
-      <w:r>
-        <w:rPr>
-          <w:rFonts w:ascii="HY그래픽M" w:eastAsia="HY그래픽M" w:hAnsi="돋움"/>
-          <w:szCs w:val="48"/>
-        </w:rPr>
-        <w:t>mp</w:t>
-      </w:r>
-      <w:proofErr w:type="spellEnd"/>
-      <w:r>
-        <w:rPr>
-          <w:rFonts w:ascii="HY그래픽M" w:eastAsia="HY그래픽M" w:hAnsi="돋움"/>
-          <w:szCs w:val="48"/>
-        </w:rPr>
-        <w:t>] [start, end]</w:t>
+        <w:t>du[mp] [start, end]</w:t>
       </w:r>
     </w:p>
     <w:p>
@@ -2400,23 +2161,7 @@
           <w:rFonts w:ascii="HY그래픽M" w:eastAsia="HY그래픽M" w:hAnsi="돋움"/>
           <w:szCs w:val="48"/>
         </w:rPr>
-        <w:t>e[</w:t>
-      </w:r>
-      <w:proofErr w:type="spellStart"/>
-      <w:r>
-        <w:rPr>
-          <w:rFonts w:ascii="HY그래픽M" w:eastAsia="HY그래픽M" w:hAnsi="돋움"/>
-          <w:szCs w:val="48"/>
-        </w:rPr>
-        <w:t>dit</w:t>
-      </w:r>
-      <w:proofErr w:type="spellEnd"/>
-      <w:r>
-        <w:rPr>
-          <w:rFonts w:ascii="HY그래픽M" w:eastAsia="HY그래픽M" w:hAnsi="돋움"/>
-          <w:szCs w:val="48"/>
-        </w:rPr>
-        <w:t>] address, value</w:t>
+        <w:t>e[dit] address, value</w:t>
       </w:r>
     </w:p>
     <w:p>
@@ -2503,7 +2248,6 @@
           <w:szCs w:val="48"/>
         </w:rPr>
       </w:pPr>
-      <w:proofErr w:type="spellStart"/>
       <w:r>
         <w:rPr>
           <w:rFonts w:ascii="HY그래픽M" w:eastAsia="HY그래픽M" w:hAnsi="돋움"/>
@@ -2511,7 +2255,6 @@
         </w:rPr>
         <w:t>opcodelist</w:t>
       </w:r>
-      <w:proofErr w:type="spellEnd"/>
     </w:p>
     <w:p>
       <w:pPr>
@@ -2581,7 +2324,6 @@
           <w:szCs w:val="48"/>
         </w:rPr>
       </w:pPr>
-      <w:proofErr w:type="spellStart"/>
       <w:r>
         <w:rPr>
           <w:rFonts w:ascii="HY그래픽M" w:eastAsia="HY그래픽M" w:hAnsi="돋움" w:hint="eastAsia"/>
@@ -2594,38 +2336,14 @@
           <w:rFonts w:ascii="HY그래픽M" w:eastAsia="HY그래픽M" w:hAnsi="돋움"/>
           <w:szCs w:val="48"/>
         </w:rPr>
-        <w:t>ir</w:t>
-      </w:r>
-      <w:proofErr w:type="spellEnd"/>
-      <w:r>
-        <w:rPr>
-          <w:rFonts w:ascii="HY그래픽M" w:eastAsia="HY그래픽M" w:hAnsi="돋움"/>
-          <w:szCs w:val="48"/>
-        </w:rPr>
-        <w:t xml:space="preserve"> : </w:t>
-      </w:r>
-      <w:r>
-        <w:rPr>
-          <w:rFonts w:ascii="HY그래픽M" w:eastAsia="HY그래픽M" w:hAnsi="돋움" w:hint="eastAsia"/>
-          <w:szCs w:val="48"/>
-        </w:rPr>
-        <w:t>현재 디렉토리의 파일 전체를 속성(</w:t>
-      </w:r>
-      <w:proofErr w:type="spellStart"/>
-      <w:r>
-        <w:rPr>
-          <w:rFonts w:ascii="HY그래픽M" w:eastAsia="HY그래픽M" w:hAnsi="돋움" w:hint="eastAsia"/>
-          <w:szCs w:val="48"/>
-        </w:rPr>
-        <w:t>일반파일</w:t>
-      </w:r>
-      <w:proofErr w:type="spellEnd"/>
-      <w:r>
-        <w:rPr>
-          <w:rFonts w:ascii="HY그래픽M" w:eastAsia="HY그래픽M" w:hAnsi="돋움" w:hint="eastAsia"/>
-          <w:szCs w:val="48"/>
-        </w:rPr>
-        <w:t>,</w:t>
+        <w:t xml:space="preserve">ir : </w:t>
+      </w:r>
+      <w:r>
+        <w:rPr>
+          <w:rFonts w:ascii="HY그래픽M" w:eastAsia="HY그래픽M" w:hAnsi="돋움" w:hint="eastAsia"/>
+          <w:szCs w:val="48"/>
+        </w:rPr>
+        <w:t>현재 디렉토리의 파일 전체를 속성(일반파일,</w:t>
       </w:r>
       <w:r>
         <w:rPr>
@@ -3005,21 +2723,12 @@
         </w:rPr>
         <w:t xml:space="preserve">opcode : </w:t>
       </w:r>
-      <w:proofErr w:type="spellStart"/>
-      <w:r>
-        <w:rPr>
-          <w:rFonts w:ascii="HY그래픽M" w:eastAsia="HY그래픽M" w:hAnsi="돋움" w:hint="eastAsia"/>
-          <w:szCs w:val="48"/>
-        </w:rPr>
-        <w:t>파라미터로</w:t>
-      </w:r>
-      <w:proofErr w:type="spellEnd"/>
-      <w:r>
-        <w:rPr>
-          <w:rFonts w:ascii="HY그래픽M" w:eastAsia="HY그래픽M" w:hAnsi="돋움" w:hint="eastAsia"/>
-          <w:szCs w:val="48"/>
-        </w:rPr>
-        <w:t xml:space="preserve"> 제시된 </w:t>
+      <w:r>
+        <w:rPr>
+          <w:rFonts w:ascii="HY그래픽M" w:eastAsia="HY그래픽M" w:hAnsi="돋움" w:hint="eastAsia"/>
+          <w:szCs w:val="48"/>
+        </w:rPr>
+        <w:t xml:space="preserve">파라미터로 제시된 </w:t>
       </w:r>
       <w:r>
         <w:rPr>
@@ -3077,25 +2786,16 @@
         <w:autoSpaceDN/>
         <w:ind w:leftChars="0"/>
         <w:rPr>
-          <w:rFonts w:ascii="HY그래픽M" w:eastAsia="HY그래픽M" w:hAnsi="돋움" w:hint="eastAsia"/>
-          <w:szCs w:val="48"/>
-        </w:rPr>
-      </w:pPr>
-      <w:proofErr w:type="spellStart"/>
-      <w:r>
-        <w:rPr>
-          <w:rFonts w:ascii="HY그래픽M" w:eastAsia="HY그래픽M" w:hAnsi="돋움"/>
-          <w:szCs w:val="48"/>
-        </w:rPr>
-        <w:t>opcodelist</w:t>
-      </w:r>
-      <w:proofErr w:type="spellEnd"/>
-      <w:r>
-        <w:rPr>
-          <w:rFonts w:ascii="HY그래픽M" w:eastAsia="HY그래픽M" w:hAnsi="돋움"/>
-          <w:szCs w:val="48"/>
-        </w:rPr>
-        <w:t xml:space="preserve"> : </w:t>
+          <w:rFonts w:ascii="HY그래픽M" w:eastAsia="HY그래픽M" w:hAnsi="돋움"/>
+          <w:szCs w:val="48"/>
+        </w:rPr>
+      </w:pPr>
+      <w:r>
+        <w:rPr>
+          <w:rFonts w:ascii="HY그래픽M" w:eastAsia="HY그래픽M" w:hAnsi="돋움"/>
+          <w:szCs w:val="48"/>
+        </w:rPr>
+        <w:t xml:space="preserve">opcodelist : </w:t>
       </w:r>
       <w:r>
         <w:rPr>
@@ -3116,23 +2816,7 @@
           <w:rFonts w:ascii="HY그래픽M" w:eastAsia="HY그래픽M" w:hAnsi="돋움" w:hint="eastAsia"/>
           <w:szCs w:val="48"/>
         </w:rPr>
-        <w:t xml:space="preserve"> 리스트를 </w:t>
-      </w:r>
-      <w:proofErr w:type="spellStart"/>
-      <w:r>
-        <w:rPr>
-          <w:rFonts w:ascii="HY그래픽M" w:eastAsia="HY그래픽M" w:hAnsi="돋움" w:hint="eastAsia"/>
-          <w:szCs w:val="48"/>
-        </w:rPr>
-        <w:t>링크드리스트</w:t>
-      </w:r>
-      <w:proofErr w:type="spellEnd"/>
-      <w:r>
-        <w:rPr>
-          <w:rFonts w:ascii="HY그래픽M" w:eastAsia="HY그래픽M" w:hAnsi="돋움" w:hint="eastAsia"/>
-          <w:szCs w:val="48"/>
-        </w:rPr>
-        <w:t xml:space="preserve"> 형태로 출력합니다.</w:t>
+        <w:t xml:space="preserve"> 리스트를 링크드리스트 형태로 출력합니다.</w:t>
       </w:r>
     </w:p>
     <w:p>
@@ -3372,17 +3056,8 @@
           <w:rFonts w:ascii="HY그래픽M" w:eastAsia="HY그래픽M" w:hAnsi="돋움"/>
           <w:szCs w:val="48"/>
         </w:rPr>
-        <w:t>(</w:t>
-      </w:r>
-      <w:proofErr w:type="spellStart"/>
-      <w:r>
-        <w:rPr>
-          <w:rFonts w:ascii="HY그래픽M" w:eastAsia="HY그래픽M" w:hAnsi="돋움"/>
-          <w:szCs w:val="48"/>
-        </w:rPr>
-        <w:t>dump.c</w:t>
-      </w:r>
-      <w:proofErr w:type="spellEnd"/>
+        <w:t>(dump.c</w:t>
+      </w:r>
       <w:r>
         <w:rPr>
           <w:rFonts w:ascii="HY그래픽M" w:eastAsia="HY그래픽M" w:hAnsi="돋움" w:hint="eastAsia"/>
@@ -3450,39 +3125,23 @@
     <w:p>
       <w:pPr>
         <w:rPr>
-          <w:rFonts w:ascii="HY그래픽M" w:eastAsia="HY그래픽M" w:hAnsi="돋움" w:hint="eastAsia"/>
-          <w:szCs w:val="48"/>
-        </w:rPr>
-      </w:pPr>
-      <w:proofErr w:type="spellStart"/>
-      <w:r>
-        <w:rPr>
-          <w:rFonts w:ascii="HY그래픽M" w:eastAsia="HY그래픽M" w:hAnsi="돋움"/>
-          <w:szCs w:val="48"/>
-        </w:rPr>
-        <w:t>d</w:t>
-      </w:r>
-      <w:r>
-        <w:rPr>
-          <w:rFonts w:ascii="HY그래픽M" w:eastAsia="HY그래픽M" w:hAnsi="돋움"/>
-          <w:szCs w:val="48"/>
-        </w:rPr>
-        <w:t>ump.c</w:t>
-      </w:r>
-      <w:proofErr w:type="spellEnd"/>
-      <w:r>
-        <w:rPr>
-          <w:rFonts w:ascii="HY그래픽M" w:eastAsia="HY그래픽M" w:hAnsi="돋움" w:hint="eastAsia"/>
-          <w:szCs w:val="48"/>
-        </w:rPr>
-        <w:t xml:space="preserve">에서는 </w:t>
-      </w:r>
-      <w:r>
-        <w:rPr>
-          <w:rFonts w:ascii="HY그래픽M" w:eastAsia="HY그래픽M" w:hAnsi="돋움" w:hint="eastAsia"/>
-          <w:szCs w:val="48"/>
-        </w:rPr>
-        <w:t xml:space="preserve">외부에서 직접 접근하지 못하게 막기 위해 </w:t>
+          <w:rFonts w:ascii="HY그래픽M" w:eastAsia="HY그래픽M" w:hAnsi="돋움"/>
+          <w:szCs w:val="48"/>
+        </w:rPr>
+      </w:pPr>
+      <w:r>
+        <w:rPr>
+          <w:rFonts w:ascii="HY그래픽M" w:eastAsia="HY그래픽M" w:hAnsi="돋움"/>
+          <w:szCs w:val="48"/>
+        </w:rPr>
+        <w:t>dump.c</w:t>
+      </w:r>
+      <w:r>
+        <w:rPr>
+          <w:rFonts w:ascii="HY그래픽M" w:eastAsia="HY그래픽M" w:hAnsi="돋움" w:hint="eastAsia"/>
+          <w:szCs w:val="48"/>
+        </w:rPr>
+        <w:t xml:space="preserve">에서는 외부에서 직접 접근하지 못하게 막기 위해 </w:t>
       </w:r>
       <w:r>
         <w:rPr>
@@ -3498,7 +3157,6 @@
         </w:rPr>
         <w:t xml:space="preserve">의 </w:t>
       </w:r>
-      <w:proofErr w:type="spellStart"/>
       <w:r>
         <w:rPr>
           <w:rFonts w:ascii="HY그래픽M" w:eastAsia="HY그래픽M" w:hAnsi="돋움"/>
@@ -3506,7 +3164,6 @@
         </w:rPr>
         <w:t>gloval</w:t>
       </w:r>
-      <w:proofErr w:type="spellEnd"/>
       <w:r>
         <w:rPr>
           <w:rFonts w:ascii="HY그래픽M" w:eastAsia="HY그래픽M" w:hAnsi="돋움" w:hint="eastAsia"/>
@@ -3525,6 +3182,7 @@
       <w:r>
         <w:rPr>
           <w:rFonts w:ascii="HY그래픽M" w:eastAsia="HY그래픽M" w:hAnsi="돋움"/>
+          <w:noProof/>
           <w:szCs w:val="48"/>
         </w:rPr>
         <w:drawing>
@@ -3567,19 +3225,18 @@
     <w:p>
       <w:pPr>
         <w:rPr>
-          <w:rFonts w:ascii="HY그래픽M" w:eastAsia="HY그래픽M" w:hAnsi="돋움" w:hint="eastAsia"/>
-          <w:szCs w:val="48"/>
-        </w:rPr>
-      </w:pPr>
-    </w:p>
-    <w:p>
-      <w:pPr>
-        <w:rPr>
-          <w:rFonts w:ascii="HY그래픽M" w:eastAsia="HY그래픽M" w:hAnsi="돋움"/>
-          <w:szCs w:val="48"/>
-        </w:rPr>
-      </w:pPr>
-      <w:proofErr w:type="spellStart"/>
+          <w:rFonts w:ascii="HY그래픽M" w:eastAsia="HY그래픽M" w:hAnsi="돋움"/>
+          <w:szCs w:val="48"/>
+        </w:rPr>
+      </w:pPr>
+    </w:p>
+    <w:p>
+      <w:pPr>
+        <w:rPr>
+          <w:rFonts w:ascii="HY그래픽M" w:eastAsia="HY그래픽M" w:hAnsi="돋움"/>
+          <w:szCs w:val="48"/>
+        </w:rPr>
+      </w:pPr>
       <w:r>
         <w:rPr>
           <w:rFonts w:ascii="HY그래픽M" w:eastAsia="HY그래픽M" w:hAnsi="돋움" w:hint="eastAsia"/>
@@ -3599,15 +3256,7 @@
           <w:rFonts w:ascii="HY그래픽M" w:eastAsia="HY그래픽M" w:hAnsi="돋움" w:hint="eastAsia"/>
           <w:szCs w:val="48"/>
         </w:rPr>
-        <w:t>c</w:t>
-      </w:r>
-      <w:proofErr w:type="spellEnd"/>
-      <w:r>
-        <w:rPr>
-          <w:rFonts w:ascii="HY그래픽M" w:eastAsia="HY그래픽M" w:hAnsi="돋움" w:hint="eastAsia"/>
-          <w:szCs w:val="48"/>
-        </w:rPr>
-        <w:t xml:space="preserve">에서는 </w:t>
+        <w:t xml:space="preserve">c에서는 </w:t>
       </w:r>
       <w:r>
         <w:rPr>
@@ -3701,7 +3350,6 @@
           <w:szCs w:val="48"/>
         </w:rPr>
       </w:pPr>
-      <w:proofErr w:type="spellStart"/>
       <w:r>
         <w:rPr>
           <w:rFonts w:ascii="HY그래픽M" w:eastAsia="HY그래픽M" w:hAnsi="돋움" w:hint="eastAsia"/>
@@ -3721,15 +3369,7 @@
           <w:rFonts w:ascii="HY그래픽M" w:eastAsia="HY그래픽M" w:hAnsi="돋움" w:hint="eastAsia"/>
           <w:szCs w:val="48"/>
         </w:rPr>
-        <w:t>c</w:t>
-      </w:r>
-      <w:proofErr w:type="spellEnd"/>
-      <w:r>
-        <w:rPr>
-          <w:rFonts w:ascii="HY그래픽M" w:eastAsia="HY그래픽M" w:hAnsi="돋움" w:hint="eastAsia"/>
-          <w:szCs w:val="48"/>
-        </w:rPr>
-        <w:t>에서는 H</w:t>
+        <w:t>c에서는 H</w:t>
       </w:r>
       <w:r>
         <w:rPr>
@@ -3738,21 +3378,12 @@
         </w:rPr>
         <w:t>ASH_SIZE</w:t>
       </w:r>
-      <w:proofErr w:type="spellStart"/>
-      <w:r>
-        <w:rPr>
-          <w:rFonts w:ascii="HY그래픽M" w:eastAsia="HY그래픽M" w:hAnsi="돋움" w:hint="eastAsia"/>
-          <w:szCs w:val="48"/>
-        </w:rPr>
-        <w:t>를</w:t>
-      </w:r>
-      <w:proofErr w:type="spellEnd"/>
-      <w:r>
-        <w:rPr>
-          <w:rFonts w:ascii="HY그래픽M" w:eastAsia="HY그래픽M" w:hAnsi="돋움" w:hint="eastAsia"/>
-          <w:szCs w:val="48"/>
-        </w:rPr>
-        <w:t xml:space="preserve"> d</w:t>
+      <w:r>
+        <w:rPr>
+          <w:rFonts w:ascii="HY그래픽M" w:eastAsia="HY그래픽M" w:hAnsi="돋움" w:hint="eastAsia"/>
+          <w:szCs w:val="48"/>
+        </w:rPr>
+        <w:t>를 d</w:t>
       </w:r>
       <w:r>
         <w:rPr>
@@ -3915,7 +3546,7 @@
     <w:p>
       <w:pPr>
         <w:rPr>
-          <w:rFonts w:ascii="HY그래픽M" w:eastAsia="HY그래픽M" w:hAnsi="돋움" w:hint="eastAsia"/>
+          <w:rFonts w:ascii="HY그래픽M" w:eastAsia="HY그래픽M" w:hAnsi="돋움"/>
           <w:sz w:val="32"/>
           <w:szCs w:val="144"/>
         </w:rPr>
@@ -4104,47 +3735,22 @@
           <w:rFonts w:ascii="HY그래픽M" w:eastAsia="HY그래픽M" w:hAnsi="돋움"/>
           <w:szCs w:val="48"/>
         </w:rPr>
+        <w:t xml:space="preserve"> debug.h, debug.c</w:t>
+      </w:r>
+      <w:r>
+        <w:rPr>
+          <w:rFonts w:ascii="HY그래픽M" w:eastAsia="HY그래픽M" w:hAnsi="돋움" w:hint="eastAsia"/>
+          <w:szCs w:val="48"/>
+        </w:rPr>
+        <w:t>로 구성되어 있고,</w:t>
+      </w:r>
+      <w:r>
+        <w:rPr>
+          <w:rFonts w:ascii="HY그래픽M" w:eastAsia="HY그래픽M" w:hAnsi="돋움"/>
+          <w:szCs w:val="48"/>
+        </w:rPr>
         <w:t xml:space="preserve"> </w:t>
       </w:r>
-      <w:proofErr w:type="spellStart"/>
-      <w:r>
-        <w:rPr>
-          <w:rFonts w:ascii="HY그래픽M" w:eastAsia="HY그래픽M" w:hAnsi="돋움"/>
-          <w:szCs w:val="48"/>
-        </w:rPr>
-        <w:t>debug.h</w:t>
-      </w:r>
-      <w:proofErr w:type="spellEnd"/>
-      <w:r>
-        <w:rPr>
-          <w:rFonts w:ascii="HY그래픽M" w:eastAsia="HY그래픽M" w:hAnsi="돋움"/>
-          <w:szCs w:val="48"/>
-        </w:rPr>
-        <w:t xml:space="preserve">, </w:t>
-      </w:r>
-      <w:proofErr w:type="spellStart"/>
-      <w:r>
-        <w:rPr>
-          <w:rFonts w:ascii="HY그래픽M" w:eastAsia="HY그래픽M" w:hAnsi="돋움"/>
-          <w:szCs w:val="48"/>
-        </w:rPr>
-        <w:t>debug.c</w:t>
-      </w:r>
-      <w:proofErr w:type="spellEnd"/>
-      <w:r>
-        <w:rPr>
-          <w:rFonts w:ascii="HY그래픽M" w:eastAsia="HY그래픽M" w:hAnsi="돋움" w:hint="eastAsia"/>
-          <w:szCs w:val="48"/>
-        </w:rPr>
-        <w:t>로 구성되어 있고,</w:t>
-      </w:r>
-      <w:r>
-        <w:rPr>
-          <w:rFonts w:ascii="HY그래픽M" w:eastAsia="HY그래픽M" w:hAnsi="돋움"/>
-          <w:szCs w:val="48"/>
-        </w:rPr>
-        <w:t xml:space="preserve"> </w:t>
-      </w:r>
       <w:r>
         <w:rPr>
           <w:rFonts w:ascii="HY그래픽M" w:eastAsia="HY그래픽M" w:hAnsi="돋움" w:hint="eastAsia"/>
@@ -4187,21 +3793,12 @@
         </w:rPr>
         <w:t>debug mode</w:t>
       </w:r>
-      <w:proofErr w:type="spellStart"/>
-      <w:r>
-        <w:rPr>
-          <w:rFonts w:ascii="HY그래픽M" w:eastAsia="HY그래픽M" w:hAnsi="돋움" w:hint="eastAsia"/>
-          <w:szCs w:val="48"/>
-        </w:rPr>
-        <w:t>를</w:t>
-      </w:r>
-      <w:proofErr w:type="spellEnd"/>
-      <w:r>
-        <w:rPr>
-          <w:rFonts w:ascii="HY그래픽M" w:eastAsia="HY그래픽M" w:hAnsi="돋움" w:hint="eastAsia"/>
-          <w:szCs w:val="48"/>
-        </w:rPr>
-        <w:t xml:space="preserve"> </w:t>
+      <w:r>
+        <w:rPr>
+          <w:rFonts w:ascii="HY그래픽M" w:eastAsia="HY그래픽M" w:hAnsi="돋움" w:hint="eastAsia"/>
+          <w:szCs w:val="48"/>
+        </w:rPr>
+        <w:t xml:space="preserve">를 </w:t>
       </w:r>
       <w:r>
         <w:rPr>
@@ -4217,7 +3814,6 @@
         </w:rPr>
         <w:t xml:space="preserve">하여 이후 필요할 때 </w:t>
       </w:r>
-      <w:proofErr w:type="spellStart"/>
       <w:r>
         <w:rPr>
           <w:rFonts w:ascii="HY그래픽M" w:eastAsia="HY그래픽M" w:hAnsi="돋움"/>
@@ -4225,7 +3821,6 @@
         </w:rPr>
         <w:t>printf</w:t>
       </w:r>
-      <w:proofErr w:type="spellEnd"/>
       <w:r>
         <w:rPr>
           <w:rFonts w:ascii="HY그래픽M" w:eastAsia="HY그래픽M" w:hAnsi="돋움" w:hint="eastAsia"/>
@@ -4333,21 +3928,12 @@
         </w:rPr>
         <w:t xml:space="preserve"> </w:t>
       </w:r>
-      <w:proofErr w:type="spellStart"/>
-      <w:r>
-        <w:rPr>
-          <w:rFonts w:ascii="HY그래픽M" w:eastAsia="HY그래픽M" w:hAnsi="돋움" w:hint="eastAsia"/>
-          <w:szCs w:val="48"/>
-        </w:rPr>
-        <w:t>히스토리의</w:t>
-      </w:r>
-      <w:proofErr w:type="spellEnd"/>
-      <w:r>
-        <w:rPr>
-          <w:rFonts w:ascii="HY그래픽M" w:eastAsia="HY그래픽M" w:hAnsi="돋움" w:hint="eastAsia"/>
-          <w:szCs w:val="48"/>
-        </w:rPr>
-        <w:t xml:space="preserve"> 첫 노드를 생성하고,</w:t>
+      <w:r>
+        <w:rPr>
+          <w:rFonts w:ascii="HY그래픽M" w:eastAsia="HY그래픽M" w:hAnsi="돋움" w:hint="eastAsia"/>
+          <w:szCs w:val="48"/>
+        </w:rPr>
+        <w:t>히스토리의 첫 노드를 생성하고,</w:t>
       </w:r>
       <w:r>
         <w:rPr>
@@ -4433,23 +4019,35 @@
           <w:rFonts w:ascii="HY그래픽M" w:eastAsia="HY그래픽M" w:hAnsi="돋움"/>
           <w:szCs w:val="48"/>
         </w:rPr>
+        <w:t xml:space="preserve"> common_flag</w:t>
+      </w:r>
+      <w:r>
+        <w:rPr>
+          <w:rFonts w:ascii="HY그래픽M" w:eastAsia="HY그래픽M" w:hAnsi="돋움" w:hint="eastAsia"/>
+          <w:szCs w:val="48"/>
+        </w:rPr>
+        <w:t>는 특정 모듈이 정상적으로 수행되었는지 판단하는 플래그입니다.</w:t>
+      </w:r>
+      <w:r>
+        <w:rPr>
+          <w:rFonts w:ascii="HY그래픽M" w:eastAsia="HY그래픽M" w:hAnsi="돋움"/>
+          <w:szCs w:val="48"/>
+        </w:rPr>
         <w:t xml:space="preserve"> </w:t>
       </w:r>
-      <w:proofErr w:type="spellStart"/>
-      <w:r>
-        <w:rPr>
-          <w:rFonts w:ascii="HY그래픽M" w:eastAsia="HY그래픽M" w:hAnsi="돋움"/>
-          <w:szCs w:val="48"/>
-        </w:rPr>
-        <w:t>common_flag</w:t>
-      </w:r>
-      <w:proofErr w:type="spellEnd"/>
-      <w:r>
-        <w:rPr>
-          <w:rFonts w:ascii="HY그래픽M" w:eastAsia="HY그래픽M" w:hAnsi="돋움" w:hint="eastAsia"/>
-          <w:szCs w:val="48"/>
-        </w:rPr>
-        <w:t>는 특정 모듈이 정상적으로 수행되었는지 판단하는 플래그입니다.</w:t>
+      <w:r>
+        <w:rPr>
+          <w:rFonts w:ascii="HY그래픽M" w:eastAsia="HY그래픽M" w:hAnsi="돋움" w:hint="eastAsia"/>
+          <w:szCs w:val="48"/>
+        </w:rPr>
+        <w:t xml:space="preserve">쉘은 특별한 이유 없이는 계속 입력 </w:t>
+      </w:r>
+      <w:r>
+        <w:rPr>
+          <w:rFonts w:ascii="HY그래픽M" w:eastAsia="HY그래픽M" w:hAnsi="돋움"/>
+          <w:szCs w:val="48"/>
+        </w:rPr>
+        <w:t>–</w:t>
       </w:r>
       <w:r>
         <w:rPr>
@@ -4463,37 +4061,7 @@
           <w:rFonts w:ascii="HY그래픽M" w:eastAsia="HY그래픽M" w:hAnsi="돋움" w:hint="eastAsia"/>
           <w:szCs w:val="48"/>
         </w:rPr>
-        <w:t xml:space="preserve">쉘은 특별한 이유 없이는 계속 입력 </w:t>
-      </w:r>
-      <w:r>
-        <w:rPr>
-          <w:rFonts w:ascii="HY그래픽M" w:eastAsia="HY그래픽M" w:hAnsi="돋움"/>
-          <w:szCs w:val="48"/>
-        </w:rPr>
-        <w:t>–</w:t>
-      </w:r>
-      <w:r>
-        <w:rPr>
-          <w:rFonts w:ascii="HY그래픽M" w:eastAsia="HY그래픽M" w:hAnsi="돋움"/>
-          <w:szCs w:val="48"/>
-        </w:rPr>
-        <w:t xml:space="preserve"> </w:t>
-      </w:r>
-      <w:proofErr w:type="spellStart"/>
-      <w:r>
-        <w:rPr>
-          <w:rFonts w:ascii="HY그래픽M" w:eastAsia="HY그래픽M" w:hAnsi="돋움" w:hint="eastAsia"/>
-          <w:szCs w:val="48"/>
-        </w:rPr>
-        <w:t>파싱</w:t>
-      </w:r>
-      <w:proofErr w:type="spellEnd"/>
-      <w:r>
-        <w:rPr>
-          <w:rFonts w:ascii="HY그래픽M" w:eastAsia="HY그래픽M" w:hAnsi="돋움" w:hint="eastAsia"/>
-          <w:szCs w:val="48"/>
-        </w:rPr>
-        <w:t xml:space="preserve"> </w:t>
+        <w:t xml:space="preserve">파싱 </w:t>
       </w:r>
       <w:r>
         <w:rPr>
@@ -4658,46 +4226,20 @@
         </w:rPr>
         <w:t>haracter</w:t>
       </w:r>
-      <w:proofErr w:type="spellStart"/>
-      <w:r>
-        <w:rPr>
-          <w:rFonts w:ascii="HY그래픽M" w:eastAsia="HY그래픽M" w:hAnsi="돋움" w:hint="eastAsia"/>
-          <w:szCs w:val="48"/>
-        </w:rPr>
-        <w:t>를</w:t>
-      </w:r>
-      <w:proofErr w:type="spellEnd"/>
-      <w:r>
-        <w:rPr>
-          <w:rFonts w:ascii="HY그래픽M" w:eastAsia="HY그래픽M" w:hAnsi="돋움" w:hint="eastAsia"/>
+      <w:r>
+        <w:rPr>
+          <w:rFonts w:ascii="HY그래픽M" w:eastAsia="HY그래픽M" w:hAnsi="돋움" w:hint="eastAsia"/>
+          <w:szCs w:val="48"/>
+        </w:rPr>
+        <w:t>를 입력받습니다.</w:t>
+      </w:r>
+      <w:r>
+        <w:rPr>
+          <w:rFonts w:ascii="HY그래픽M" w:eastAsia="HY그래픽M" w:hAnsi="돋움"/>
           <w:szCs w:val="48"/>
         </w:rPr>
         <w:t xml:space="preserve"> </w:t>
       </w:r>
-      <w:proofErr w:type="spellStart"/>
-      <w:r>
-        <w:rPr>
-          <w:rFonts w:ascii="HY그래픽M" w:eastAsia="HY그래픽M" w:hAnsi="돋움" w:hint="eastAsia"/>
-          <w:szCs w:val="48"/>
-        </w:rPr>
-        <w:t>입력받습니다</w:t>
-      </w:r>
-      <w:proofErr w:type="spellEnd"/>
-      <w:r>
-        <w:rPr>
-          <w:rFonts w:ascii="HY그래픽M" w:eastAsia="HY그래픽M" w:hAnsi="돋움" w:hint="eastAsia"/>
-          <w:szCs w:val="48"/>
-        </w:rPr>
-        <w:t>.</w:t>
-      </w:r>
-      <w:r>
-        <w:rPr>
-          <w:rFonts w:ascii="HY그래픽M" w:eastAsia="HY그래픽M" w:hAnsi="돋움"/>
-          <w:szCs w:val="48"/>
-        </w:rPr>
-        <w:t xml:space="preserve"> </w:t>
-      </w:r>
-      <w:proofErr w:type="spellStart"/>
       <w:r>
         <w:rPr>
           <w:rFonts w:ascii="HY그래픽M" w:eastAsia="HY그래픽M" w:hAnsi="돋움" w:hint="eastAsia"/>
@@ -4710,15 +4252,7 @@
           <w:rFonts w:ascii="HY그래픽M" w:eastAsia="HY그래픽M" w:hAnsi="돋움"/>
           <w:szCs w:val="48"/>
         </w:rPr>
-        <w:t>gets</w:t>
-      </w:r>
-      <w:proofErr w:type="spellEnd"/>
-      <w:r>
-        <w:rPr>
-          <w:rFonts w:ascii="HY그래픽M" w:eastAsia="HY그래픽M" w:hAnsi="돋움"/>
-          <w:szCs w:val="48"/>
-        </w:rPr>
-        <w:t>(n)</w:t>
+        <w:t>gets(n)</w:t>
       </w:r>
       <w:r>
         <w:rPr>
@@ -4879,37 +4413,12 @@
         </w:rPr>
         <w:t xml:space="preserve"> </w:t>
       </w:r>
-      <w:proofErr w:type="spellStart"/>
-      <w:r>
-        <w:rPr>
-          <w:rFonts w:ascii="HY그래픽M" w:eastAsia="HY그래픽M" w:hAnsi="돋움" w:hint="eastAsia"/>
-          <w:szCs w:val="48"/>
-        </w:rPr>
-        <w:t>줄바꿈</w:t>
-      </w:r>
-      <w:proofErr w:type="spellEnd"/>
-      <w:r>
-        <w:rPr>
-          <w:rFonts w:ascii="HY그래픽M" w:eastAsia="HY그래픽M" w:hAnsi="돋움" w:hint="eastAsia"/>
-          <w:szCs w:val="48"/>
-        </w:rPr>
-        <w:t xml:space="preserve"> 문자는 </w:t>
-      </w:r>
-      <w:proofErr w:type="spellStart"/>
-      <w:r>
-        <w:rPr>
-          <w:rFonts w:ascii="HY그래픽M" w:eastAsia="HY그래픽M" w:hAnsi="돋움" w:hint="eastAsia"/>
-          <w:szCs w:val="48"/>
-        </w:rPr>
-        <w:t>필요없다고</w:t>
-      </w:r>
-      <w:proofErr w:type="spellEnd"/>
-      <w:r>
-        <w:rPr>
-          <w:rFonts w:ascii="HY그래픽M" w:eastAsia="HY그래픽M" w:hAnsi="돋움" w:hint="eastAsia"/>
-          <w:szCs w:val="48"/>
-        </w:rPr>
-        <w:t xml:space="preserve"> 판단하여 제거했습니다.</w:t>
+      <w:r>
+        <w:rPr>
+          <w:rFonts w:ascii="HY그래픽M" w:eastAsia="HY그래픽M" w:hAnsi="돋움" w:hint="eastAsia"/>
+          <w:szCs w:val="48"/>
+        </w:rPr>
+        <w:t>줄바꿈 문자는 필요없다고 판단하여 제거했습니다.</w:t>
       </w:r>
     </w:p>
     <w:p>
@@ -5015,37 +4524,12 @@
         </w:rPr>
         <w:t xml:space="preserve"> </w:t>
       </w:r>
-      <w:proofErr w:type="spellStart"/>
-      <w:r>
-        <w:rPr>
-          <w:rFonts w:ascii="HY그래픽M" w:eastAsia="HY그래픽M" w:hAnsi="돋움" w:hint="eastAsia"/>
-          <w:szCs w:val="48"/>
-        </w:rPr>
-        <w:t>입력받은</w:t>
-      </w:r>
-      <w:proofErr w:type="spellEnd"/>
-      <w:r>
-        <w:rPr>
-          <w:rFonts w:ascii="HY그래픽M" w:eastAsia="HY그래픽M" w:hAnsi="돋움" w:hint="eastAsia"/>
-          <w:szCs w:val="48"/>
-        </w:rPr>
-        <w:t xml:space="preserve"> 문자열에서 공백이 아닌 문자가 </w:t>
-      </w:r>
-      <w:proofErr w:type="spellStart"/>
-      <w:r>
-        <w:rPr>
-          <w:rFonts w:ascii="HY그래픽M" w:eastAsia="HY그래픽M" w:hAnsi="돋움" w:hint="eastAsia"/>
-          <w:szCs w:val="48"/>
-        </w:rPr>
-        <w:t>나올때까지</w:t>
-      </w:r>
-      <w:proofErr w:type="spellEnd"/>
-      <w:r>
-        <w:rPr>
-          <w:rFonts w:ascii="HY그래픽M" w:eastAsia="HY그래픽M" w:hAnsi="돋움" w:hint="eastAsia"/>
-          <w:szCs w:val="48"/>
-        </w:rPr>
-        <w:t xml:space="preserve"> 포인터를 우측으로 </w:t>
+      <w:r>
+        <w:rPr>
+          <w:rFonts w:ascii="HY그래픽M" w:eastAsia="HY그래픽M" w:hAnsi="돋움" w:hint="eastAsia"/>
+          <w:szCs w:val="48"/>
+        </w:rPr>
+        <w:t xml:space="preserve">입력받은 문자열에서 공백이 아닌 문자가 나올때까지 포인터를 우측으로 </w:t>
       </w:r>
       <w:r>
         <w:rPr>
@@ -5091,21 +4575,12 @@
         </w:rPr>
         <w:t>53 : &lt;</w:t>
       </w:r>
-      <w:proofErr w:type="spellStart"/>
-      <w:r>
-        <w:rPr>
-          <w:rFonts w:ascii="HY그래픽M" w:eastAsia="HY그래픽M" w:hAnsi="돋움" w:hint="eastAsia"/>
-          <w:szCs w:val="48"/>
-        </w:rPr>
-        <w:t>히스토리를</w:t>
-      </w:r>
-      <w:proofErr w:type="spellEnd"/>
-      <w:r>
-        <w:rPr>
-          <w:rFonts w:ascii="HY그래픽M" w:eastAsia="HY그래픽M" w:hAnsi="돋움" w:hint="eastAsia"/>
-          <w:szCs w:val="48"/>
-        </w:rPr>
-        <w:t xml:space="preserve"> 위해 문자열 복사</w:t>
+      <w:r>
+        <w:rPr>
+          <w:rFonts w:ascii="HY그래픽M" w:eastAsia="HY그래픽M" w:hAnsi="돋움" w:hint="eastAsia"/>
+          <w:szCs w:val="48"/>
+        </w:rPr>
+        <w:t>히스토리를 위해 문자열 복사</w:t>
       </w:r>
       <w:r>
         <w:rPr>
@@ -5114,23 +4589,13 @@
         </w:rPr>
         <w:t xml:space="preserve">&gt; </w:t>
       </w:r>
-      <w:proofErr w:type="spellStart"/>
-      <w:r>
-        <w:rPr>
-          <w:rFonts w:ascii="HY그래픽M" w:eastAsia="HY그래픽M" w:hAnsi="돋움" w:hint="eastAsia"/>
-          <w:szCs w:val="48"/>
-        </w:rPr>
-        <w:t>입력받은</w:t>
-      </w:r>
-      <w:proofErr w:type="spellEnd"/>
-      <w:r>
-        <w:rPr>
-          <w:rFonts w:ascii="HY그래픽M" w:eastAsia="HY그래픽M" w:hAnsi="돋움" w:hint="eastAsia"/>
-          <w:szCs w:val="48"/>
-        </w:rPr>
-        <w:t xml:space="preserve"> 문자열을 </w:t>
-      </w:r>
-      <w:proofErr w:type="spellStart"/>
+      <w:r>
+        <w:rPr>
+          <w:rFonts w:ascii="HY그래픽M" w:eastAsia="HY그래픽M" w:hAnsi="돋움" w:hint="eastAsia"/>
+          <w:szCs w:val="48"/>
+        </w:rPr>
+        <w:t xml:space="preserve">입력받은 문자열을 </w:t>
+      </w:r>
       <w:r>
         <w:rPr>
           <w:rFonts w:ascii="HY그래픽M" w:eastAsia="HY그래픽M" w:hAnsi="돋움"/>
@@ -5138,7 +4603,6 @@
         </w:rPr>
         <w:t>input_copy</w:t>
       </w:r>
-      <w:proofErr w:type="spellEnd"/>
       <w:r>
         <w:rPr>
           <w:rFonts w:ascii="HY그래픽M" w:eastAsia="HY그래픽M" w:hAnsi="돋움" w:hint="eastAsia"/>
@@ -5158,23 +4622,7 @@
           <w:rFonts w:ascii="HY그래픽M" w:eastAsia="HY그래픽M" w:hAnsi="돋움" w:hint="eastAsia"/>
           <w:szCs w:val="48"/>
         </w:rPr>
-        <w:t xml:space="preserve">이는 명령어 정상 수행 이후 </w:t>
-      </w:r>
-      <w:proofErr w:type="spellStart"/>
-      <w:r>
-        <w:rPr>
-          <w:rFonts w:ascii="HY그래픽M" w:eastAsia="HY그래픽M" w:hAnsi="돋움" w:hint="eastAsia"/>
-          <w:szCs w:val="48"/>
-        </w:rPr>
-        <w:t>히스토리에</w:t>
-      </w:r>
-      <w:proofErr w:type="spellEnd"/>
-      <w:r>
-        <w:rPr>
-          <w:rFonts w:ascii="HY그래픽M" w:eastAsia="HY그래픽M" w:hAnsi="돋움" w:hint="eastAsia"/>
-          <w:szCs w:val="48"/>
-        </w:rPr>
-        <w:t xml:space="preserve"> 노드를 추가하기 위함입니다.</w:t>
+        <w:t>이는 명령어 정상 수행 이후 히스토리에 노드를 추가하기 위함입니다.</w:t>
       </w:r>
       <w:r>
         <w:rPr>
@@ -5190,21 +4638,12 @@
         </w:rPr>
         <w:t xml:space="preserve">자체는 </w:t>
       </w:r>
-      <w:proofErr w:type="spellStart"/>
-      <w:r>
-        <w:rPr>
-          <w:rFonts w:ascii="HY그래픽M" w:eastAsia="HY그래픽M" w:hAnsi="돋움"/>
-          <w:szCs w:val="48"/>
-        </w:rPr>
-        <w:t>strtok</w:t>
-      </w:r>
-      <w:proofErr w:type="spellEnd"/>
-      <w:r>
-        <w:rPr>
-          <w:rFonts w:ascii="HY그래픽M" w:eastAsia="HY그래픽M" w:hAnsi="돋움"/>
-          <w:szCs w:val="48"/>
-        </w:rPr>
-        <w:t xml:space="preserve"> </w:t>
+      <w:r>
+        <w:rPr>
+          <w:rFonts w:ascii="HY그래픽M" w:eastAsia="HY그래픽M" w:hAnsi="돋움"/>
+          <w:szCs w:val="48"/>
+        </w:rPr>
+        <w:t xml:space="preserve">strtok </w:t>
       </w:r>
       <w:r>
         <w:rPr>
@@ -5262,17 +4701,8 @@
           <w:rFonts w:ascii="HY그래픽M" w:eastAsia="HY그래픽M" w:hAnsi="돋움"/>
           <w:szCs w:val="48"/>
         </w:rPr>
-        <w:t xml:space="preserve">&gt; </w:t>
-      </w:r>
-      <w:proofErr w:type="spellStart"/>
-      <w:r>
-        <w:rPr>
-          <w:rFonts w:ascii="HY그래픽M" w:eastAsia="HY그래픽M" w:hAnsi="돋움"/>
-          <w:szCs w:val="48"/>
-        </w:rPr>
-        <w:t>strtok</w:t>
-      </w:r>
-      <w:proofErr w:type="spellEnd"/>
+        <w:t>&gt; strtok</w:t>
+      </w:r>
       <w:r>
         <w:rPr>
           <w:rFonts w:ascii="HY그래픽M" w:eastAsia="HY그래픽M" w:hAnsi="돋움" w:hint="eastAsia"/>
@@ -5299,39 +4729,14 @@
           <w:rFonts w:ascii="HY그래픽M" w:eastAsia="HY그래픽M" w:hAnsi="돋움"/>
           <w:szCs w:val="48"/>
         </w:rPr>
-        <w:t xml:space="preserve"> </w:t>
-      </w:r>
-      <w:proofErr w:type="spellStart"/>
-      <w:r>
-        <w:rPr>
-          <w:rFonts w:ascii="HY그래픽M" w:eastAsia="HY그래픽M" w:hAnsi="돋움"/>
-          <w:szCs w:val="48"/>
-        </w:rPr>
-        <w:t>enum</w:t>
-      </w:r>
-      <w:proofErr w:type="spellEnd"/>
-      <w:r>
-        <w:rPr>
-          <w:rFonts w:ascii="HY그래픽M" w:eastAsia="HY그래픽M" w:hAnsi="돋움"/>
-          <w:szCs w:val="48"/>
-        </w:rPr>
-        <w:t xml:space="preserve"> Command</w:t>
-      </w:r>
-      <w:proofErr w:type="spellStart"/>
-      <w:r>
-        <w:rPr>
-          <w:rFonts w:ascii="HY그래픽M" w:eastAsia="HY그래픽M" w:hAnsi="돋움" w:hint="eastAsia"/>
-          <w:szCs w:val="48"/>
-        </w:rPr>
-        <w:t>를</w:t>
-      </w:r>
-      <w:proofErr w:type="spellEnd"/>
-      <w:r>
-        <w:rPr>
-          <w:rFonts w:ascii="HY그래픽M" w:eastAsia="HY그래픽M" w:hAnsi="돋움" w:hint="eastAsia"/>
-          <w:szCs w:val="48"/>
-        </w:rPr>
-        <w:t xml:space="preserve"> 사용했습니다.</w:t>
+        <w:t xml:space="preserve"> enum Command</w:t>
+      </w:r>
+      <w:r>
+        <w:rPr>
+          <w:rFonts w:ascii="HY그래픽M" w:eastAsia="HY그래픽M" w:hAnsi="돋움" w:hint="eastAsia"/>
+          <w:szCs w:val="48"/>
+        </w:rPr>
+        <w:t>를 사용했습니다.</w:t>
       </w:r>
     </w:p>
     <w:p>
@@ -5356,60 +4761,26 @@
         </w:rPr>
         <w:t>159 ~ 160 : &lt;</w:t>
       </w:r>
-      <w:proofErr w:type="spellStart"/>
-      <w:r>
-        <w:rPr>
-          <w:rFonts w:ascii="HY그래픽M" w:eastAsia="HY그래픽M" w:hAnsi="돋움" w:hint="eastAsia"/>
-          <w:szCs w:val="48"/>
-        </w:rPr>
-        <w:t>파라미터</w:t>
-      </w:r>
-      <w:proofErr w:type="spellEnd"/>
-      <w:r>
-        <w:rPr>
-          <w:rFonts w:ascii="HY그래픽M" w:eastAsia="HY그래픽M" w:hAnsi="돋움" w:hint="eastAsia"/>
-          <w:szCs w:val="48"/>
-        </w:rPr>
-        <w:t xml:space="preserve"> 저장</w:t>
-      </w:r>
-      <w:r>
-        <w:rPr>
-          <w:rFonts w:ascii="HY그래픽M" w:eastAsia="HY그래픽M" w:hAnsi="돋움"/>
-          <w:szCs w:val="48"/>
-        </w:rPr>
-        <w:t xml:space="preserve">&gt; </w:t>
-      </w:r>
-      <w:proofErr w:type="spellStart"/>
-      <w:r>
-        <w:rPr>
-          <w:rFonts w:ascii="HY그래픽M" w:eastAsia="HY그래픽M" w:hAnsi="돋움"/>
-          <w:szCs w:val="48"/>
-        </w:rPr>
-        <w:t>strtok</w:t>
-      </w:r>
-      <w:proofErr w:type="spellEnd"/>
-      <w:r>
-        <w:rPr>
-          <w:rFonts w:ascii="HY그래픽M" w:eastAsia="HY그래픽M" w:hAnsi="돋움" w:hint="eastAsia"/>
-          <w:szCs w:val="48"/>
-        </w:rPr>
-        <w:t xml:space="preserve">을 이용해 나머지 </w:t>
-      </w:r>
-      <w:proofErr w:type="spellStart"/>
-      <w:r>
-        <w:rPr>
-          <w:rFonts w:ascii="HY그래픽M" w:eastAsia="HY그래픽M" w:hAnsi="돋움" w:hint="eastAsia"/>
-          <w:szCs w:val="48"/>
-        </w:rPr>
-        <w:t>파라미터를</w:t>
-      </w:r>
-      <w:proofErr w:type="spellEnd"/>
-      <w:r>
-        <w:rPr>
-          <w:rFonts w:ascii="HY그래픽M" w:eastAsia="HY그래픽M" w:hAnsi="돋움" w:hint="eastAsia"/>
-          <w:szCs w:val="48"/>
-        </w:rPr>
-        <w:t xml:space="preserve"> B</w:t>
+      <w:r>
+        <w:rPr>
+          <w:rFonts w:ascii="HY그래픽M" w:eastAsia="HY그래픽M" w:hAnsi="돋움" w:hint="eastAsia"/>
+          <w:szCs w:val="48"/>
+        </w:rPr>
+        <w:t>파라미터 저장</w:t>
+      </w:r>
+      <w:r>
+        <w:rPr>
+          <w:rFonts w:ascii="HY그래픽M" w:eastAsia="HY그래픽M" w:hAnsi="돋움"/>
+          <w:szCs w:val="48"/>
+        </w:rPr>
+        <w:t>&gt; strtok</w:t>
+      </w:r>
+      <w:r>
+        <w:rPr>
+          <w:rFonts w:ascii="HY그래픽M" w:eastAsia="HY그래픽M" w:hAnsi="돋움" w:hint="eastAsia"/>
+          <w:szCs w:val="48"/>
+        </w:rPr>
+        <w:t>을 이용해 나머지 파라미터를 B</w:t>
       </w:r>
       <w:r>
         <w:rPr>
@@ -5432,21 +4803,12 @@
         </w:rPr>
         <w:t xml:space="preserve"> </w:t>
       </w:r>
-      <w:proofErr w:type="spellStart"/>
-      <w:r>
-        <w:rPr>
-          <w:rFonts w:ascii="HY그래픽M" w:eastAsia="HY그래픽M" w:hAnsi="돋움" w:hint="eastAsia"/>
-          <w:szCs w:val="48"/>
-        </w:rPr>
-        <w:t>파라미터가</w:t>
-      </w:r>
-      <w:proofErr w:type="spellEnd"/>
-      <w:r>
-        <w:rPr>
-          <w:rFonts w:ascii="HY그래픽M" w:eastAsia="HY그래픽M" w:hAnsi="돋움" w:hint="eastAsia"/>
-          <w:szCs w:val="48"/>
-        </w:rPr>
-        <w:t xml:space="preserve"> 없거나 </w:t>
+      <w:r>
+        <w:rPr>
+          <w:rFonts w:ascii="HY그래픽M" w:eastAsia="HY그래픽M" w:hAnsi="돋움" w:hint="eastAsia"/>
+          <w:szCs w:val="48"/>
+        </w:rPr>
+        <w:t xml:space="preserve">파라미터가 없거나 </w:t>
       </w:r>
       <w:r>
         <w:rPr>
@@ -5604,21 +4966,12 @@
         </w:rPr>
         <w:t>uffer-&gt;command</w:t>
       </w:r>
-      <w:proofErr w:type="spellStart"/>
-      <w:r>
-        <w:rPr>
-          <w:rFonts w:ascii="HY그래픽M" w:eastAsia="HY그래픽M" w:hAnsi="돋움" w:hint="eastAsia"/>
-          <w:szCs w:val="48"/>
-        </w:rPr>
-        <w:t>를</w:t>
-      </w:r>
-      <w:proofErr w:type="spellEnd"/>
-      <w:r>
-        <w:rPr>
-          <w:rFonts w:ascii="HY그래픽M" w:eastAsia="HY그래픽M" w:hAnsi="돋움" w:hint="eastAsia"/>
-          <w:szCs w:val="48"/>
-        </w:rPr>
-        <w:t xml:space="preserve"> 통해 각 모듈에 인자를 전달해 실행합니다.</w:t>
+      <w:r>
+        <w:rPr>
+          <w:rFonts w:ascii="HY그래픽M" w:eastAsia="HY그래픽M" w:hAnsi="돋움" w:hint="eastAsia"/>
+          <w:szCs w:val="48"/>
+        </w:rPr>
+        <w:t>를 통해 각 모듈에 인자를 전달해 실행합니다.</w:t>
       </w:r>
       <w:r>
         <w:rPr>
@@ -5627,21 +4980,12 @@
         </w:rPr>
         <w:t xml:space="preserve"> </w:t>
       </w:r>
-      <w:proofErr w:type="spellStart"/>
-      <w:r>
-        <w:rPr>
-          <w:rFonts w:ascii="HY그래픽M" w:eastAsia="HY그래픽M" w:hAnsi="돋움" w:hint="eastAsia"/>
-          <w:szCs w:val="48"/>
-        </w:rPr>
-        <w:t>리턴값으로</w:t>
-      </w:r>
-      <w:proofErr w:type="spellEnd"/>
-      <w:r>
-        <w:rPr>
-          <w:rFonts w:ascii="HY그래픽M" w:eastAsia="HY그래픽M" w:hAnsi="돋움" w:hint="eastAsia"/>
-          <w:szCs w:val="48"/>
-        </w:rPr>
-        <w:t xml:space="preserve"> 성공여부를 확인합니다</w:t>
+      <w:r>
+        <w:rPr>
+          <w:rFonts w:ascii="HY그래픽M" w:eastAsia="HY그래픽M" w:hAnsi="돋움" w:hint="eastAsia"/>
+          <w:szCs w:val="48"/>
+        </w:rPr>
+        <w:t>리턴값으로 성공여부를 확인합니다</w:t>
       </w:r>
       <w:r>
         <w:rPr>
@@ -5673,21 +5017,12 @@
         </w:rPr>
         <w:t>209 ~ 210 : &lt;</w:t>
       </w:r>
-      <w:proofErr w:type="spellStart"/>
-      <w:r>
-        <w:rPr>
-          <w:rFonts w:ascii="HY그래픽M" w:eastAsia="HY그래픽M" w:hAnsi="돋움" w:hint="eastAsia"/>
-          <w:szCs w:val="48"/>
-        </w:rPr>
-        <w:t>히스토리</w:t>
-      </w:r>
-      <w:proofErr w:type="spellEnd"/>
-      <w:r>
-        <w:rPr>
-          <w:rFonts w:ascii="HY그래픽M" w:eastAsia="HY그래픽M" w:hAnsi="돋움" w:hint="eastAsia"/>
-          <w:szCs w:val="48"/>
-        </w:rPr>
-        <w:t xml:space="preserve"> 추가&gt;</w:t>
+      <w:r>
+        <w:rPr>
+          <w:rFonts w:ascii="HY그래픽M" w:eastAsia="HY그래픽M" w:hAnsi="돋움" w:hint="eastAsia"/>
+          <w:szCs w:val="48"/>
+        </w:rPr>
+        <w:t>히스토리 추가&gt;</w:t>
       </w:r>
       <w:r>
         <w:rPr>
@@ -5696,37 +5031,12 @@
         </w:rPr>
         <w:t xml:space="preserve"> flag</w:t>
       </w:r>
-      <w:proofErr w:type="spellStart"/>
-      <w:r>
-        <w:rPr>
-          <w:rFonts w:ascii="HY그래픽M" w:eastAsia="HY그래픽M" w:hAnsi="돋움" w:hint="eastAsia"/>
-          <w:szCs w:val="48"/>
-        </w:rPr>
-        <w:t>를</w:t>
-      </w:r>
-      <w:proofErr w:type="spellEnd"/>
-      <w:r>
-        <w:rPr>
-          <w:rFonts w:ascii="HY그래픽M" w:eastAsia="HY그래픽M" w:hAnsi="돋움" w:hint="eastAsia"/>
-          <w:szCs w:val="48"/>
-        </w:rPr>
-        <w:t xml:space="preserve"> 확인하고 필요하다면 </w:t>
-      </w:r>
-      <w:proofErr w:type="spellStart"/>
-      <w:r>
-        <w:rPr>
-          <w:rFonts w:ascii="HY그래픽M" w:eastAsia="HY그래픽M" w:hAnsi="돋움" w:hint="eastAsia"/>
-          <w:szCs w:val="48"/>
-        </w:rPr>
-        <w:t>히스토리에</w:t>
-      </w:r>
-      <w:proofErr w:type="spellEnd"/>
-      <w:r>
-        <w:rPr>
-          <w:rFonts w:ascii="HY그래픽M" w:eastAsia="HY그래픽M" w:hAnsi="돋움" w:hint="eastAsia"/>
-          <w:szCs w:val="48"/>
-        </w:rPr>
-        <w:t xml:space="preserve"> 추가합니다.</w:t>
+      <w:r>
+        <w:rPr>
+          <w:rFonts w:ascii="HY그래픽M" w:eastAsia="HY그래픽M" w:hAnsi="돋움" w:hint="eastAsia"/>
+          <w:szCs w:val="48"/>
+        </w:rPr>
+        <w:t>를 확인하고 필요하다면 히스토리에 추가합니다.</w:t>
       </w:r>
       <w:r>
         <w:rPr>
@@ -5782,23 +5092,7 @@
           <w:rFonts w:ascii="HY그래픽M" w:eastAsia="HY그래픽M" w:hAnsi="돋움" w:hint="eastAsia"/>
           <w:szCs w:val="48"/>
         </w:rPr>
-        <w:t xml:space="preserve">명령어는 명령어 수행 전 </w:t>
-      </w:r>
-      <w:proofErr w:type="spellStart"/>
-      <w:r>
-        <w:rPr>
-          <w:rFonts w:ascii="HY그래픽M" w:eastAsia="HY그래픽M" w:hAnsi="돋움" w:hint="eastAsia"/>
-          <w:szCs w:val="48"/>
-        </w:rPr>
-        <w:t>히스토리</w:t>
-      </w:r>
-      <w:proofErr w:type="spellEnd"/>
-      <w:r>
-        <w:rPr>
-          <w:rFonts w:ascii="HY그래픽M" w:eastAsia="HY그래픽M" w:hAnsi="돋움" w:hint="eastAsia"/>
-          <w:szCs w:val="48"/>
-        </w:rPr>
-        <w:t xml:space="preserve"> 노드를 추가하므로 </w:t>
+        <w:t xml:space="preserve">명령어는 명령어 수행 전 히스토리 노드를 추가하므로 </w:t>
       </w:r>
       <w:r>
         <w:rPr>
@@ -5807,21 +5101,12 @@
         </w:rPr>
         <w:t>flag</w:t>
       </w:r>
-      <w:proofErr w:type="spellStart"/>
-      <w:r>
-        <w:rPr>
-          <w:rFonts w:ascii="HY그래픽M" w:eastAsia="HY그래픽M" w:hAnsi="돋움" w:hint="eastAsia"/>
-          <w:szCs w:val="48"/>
-        </w:rPr>
-        <w:t>를</w:t>
-      </w:r>
-      <w:proofErr w:type="spellEnd"/>
-      <w:r>
-        <w:rPr>
-          <w:rFonts w:ascii="HY그래픽M" w:eastAsia="HY그래픽M" w:hAnsi="돋움" w:hint="eastAsia"/>
-          <w:szCs w:val="48"/>
-        </w:rPr>
-        <w:t xml:space="preserve"> </w:t>
+      <w:r>
+        <w:rPr>
+          <w:rFonts w:ascii="HY그래픽M" w:eastAsia="HY그래픽M" w:hAnsi="돋움" w:hint="eastAsia"/>
+          <w:szCs w:val="48"/>
+        </w:rPr>
+        <w:t xml:space="preserve">를 </w:t>
       </w:r>
       <w:r>
         <w:rPr>
@@ -5835,23 +5120,7 @@
           <w:rFonts w:ascii="HY그래픽M" w:eastAsia="HY그래픽M" w:hAnsi="돋움" w:hint="eastAsia"/>
           <w:szCs w:val="48"/>
         </w:rPr>
-        <w:t xml:space="preserve">로 만들어 두 번 추가하지 않도록 </w:t>
-      </w:r>
-      <w:proofErr w:type="spellStart"/>
-      <w:r>
-        <w:rPr>
-          <w:rFonts w:ascii="HY그래픽M" w:eastAsia="HY그래픽M" w:hAnsi="돋움" w:hint="eastAsia"/>
-          <w:szCs w:val="48"/>
-        </w:rPr>
-        <w:t>예외처리하였습니다</w:t>
-      </w:r>
-      <w:proofErr w:type="spellEnd"/>
-      <w:r>
-        <w:rPr>
-          <w:rFonts w:ascii="HY그래픽M" w:eastAsia="HY그래픽M" w:hAnsi="돋움" w:hint="eastAsia"/>
-          <w:szCs w:val="48"/>
-        </w:rPr>
-        <w:t>.</w:t>
+        <w:t>로 만들어 두 번 추가하지 않도록 예외처리하였습니다.</w:t>
       </w:r>
     </w:p>
     <w:p>
@@ -5879,31 +5148,13 @@
           <w:szCs w:val="48"/>
         </w:rPr>
       </w:pPr>
-      <w:proofErr w:type="spellStart"/>
-      <w:r>
-        <w:rPr>
-          <w:rFonts w:ascii="HY그래픽M" w:eastAsia="HY그래픽M" w:hAnsi="돋움"/>
-          <w:szCs w:val="48"/>
-        </w:rPr>
-        <w:t>help.h</w:t>
-      </w:r>
-      <w:proofErr w:type="spellEnd"/>
-      <w:r>
-        <w:rPr>
-          <w:rFonts w:ascii="HY그래픽M" w:eastAsia="HY그래픽M" w:hAnsi="돋움"/>
-          <w:szCs w:val="48"/>
-        </w:rPr>
-        <w:t xml:space="preserve">, </w:t>
-      </w:r>
-      <w:proofErr w:type="spellStart"/>
-      <w:r>
-        <w:rPr>
-          <w:rFonts w:ascii="HY그래픽M" w:eastAsia="HY그래픽M" w:hAnsi="돋움"/>
-          <w:szCs w:val="48"/>
-        </w:rPr>
-        <w:t>help.c</w:t>
-      </w:r>
-      <w:proofErr w:type="spellEnd"/>
+      <w:r>
+        <w:rPr>
+          <w:rFonts w:ascii="HY그래픽M" w:eastAsia="HY그래픽M" w:hAnsi="돋움"/>
+          <w:szCs w:val="48"/>
+        </w:rPr>
+        <w:t>help.h, help.c</w:t>
+      </w:r>
     </w:p>
     <w:p>
       <w:pPr>
@@ -6209,45 +5460,34 @@
         </w:rPr>
         <w:t>16 : &lt;</w:t>
       </w:r>
-      <w:proofErr w:type="spellStart"/>
       <w:r>
         <w:rPr>
           <w:rFonts w:ascii="HY그래픽M" w:eastAsia="HY그래픽M" w:hAnsi="돋움" w:hint="eastAsia"/>
           <w:szCs w:val="20"/>
         </w:rPr>
-        <w:t>사용가능한</w:t>
-      </w:r>
-      <w:proofErr w:type="spellEnd"/>
-      <w:r>
-        <w:rPr>
-          <w:rFonts w:ascii="HY그래픽M" w:eastAsia="HY그래픽M" w:hAnsi="돋움" w:hint="eastAsia"/>
+        <w:t>사용가능한 명령어 출력&gt;</w:t>
+      </w:r>
+      <w:r>
+        <w:rPr>
+          <w:rFonts w:ascii="HY그래픽M" w:eastAsia="HY그래픽M" w:hAnsi="돋움"/>
           <w:szCs w:val="20"/>
         </w:rPr>
-        <w:t xml:space="preserve"> 명령어 출력&gt;</w:t>
-      </w:r>
-      <w:r>
-        <w:rPr>
-          <w:rFonts w:ascii="HY그래픽M" w:eastAsia="HY그래픽M" w:hAnsi="돋움"/>
+        <w:t xml:space="preserve"> </w:t>
+      </w:r>
+      <w:r>
+        <w:rPr>
+          <w:rFonts w:ascii="HY그래픽M" w:eastAsia="HY그래픽M" w:hAnsi="돋움" w:hint="eastAsia"/>
           <w:szCs w:val="20"/>
         </w:rPr>
-        <w:t xml:space="preserve"> </w:t>
-      </w:r>
-      <w:r>
-        <w:rPr>
-          <w:rFonts w:ascii="HY그래픽M" w:eastAsia="HY그래픽M" w:hAnsi="돋움" w:hint="eastAsia"/>
+        <w:t xml:space="preserve">간단하게 </w:t>
+      </w:r>
+      <w:r>
+        <w:rPr>
+          <w:rFonts w:ascii="HY그래픽M" w:eastAsia="HY그래픽M" w:hAnsi="돋움"/>
           <w:szCs w:val="20"/>
         </w:rPr>
-        <w:t xml:space="preserve">간단하게 </w:t>
-      </w:r>
-      <w:proofErr w:type="spellStart"/>
-      <w:r>
-        <w:rPr>
-          <w:rFonts w:ascii="HY그래픽M" w:eastAsia="HY그래픽M" w:hAnsi="돋움"/>
-          <w:szCs w:val="20"/>
-        </w:rPr>
         <w:t>printf</w:t>
       </w:r>
-      <w:proofErr w:type="spellEnd"/>
       <w:r>
         <w:rPr>
           <w:rFonts w:ascii="HY그래픽M" w:eastAsia="HY그래픽M" w:hAnsi="돋움" w:hint="eastAsia"/>
@@ -6330,23 +5570,7 @@
           <w:rFonts w:ascii="HY그래픽M" w:eastAsia="HY그래픽M" w:hAnsi="돋움" w:hint="eastAsia"/>
           <w:szCs w:val="20"/>
         </w:rPr>
-        <w:t xml:space="preserve">을 </w:t>
-      </w:r>
-      <w:proofErr w:type="spellStart"/>
-      <w:r>
-        <w:rPr>
-          <w:rFonts w:ascii="HY그래픽M" w:eastAsia="HY그래픽M" w:hAnsi="돋움" w:hint="eastAsia"/>
-          <w:szCs w:val="20"/>
-        </w:rPr>
-        <w:t>리턴합니다</w:t>
-      </w:r>
-      <w:proofErr w:type="spellEnd"/>
-      <w:r>
-        <w:rPr>
-          <w:rFonts w:ascii="HY그래픽M" w:eastAsia="HY그래픽M" w:hAnsi="돋움" w:hint="eastAsia"/>
-          <w:szCs w:val="20"/>
-        </w:rPr>
-        <w:t>.</w:t>
+        <w:t>을 리턴합니다.</w:t>
       </w:r>
       <w:r>
         <w:rPr>
@@ -6384,31 +5608,13 @@
           <w:szCs w:val="20"/>
         </w:rPr>
       </w:pPr>
-      <w:proofErr w:type="spellStart"/>
       <w:r>
         <w:rPr>
           <w:rFonts w:ascii="HY그래픽M" w:eastAsia="HY그래픽M" w:hAnsi="돋움"/>
           <w:szCs w:val="20"/>
         </w:rPr>
-        <w:t>dir.h</w:t>
-      </w:r>
-      <w:proofErr w:type="spellEnd"/>
-      <w:r>
-        <w:rPr>
-          <w:rFonts w:ascii="HY그래픽M" w:eastAsia="HY그래픽M" w:hAnsi="돋움"/>
-          <w:szCs w:val="20"/>
-        </w:rPr>
-        <w:t xml:space="preserve">, </w:t>
-      </w:r>
-      <w:proofErr w:type="spellStart"/>
-      <w:r>
-        <w:rPr>
-          <w:rFonts w:ascii="HY그래픽M" w:eastAsia="HY그래픽M" w:hAnsi="돋움"/>
-          <w:szCs w:val="20"/>
-        </w:rPr>
-        <w:t>dir.c</w:t>
-      </w:r>
-      <w:proofErr w:type="spellEnd"/>
+        <w:t>dir.h, dir.c</w:t>
+      </w:r>
     </w:p>
     <w:p>
       <w:pPr>
@@ -6556,40 +5762,15 @@
           <w:rFonts w:ascii="HY그래픽M" w:eastAsia="HY그래픽M" w:hAnsi="돋움" w:hint="eastAsia"/>
           <w:szCs w:val="48"/>
         </w:rPr>
-        <w:t xml:space="preserve">파일 목록 </w:t>
-      </w:r>
-      <w:proofErr w:type="spellStart"/>
-      <w:r>
-        <w:rPr>
-          <w:rFonts w:ascii="HY그래픽M" w:eastAsia="HY그래픽M" w:hAnsi="돋움" w:hint="eastAsia"/>
-          <w:szCs w:val="48"/>
-        </w:rPr>
-        <w:t>이터레이터</w:t>
-      </w:r>
-      <w:proofErr w:type="spellEnd"/>
-      <w:r>
-        <w:rPr>
-          <w:rFonts w:ascii="HY그래픽M" w:eastAsia="HY그래픽M" w:hAnsi="돋움" w:hint="eastAsia"/>
-          <w:szCs w:val="48"/>
-        </w:rPr>
-        <w:t xml:space="preserve"> 사용</w:t>
-      </w:r>
-      <w:r>
-        <w:rPr>
-          <w:rFonts w:ascii="HY그래픽M" w:eastAsia="HY그래픽M" w:hAnsi="돋움"/>
-          <w:szCs w:val="48"/>
-        </w:rPr>
-        <w:t xml:space="preserve">&gt; </w:t>
-      </w:r>
-      <w:proofErr w:type="spellStart"/>
-      <w:r>
-        <w:rPr>
-          <w:rFonts w:ascii="HY그래픽M" w:eastAsia="HY그래픽M" w:hAnsi="돋움"/>
-          <w:szCs w:val="48"/>
-        </w:rPr>
-        <w:t>dirent.h</w:t>
-      </w:r>
-      <w:proofErr w:type="spellEnd"/>
+        <w:t>파일 목록 이터레이터 사용</w:t>
+      </w:r>
+      <w:r>
+        <w:rPr>
+          <w:rFonts w:ascii="HY그래픽M" w:eastAsia="HY그래픽M" w:hAnsi="돋움"/>
+          <w:szCs w:val="48"/>
+        </w:rPr>
+        <w:t>&gt; dirent.h</w:t>
+      </w:r>
       <w:r>
         <w:rPr>
           <w:rFonts w:ascii="HY그래픽M" w:eastAsia="HY그래픽M" w:hAnsi="돋움" w:hint="eastAsia"/>
@@ -6597,15 +5778,20 @@
         </w:rPr>
         <w:t xml:space="preserve">의 </w:t>
       </w:r>
-      <w:proofErr w:type="spellStart"/>
-      <w:r>
-        <w:rPr>
-          <w:rFonts w:ascii="HY그래픽M" w:eastAsia="HY그래픽M" w:hAnsi="돋움"/>
-          <w:szCs w:val="48"/>
-        </w:rPr>
-        <w:t>readdir</w:t>
-      </w:r>
-      <w:proofErr w:type="spellEnd"/>
+      <w:r>
+        <w:rPr>
+          <w:rFonts w:ascii="HY그래픽M" w:eastAsia="HY그래픽M" w:hAnsi="돋움"/>
+          <w:szCs w:val="48"/>
+        </w:rPr>
+        <w:t xml:space="preserve">readdir </w:t>
+      </w:r>
+      <w:r>
+        <w:rPr>
+          <w:rFonts w:ascii="HY그래픽M" w:eastAsia="HY그래픽M" w:hAnsi="돋움" w:hint="eastAsia"/>
+          <w:szCs w:val="48"/>
+        </w:rPr>
+        <w:t>명령어를 사용해서,</w:t>
+      </w:r>
       <w:r>
         <w:rPr>
           <w:rFonts w:ascii="HY그래픽M" w:eastAsia="HY그래픽M" w:hAnsi="돋움"/>
@@ -6618,20 +5804,6 @@
           <w:rFonts w:ascii="HY그래픽M" w:eastAsia="HY그래픽M" w:hAnsi="돋움" w:hint="eastAsia"/>
           <w:szCs w:val="48"/>
         </w:rPr>
-        <w:t>명령어를 사용해서,</w:t>
-      </w:r>
-      <w:r>
-        <w:rPr>
-          <w:rFonts w:ascii="HY그래픽M" w:eastAsia="HY그래픽M" w:hAnsi="돋움"/>
-          <w:szCs w:val="48"/>
-        </w:rPr>
-        <w:t xml:space="preserve"> </w:t>
-      </w:r>
-      <w:r>
-        <w:rPr>
-          <w:rFonts w:ascii="HY그래픽M" w:eastAsia="HY그래픽M" w:hAnsi="돋움" w:hint="eastAsia"/>
-          <w:szCs w:val="48"/>
-        </w:rPr>
         <w:t xml:space="preserve">순차적으로 파일을 하나씩 </w:t>
       </w:r>
       <w:r>
@@ -6639,23 +5811,7 @@
           <w:rFonts w:ascii="HY그래픽M" w:eastAsia="HY그래픽M" w:hAnsi="돋움"/>
           <w:szCs w:val="48"/>
         </w:rPr>
-        <w:t xml:space="preserve">struct </w:t>
-      </w:r>
-      <w:proofErr w:type="spellStart"/>
-      <w:r>
-        <w:rPr>
-          <w:rFonts w:ascii="HY그래픽M" w:eastAsia="HY그래픽M" w:hAnsi="돋움"/>
-          <w:szCs w:val="48"/>
-        </w:rPr>
-        <w:t>dirent</w:t>
-      </w:r>
-      <w:proofErr w:type="spellEnd"/>
-      <w:r>
-        <w:rPr>
-          <w:rFonts w:ascii="HY그래픽M" w:eastAsia="HY그래픽M" w:hAnsi="돋움"/>
-          <w:szCs w:val="48"/>
-        </w:rPr>
-        <w:t xml:space="preserve"> </w:t>
+        <w:t xml:space="preserve">struct dirent </w:t>
       </w:r>
       <w:r>
         <w:rPr>
@@ -6704,17 +5860,8 @@
           <w:rFonts w:ascii="HY그래픽M" w:eastAsia="HY그래픽M" w:hAnsi="돋움"/>
           <w:szCs w:val="48"/>
         </w:rPr>
-        <w:t>&gt; sys/</w:t>
-      </w:r>
-      <w:proofErr w:type="spellStart"/>
-      <w:r>
-        <w:rPr>
-          <w:rFonts w:ascii="HY그래픽M" w:eastAsia="HY그래픽M" w:hAnsi="돋움"/>
-          <w:szCs w:val="48"/>
-        </w:rPr>
-        <w:t>stat.h</w:t>
-      </w:r>
-      <w:proofErr w:type="spellEnd"/>
+        <w:t>&gt; sys/stat.h</w:t>
+      </w:r>
       <w:r>
         <w:rPr>
           <w:rFonts w:ascii="HY그래픽M" w:eastAsia="HY그래픽M" w:hAnsi="돋움" w:hint="eastAsia"/>
@@ -6792,21 +5939,12 @@
         </w:rPr>
         <w:t xml:space="preserve">&gt; </w:t>
       </w:r>
-      <w:proofErr w:type="spellStart"/>
-      <w:r>
-        <w:rPr>
-          <w:rFonts w:ascii="HY그래픽M" w:eastAsia="HY그래픽M" w:hAnsi="돋움" w:hint="eastAsia"/>
-          <w:szCs w:val="48"/>
-        </w:rPr>
-        <w:t>일반파일</w:t>
-      </w:r>
-      <w:proofErr w:type="spellEnd"/>
-      <w:r>
-        <w:rPr>
-          <w:rFonts w:ascii="HY그래픽M" w:eastAsia="HY그래픽M" w:hAnsi="돋움" w:hint="eastAsia"/>
-          <w:szCs w:val="48"/>
-        </w:rPr>
-        <w:t>,</w:t>
+      <w:r>
+        <w:rPr>
+          <w:rFonts w:ascii="HY그래픽M" w:eastAsia="HY그래픽M" w:hAnsi="돋움" w:hint="eastAsia"/>
+          <w:szCs w:val="48"/>
+        </w:rPr>
+        <w:t>일반파일,</w:t>
       </w:r>
       <w:r>
         <w:rPr>
@@ -6848,15 +5986,7 @@
           <w:rFonts w:ascii="HY그래픽M" w:eastAsia="HY그래픽M" w:hAnsi="돋움" w:hint="eastAsia"/>
           <w:szCs w:val="48"/>
         </w:rPr>
-        <w:t xml:space="preserve">에 따라 </w:t>
-      </w:r>
-      <w:proofErr w:type="spellStart"/>
-      <w:r>
-        <w:rPr>
-          <w:rFonts w:ascii="HY그래픽M" w:eastAsia="HY그래픽M" w:hAnsi="돋움" w:hint="eastAsia"/>
-          <w:szCs w:val="48"/>
-        </w:rPr>
-        <w:t>p</w:t>
+        <w:t>에 따라 p</w:t>
       </w:r>
       <w:r>
         <w:rPr>
@@ -6865,7 +5995,6 @@
         </w:rPr>
         <w:t>rintf</w:t>
       </w:r>
-      <w:proofErr w:type="spellEnd"/>
       <w:r>
         <w:rPr>
           <w:rFonts w:ascii="HY그래픽M" w:eastAsia="HY그래픽M" w:hAnsi="돋움" w:hint="eastAsia"/>
@@ -6913,17 +6042,8 @@
           <w:rFonts w:ascii="HY그래픽M" w:eastAsia="HY그래픽M" w:hAnsi="돋움"/>
           <w:szCs w:val="48"/>
         </w:rPr>
-        <w:t xml:space="preserve"> </w:t>
-      </w:r>
-      <w:proofErr w:type="spellStart"/>
-      <w:r>
-        <w:rPr>
-          <w:rFonts w:ascii="HY그래픽M" w:eastAsia="HY그래픽M" w:hAnsi="돋움"/>
-          <w:szCs w:val="48"/>
-        </w:rPr>
-        <w:t>opendir</w:t>
-      </w:r>
-      <w:proofErr w:type="spellEnd"/>
+        <w:t xml:space="preserve"> opendir</w:t>
+      </w:r>
       <w:r>
         <w:rPr>
           <w:rFonts w:ascii="HY그래픽M" w:eastAsia="HY그래픽M" w:hAnsi="돋움" w:hint="eastAsia"/>
@@ -6953,7 +6073,6 @@
           <w:szCs w:val="48"/>
         </w:rPr>
       </w:pPr>
-      <w:proofErr w:type="spellStart"/>
       <w:r>
         <w:rPr>
           <w:rFonts w:ascii="HY그래픽M" w:eastAsia="HY그래픽M" w:hAnsi="돋움" w:hint="eastAsia"/>
@@ -6966,25 +6085,8 @@
           <w:rFonts w:ascii="HY그래픽M" w:eastAsia="HY그래픽M" w:hAnsi="돋움"/>
           <w:szCs w:val="48"/>
         </w:rPr>
-        <w:t>uit.h</w:t>
-      </w:r>
-      <w:proofErr w:type="spellEnd"/>
-      <w:r>
-        <w:rPr>
-          <w:rFonts w:ascii="HY그래픽M" w:eastAsia="HY그래픽M" w:hAnsi="돋움"/>
-          <w:szCs w:val="48"/>
-        </w:rPr>
-        <w:t xml:space="preserve">, </w:t>
-      </w:r>
-      <w:proofErr w:type="spellStart"/>
-      <w:r>
-        <w:rPr>
-          <w:rFonts w:ascii="HY그래픽M" w:eastAsia="HY그래픽M" w:hAnsi="돋움"/>
-          <w:szCs w:val="48"/>
-        </w:rPr>
-        <w:t>quit.c</w:t>
-      </w:r>
-      <w:proofErr w:type="spellEnd"/>
+        <w:t>uit.h, quit.c</w:t>
+      </w:r>
     </w:p>
     <w:p>
       <w:pPr>
@@ -7139,17 +6241,8 @@
           <w:rFonts w:ascii="HY그래픽M" w:eastAsia="HY그래픽M" w:hAnsi="돋움"/>
           <w:szCs w:val="48"/>
         </w:rPr>
-        <w:t xml:space="preserve"> </w:t>
-      </w:r>
-      <w:proofErr w:type="spellStart"/>
-      <w:r>
-        <w:rPr>
-          <w:rFonts w:ascii="HY그래픽M" w:eastAsia="HY그래픽M" w:hAnsi="돋움"/>
-          <w:szCs w:val="48"/>
-        </w:rPr>
-        <w:t>stdlib</w:t>
-      </w:r>
-      <w:proofErr w:type="spellEnd"/>
+        <w:t xml:space="preserve"> stdlib</w:t>
+      </w:r>
       <w:r>
         <w:rPr>
           <w:rFonts w:ascii="HY그래픽M" w:eastAsia="HY그래픽M" w:hAnsi="돋움" w:hint="eastAsia"/>
@@ -7193,7 +6286,6 @@
           <w:szCs w:val="48"/>
         </w:rPr>
       </w:pPr>
-      <w:proofErr w:type="spellStart"/>
       <w:r>
         <w:rPr>
           <w:rFonts w:ascii="HY그래픽M" w:eastAsia="HY그래픽M" w:hAnsi="돋움" w:hint="eastAsia"/>
@@ -7206,25 +6298,8 @@
           <w:rFonts w:ascii="HY그래픽M" w:eastAsia="HY그래픽M" w:hAnsi="돋움"/>
           <w:szCs w:val="48"/>
         </w:rPr>
-        <w:t>istory.h</w:t>
-      </w:r>
-      <w:proofErr w:type="spellEnd"/>
-      <w:r>
-        <w:rPr>
-          <w:rFonts w:ascii="HY그래픽M" w:eastAsia="HY그래픽M" w:hAnsi="돋움"/>
-          <w:szCs w:val="48"/>
-        </w:rPr>
-        <w:t xml:space="preserve">, </w:t>
-      </w:r>
-      <w:proofErr w:type="spellStart"/>
-      <w:r>
-        <w:rPr>
-          <w:rFonts w:ascii="HY그래픽M" w:eastAsia="HY그래픽M" w:hAnsi="돋움"/>
-          <w:szCs w:val="48"/>
-        </w:rPr>
-        <w:t>history.c</w:t>
-      </w:r>
-      <w:proofErr w:type="spellEnd"/>
+        <w:t>istory.h, history.c</w:t>
+      </w:r>
     </w:p>
     <w:p>
       <w:pPr>
@@ -7373,21 +6448,12 @@
         </w:rPr>
         <w:t xml:space="preserve"> ~ 15 : &lt;</w:t>
       </w:r>
-      <w:proofErr w:type="spellStart"/>
-      <w:r>
-        <w:rPr>
-          <w:rFonts w:ascii="HY그래픽M" w:eastAsia="HY그래픽M" w:hAnsi="돋움" w:hint="eastAsia"/>
-          <w:szCs w:val="48"/>
-        </w:rPr>
-        <w:t>히스토리</w:t>
-      </w:r>
-      <w:proofErr w:type="spellEnd"/>
-      <w:r>
-        <w:rPr>
-          <w:rFonts w:ascii="HY그래픽M" w:eastAsia="HY그래픽M" w:hAnsi="돋움" w:hint="eastAsia"/>
-          <w:szCs w:val="48"/>
-        </w:rPr>
-        <w:t xml:space="preserve"> 노드 선언&gt;</w:t>
+      <w:r>
+        <w:rPr>
+          <w:rFonts w:ascii="HY그래픽M" w:eastAsia="HY그래픽M" w:hAnsi="돋움" w:hint="eastAsia"/>
+          <w:szCs w:val="48"/>
+        </w:rPr>
+        <w:t>히스토리 노드 선언&gt;</w:t>
       </w:r>
       <w:r>
         <w:rPr>
@@ -7415,39 +6481,7 @@
           <w:rFonts w:ascii="HY그래픽M" w:eastAsia="HY그래픽M" w:hAnsi="돋움" w:hint="eastAsia"/>
           <w:szCs w:val="48"/>
         </w:rPr>
-        <w:t xml:space="preserve">포인터와 다음 노드에 대한 포인터를 가지고 있는 </w:t>
-      </w:r>
-      <w:proofErr w:type="spellStart"/>
-      <w:r>
-        <w:rPr>
-          <w:rFonts w:ascii="HY그래픽M" w:eastAsia="HY그래픽M" w:hAnsi="돋움" w:hint="eastAsia"/>
-          <w:szCs w:val="48"/>
-        </w:rPr>
-        <w:t>단방향</w:t>
-      </w:r>
-      <w:proofErr w:type="spellEnd"/>
-      <w:r>
-        <w:rPr>
-          <w:rFonts w:ascii="HY그래픽M" w:eastAsia="HY그래픽M" w:hAnsi="돋움" w:hint="eastAsia"/>
-          <w:szCs w:val="48"/>
-        </w:rPr>
-        <w:t xml:space="preserve"> </w:t>
-      </w:r>
-      <w:proofErr w:type="spellStart"/>
-      <w:r>
-        <w:rPr>
-          <w:rFonts w:ascii="HY그래픽M" w:eastAsia="HY그래픽M" w:hAnsi="돋움" w:hint="eastAsia"/>
-          <w:szCs w:val="48"/>
-        </w:rPr>
-        <w:t>링크드</w:t>
-      </w:r>
-      <w:proofErr w:type="spellEnd"/>
-      <w:r>
-        <w:rPr>
-          <w:rFonts w:ascii="HY그래픽M" w:eastAsia="HY그래픽M" w:hAnsi="돋움" w:hint="eastAsia"/>
-          <w:szCs w:val="48"/>
-        </w:rPr>
-        <w:t xml:space="preserve"> 리스트를 선언했습니다.</w:t>
+        <w:t>포인터와 다음 노드에 대한 포인터를 가지고 있는 단방향 링크드 리스트를 선언했습니다.</w:t>
       </w:r>
     </w:p>
     <w:p>
@@ -7603,21 +6637,12 @@
         </w:rPr>
         <w:t xml:space="preserve">테일 노드는 </w:t>
       </w:r>
-      <w:proofErr w:type="spellStart"/>
-      <w:r>
-        <w:rPr>
-          <w:rFonts w:ascii="HY그래픽M" w:eastAsia="HY그래픽M" w:hAnsi="돋움"/>
-          <w:szCs w:val="48"/>
-        </w:rPr>
-        <w:t>add_history</w:t>
-      </w:r>
-      <w:proofErr w:type="spellEnd"/>
-      <w:r>
-        <w:rPr>
-          <w:rFonts w:ascii="HY그래픽M" w:eastAsia="HY그래픽M" w:hAnsi="돋움"/>
-          <w:szCs w:val="48"/>
-        </w:rPr>
-        <w:t xml:space="preserve"> </w:t>
+      <w:r>
+        <w:rPr>
+          <w:rFonts w:ascii="HY그래픽M" w:eastAsia="HY그래픽M" w:hAnsi="돋움"/>
+          <w:szCs w:val="48"/>
+        </w:rPr>
+        <w:t xml:space="preserve">add_history </w:t>
       </w:r>
       <w:r>
         <w:rPr>
@@ -7666,23 +6691,7 @@
           <w:rFonts w:ascii="HY그래픽M" w:eastAsia="HY그래픽M" w:hAnsi="돋움" w:hint="eastAsia"/>
           <w:szCs w:val="48"/>
         </w:rPr>
-        <w:t xml:space="preserve">새 </w:t>
-      </w:r>
-      <w:proofErr w:type="spellStart"/>
-      <w:r>
-        <w:rPr>
-          <w:rFonts w:ascii="HY그래픽M" w:eastAsia="HY그래픽M" w:hAnsi="돋움" w:hint="eastAsia"/>
-          <w:szCs w:val="48"/>
-        </w:rPr>
-        <w:t>히스토리</w:t>
-      </w:r>
-      <w:proofErr w:type="spellEnd"/>
-      <w:r>
-        <w:rPr>
-          <w:rFonts w:ascii="HY그래픽M" w:eastAsia="HY그래픽M" w:hAnsi="돋움" w:hint="eastAsia"/>
-          <w:szCs w:val="48"/>
-        </w:rPr>
-        <w:t xml:space="preserve"> 노드 추가</w:t>
+        <w:t>새 히스토리 노드 추가</w:t>
       </w:r>
       <w:r>
         <w:rPr>
@@ -7726,7 +6735,6 @@
         </w:rPr>
         <w:t xml:space="preserve">문자열은 </w:t>
       </w:r>
-      <w:proofErr w:type="spellStart"/>
       <w:r>
         <w:rPr>
           <w:rFonts w:ascii="HY그래픽M" w:eastAsia="HY그래픽M" w:hAnsi="돋움"/>
@@ -7734,7 +6742,6 @@
         </w:rPr>
         <w:t>strcpy</w:t>
       </w:r>
-      <w:proofErr w:type="spellEnd"/>
       <w:r>
         <w:rPr>
           <w:rFonts w:ascii="HY그래픽M" w:eastAsia="HY그래픽M" w:hAnsi="돋움" w:hint="eastAsia"/>
@@ -7768,23 +6775,7 @@
           <w:rFonts w:ascii="HY그래픽M" w:eastAsia="HY그래픽M" w:hAnsi="돋움" w:hint="eastAsia"/>
           <w:szCs w:val="48"/>
         </w:rPr>
-        <w:t xml:space="preserve">객체 하나가 매 </w:t>
-      </w:r>
-      <w:proofErr w:type="spellStart"/>
-      <w:r>
-        <w:rPr>
-          <w:rFonts w:ascii="HY그래픽M" w:eastAsia="HY그래픽M" w:hAnsi="돋움" w:hint="eastAsia"/>
-          <w:szCs w:val="48"/>
-        </w:rPr>
-        <w:t>명령어마다</w:t>
-      </w:r>
-      <w:proofErr w:type="spellEnd"/>
-      <w:r>
-        <w:rPr>
-          <w:rFonts w:ascii="HY그래픽M" w:eastAsia="HY그래픽M" w:hAnsi="돋움" w:hint="eastAsia"/>
-          <w:szCs w:val="48"/>
-        </w:rPr>
-        <w:t xml:space="preserve"> 재활용 되기 때문입니다.</w:t>
+        <w:t>객체 하나가 매 명령어마다 재활용 되기 때문입니다.</w:t>
       </w:r>
       <w:r>
         <w:rPr>
@@ -7793,21 +6784,12 @@
         </w:rPr>
         <w:t xml:space="preserve"> </w:t>
       </w:r>
-      <w:proofErr w:type="spellStart"/>
-      <w:r>
-        <w:rPr>
-          <w:rFonts w:ascii="HY그래픽M" w:eastAsia="HY그래픽M" w:hAnsi="돋움" w:hint="eastAsia"/>
-          <w:szCs w:val="48"/>
-        </w:rPr>
-        <w:t>히스토리를</w:t>
-      </w:r>
-      <w:proofErr w:type="spellEnd"/>
-      <w:r>
-        <w:rPr>
-          <w:rFonts w:ascii="HY그래픽M" w:eastAsia="HY그래픽M" w:hAnsi="돋움" w:hint="eastAsia"/>
-          <w:szCs w:val="48"/>
-        </w:rPr>
-        <w:t xml:space="preserve"> 보존하려면 명령어 문구를 똑같이 복사해야만 했습니다. </w:t>
+      <w:r>
+        <w:rPr>
+          <w:rFonts w:ascii="HY그래픽M" w:eastAsia="HY그래픽M" w:hAnsi="돋움" w:hint="eastAsia"/>
+          <w:szCs w:val="48"/>
+        </w:rPr>
+        <w:t xml:space="preserve">히스토리를 보존하려면 명령어 문구를 똑같이 복사해야만 했습니다. </w:t>
       </w:r>
     </w:p>
     <w:p>
@@ -7831,7 +6813,6 @@
           <w:szCs w:val="48"/>
         </w:rPr>
       </w:pPr>
-      <w:proofErr w:type="spellStart"/>
       <w:r>
         <w:rPr>
           <w:rFonts w:ascii="HY그래픽M" w:eastAsia="HY그래픽M" w:hAnsi="돋움" w:hint="eastAsia"/>
@@ -7844,25 +6825,8 @@
           <w:rFonts w:ascii="HY그래픽M" w:eastAsia="HY그래픽M" w:hAnsi="돋움"/>
           <w:szCs w:val="48"/>
         </w:rPr>
-        <w:t>ump.h</w:t>
-      </w:r>
-      <w:proofErr w:type="spellEnd"/>
-      <w:r>
-        <w:rPr>
-          <w:rFonts w:ascii="HY그래픽M" w:eastAsia="HY그래픽M" w:hAnsi="돋움"/>
-          <w:szCs w:val="48"/>
-        </w:rPr>
-        <w:t xml:space="preserve">, </w:t>
-      </w:r>
-      <w:proofErr w:type="spellStart"/>
-      <w:r>
-        <w:rPr>
-          <w:rFonts w:ascii="HY그래픽M" w:eastAsia="HY그래픽M" w:hAnsi="돋움"/>
-          <w:szCs w:val="48"/>
-        </w:rPr>
-        <w:t>dump.c</w:t>
-      </w:r>
-      <w:proofErr w:type="spellEnd"/>
+        <w:t>ump.h, dump.c</w:t>
+      </w:r>
     </w:p>
     <w:p>
       <w:pPr>
@@ -8011,21 +6975,12 @@
         </w:rPr>
         <w:t>&lt;</w:t>
       </w:r>
-      <w:proofErr w:type="spellStart"/>
-      <w:r>
-        <w:rPr>
-          <w:rFonts w:ascii="HY그래픽M" w:eastAsia="HY그래픽M" w:hAnsi="돋움" w:hint="eastAsia"/>
-          <w:szCs w:val="48"/>
-        </w:rPr>
-        <w:t>파라미터</w:t>
-      </w:r>
-      <w:proofErr w:type="spellEnd"/>
-      <w:r>
-        <w:rPr>
-          <w:rFonts w:ascii="HY그래픽M" w:eastAsia="HY그래픽M" w:hAnsi="돋움" w:hint="eastAsia"/>
-          <w:szCs w:val="48"/>
-        </w:rPr>
-        <w:t xml:space="preserve"> 유효성 검증&gt;</w:t>
+      <w:r>
+        <w:rPr>
+          <w:rFonts w:ascii="HY그래픽M" w:eastAsia="HY그래픽M" w:hAnsi="돋움" w:hint="eastAsia"/>
+          <w:szCs w:val="48"/>
+        </w:rPr>
+        <w:t>파라미터 유효성 검증&gt;</w:t>
       </w:r>
       <w:r>
         <w:rPr>
@@ -8048,21 +7003,12 @@
         </w:rPr>
         <w:t xml:space="preserve">tart, end </w:t>
       </w:r>
-      <w:proofErr w:type="spellStart"/>
-      <w:r>
-        <w:rPr>
-          <w:rFonts w:ascii="HY그래픽M" w:eastAsia="HY그래픽M" w:hAnsi="돋움" w:hint="eastAsia"/>
-          <w:szCs w:val="48"/>
-        </w:rPr>
-        <w:t>파라미터에</w:t>
-      </w:r>
-      <w:proofErr w:type="spellEnd"/>
-      <w:r>
-        <w:rPr>
-          <w:rFonts w:ascii="HY그래픽M" w:eastAsia="HY그래픽M" w:hAnsi="돋움" w:hint="eastAsia"/>
-          <w:szCs w:val="48"/>
-        </w:rPr>
-        <w:t xml:space="preserve"> 대해서 유효성 검증을 진행했습니다.</w:t>
+      <w:r>
+        <w:rPr>
+          <w:rFonts w:ascii="HY그래픽M" w:eastAsia="HY그래픽M" w:hAnsi="돋움" w:hint="eastAsia"/>
+          <w:szCs w:val="48"/>
+        </w:rPr>
+        <w:t>파라미터에 대해서 유효성 검증을 진행했습니다.</w:t>
       </w:r>
       <w:r>
         <w:rPr>
@@ -8167,23 +7113,7 @@
           <w:rFonts w:ascii="HY그래픽M" w:eastAsia="HY그래픽M" w:hAnsi="돋움"/>
           <w:szCs w:val="48"/>
         </w:rPr>
-        <w:t>_</w:t>
-      </w:r>
-      <w:proofErr w:type="spellStart"/>
-      <w:r>
-        <w:rPr>
-          <w:rFonts w:ascii="HY그래픽M" w:eastAsia="HY그래픽M" w:hAnsi="돋움"/>
-          <w:szCs w:val="48"/>
-        </w:rPr>
-        <w:t>validation_input</w:t>
-      </w:r>
-      <w:proofErr w:type="spellEnd"/>
-      <w:r>
-        <w:rPr>
-          <w:rFonts w:ascii="HY그래픽M" w:eastAsia="HY그래픽M" w:hAnsi="돋움"/>
-          <w:szCs w:val="48"/>
-        </w:rPr>
-        <w:t xml:space="preserve"> </w:t>
+        <w:t xml:space="preserve">_validation_input </w:t>
       </w:r>
       <w:r>
         <w:rPr>
@@ -8253,23 +7183,7 @@
           <w:rFonts w:ascii="HY그래픽M" w:eastAsia="HY그래픽M" w:hAnsi="돋움" w:hint="eastAsia"/>
           <w:szCs w:val="48"/>
         </w:rPr>
-        <w:t xml:space="preserve">문자열 </w:t>
-      </w:r>
-      <w:proofErr w:type="spellStart"/>
-      <w:r>
-        <w:rPr>
-          <w:rFonts w:ascii="HY그래픽M" w:eastAsia="HY그래픽M" w:hAnsi="돋움" w:hint="eastAsia"/>
-          <w:szCs w:val="48"/>
-        </w:rPr>
-        <w:t>파라미터를</w:t>
-      </w:r>
-      <w:proofErr w:type="spellEnd"/>
-      <w:r>
-        <w:rPr>
-          <w:rFonts w:ascii="HY그래픽M" w:eastAsia="HY그래픽M" w:hAnsi="돋움" w:hint="eastAsia"/>
-          <w:szCs w:val="48"/>
-        </w:rPr>
-        <w:t xml:space="preserve"> 정수로 변환&gt;</w:t>
+        <w:t>문자열 파라미터를 정수로 변환&gt;</w:t>
       </w:r>
       <w:r>
         <w:rPr>
@@ -8305,15 +7219,7 @@
           <w:szCs w:val="48"/>
         </w:rPr>
         <w:lastRenderedPageBreak/>
-        <w:t xml:space="preserve">값이 해석 가능한 </w:t>
-      </w:r>
-      <w:proofErr w:type="spellStart"/>
-      <w:r>
-        <w:rPr>
-          <w:rFonts w:ascii="HY그래픽M" w:eastAsia="HY그래픽M" w:hAnsi="돋움" w:hint="eastAsia"/>
-          <w:szCs w:val="48"/>
-        </w:rPr>
-        <w:t>I</w:t>
+        <w:t>값이 해석 가능한 I</w:t>
       </w:r>
       <w:r>
         <w:rPr>
@@ -8322,7 +7228,6 @@
         </w:rPr>
         <w:t>nterger</w:t>
       </w:r>
-      <w:proofErr w:type="spellEnd"/>
       <w:r>
         <w:rPr>
           <w:rFonts w:ascii="HY그래픽M" w:eastAsia="HY그래픽M" w:hAnsi="돋움" w:hint="eastAsia"/>
@@ -8342,23 +7247,7 @@
           <w:rFonts w:ascii="HY그래픽M" w:eastAsia="HY그래픽M" w:hAnsi="돋움" w:hint="eastAsia"/>
           <w:szCs w:val="48"/>
         </w:rPr>
-        <w:t xml:space="preserve">만약 </w:t>
-      </w:r>
-      <w:proofErr w:type="spellStart"/>
-      <w:r>
-        <w:rPr>
-          <w:rFonts w:ascii="HY그래픽M" w:eastAsia="HY그래픽M" w:hAnsi="돋움" w:hint="eastAsia"/>
-          <w:szCs w:val="48"/>
-        </w:rPr>
-        <w:t>파라미터가</w:t>
-      </w:r>
-      <w:proofErr w:type="spellEnd"/>
-      <w:r>
-        <w:rPr>
-          <w:rFonts w:ascii="HY그래픽M" w:eastAsia="HY그래픽M" w:hAnsi="돋움" w:hint="eastAsia"/>
-          <w:szCs w:val="48"/>
-        </w:rPr>
-        <w:t xml:space="preserve"> 제시되지 않았다면 적절한 값으로 대체됩니다.</w:t>
+        <w:t>만약 파라미터가 제시되지 않았다면 적절한 값으로 대체됩니다.</w:t>
       </w:r>
       <w:r>
         <w:rPr>
@@ -8393,17 +7282,8 @@
           <w:rFonts w:ascii="HY그래픽M" w:eastAsia="HY그래픽M" w:hAnsi="돋움"/>
           <w:szCs w:val="48"/>
         </w:rPr>
-        <w:t xml:space="preserve">int </w:t>
-      </w:r>
-      <w:proofErr w:type="spellStart"/>
-      <w:r>
-        <w:rPr>
-          <w:rFonts w:ascii="HY그래픽M" w:eastAsia="HY그래픽M" w:hAnsi="돋움"/>
-          <w:szCs w:val="48"/>
-        </w:rPr>
-        <w:t>global_dump_offset</w:t>
-      </w:r>
-      <w:proofErr w:type="spellEnd"/>
+        <w:t>int global_dump_offset</w:t>
+      </w:r>
       <w:r>
         <w:rPr>
           <w:rFonts w:ascii="HY그래픽M" w:eastAsia="HY그래픽M" w:hAnsi="돋움" w:hint="eastAsia"/>
@@ -8649,21 +7529,12 @@
         </w:rPr>
         <w:t>Columns</w:t>
       </w:r>
-      <w:proofErr w:type="spellStart"/>
-      <w:r>
-        <w:rPr>
-          <w:rFonts w:ascii="HY그래픽M" w:eastAsia="HY그래픽M" w:hAnsi="돋움" w:hint="eastAsia"/>
-          <w:szCs w:val="48"/>
-        </w:rPr>
-        <w:t>으로</w:t>
-      </w:r>
-      <w:proofErr w:type="spellEnd"/>
-      <w:r>
-        <w:rPr>
-          <w:rFonts w:ascii="HY그래픽M" w:eastAsia="HY그래픽M" w:hAnsi="돋움" w:hint="eastAsia"/>
-          <w:szCs w:val="48"/>
-        </w:rPr>
-        <w:t xml:space="preserve"> m</w:t>
+      <w:r>
+        <w:rPr>
+          <w:rFonts w:ascii="HY그래픽M" w:eastAsia="HY그래픽M" w:hAnsi="돋움" w:hint="eastAsia"/>
+          <w:szCs w:val="48"/>
+        </w:rPr>
+        <w:t>으로 m</w:t>
       </w:r>
       <w:r>
         <w:rPr>
@@ -8672,21 +7543,12 @@
         </w:rPr>
         <w:t>emory dump</w:t>
       </w:r>
-      <w:proofErr w:type="spellStart"/>
-      <w:r>
-        <w:rPr>
-          <w:rFonts w:ascii="HY그래픽M" w:eastAsia="HY그래픽M" w:hAnsi="돋움" w:hint="eastAsia"/>
-          <w:szCs w:val="48"/>
-        </w:rPr>
-        <w:t>를</w:t>
-      </w:r>
-      <w:proofErr w:type="spellEnd"/>
-      <w:r>
-        <w:rPr>
-          <w:rFonts w:ascii="HY그래픽M" w:eastAsia="HY그래픽M" w:hAnsi="돋움" w:hint="eastAsia"/>
-          <w:szCs w:val="48"/>
-        </w:rPr>
-        <w:t xml:space="preserve"> 진행합니다.</w:t>
+      <w:r>
+        <w:rPr>
+          <w:rFonts w:ascii="HY그래픽M" w:eastAsia="HY그래픽M" w:hAnsi="돋움" w:hint="eastAsia"/>
+          <w:szCs w:val="48"/>
+        </w:rPr>
+        <w:t>를 진행합니다.</w:t>
       </w:r>
       <w:r>
         <w:rPr>
@@ -8836,7 +7698,6 @@
           <w:szCs w:val="48"/>
         </w:rPr>
       </w:pPr>
-      <w:proofErr w:type="spellStart"/>
       <w:r>
         <w:rPr>
           <w:rFonts w:ascii="HY그래픽M" w:eastAsia="HY그래픽M" w:hAnsi="돋움" w:hint="eastAsia"/>
@@ -8858,23 +7719,13 @@
         </w:rPr>
         <w:t>h</w:t>
       </w:r>
-      <w:proofErr w:type="spellEnd"/>
-      <w:r>
-        <w:rPr>
-          <w:rFonts w:ascii="HY그래픽M" w:eastAsia="HY그래픽M" w:hAnsi="돋움"/>
-          <w:szCs w:val="48"/>
-        </w:rPr>
-        <w:t xml:space="preserve">, </w:t>
-      </w:r>
-      <w:proofErr w:type="spellStart"/>
-      <w:r>
-        <w:rPr>
-          <w:rFonts w:ascii="HY그래픽M" w:eastAsia="HY그래픽M" w:hAnsi="돋움"/>
-          <w:szCs w:val="48"/>
-        </w:rPr>
-        <w:t>edit.c</w:t>
-      </w:r>
-      <w:proofErr w:type="spellEnd"/>
+      <w:r>
+        <w:rPr>
+          <w:rFonts w:ascii="HY그래픽M" w:eastAsia="HY그래픽M" w:hAnsi="돋움"/>
+          <w:szCs w:val="48"/>
+        </w:rPr>
+        <w:t>, edit.c</w:t>
+      </w:r>
     </w:p>
     <w:p>
       <w:pPr>
@@ -9016,21 +7867,12 @@
         </w:rPr>
         <w:t>22 ~ 23 : &lt;</w:t>
       </w:r>
-      <w:proofErr w:type="spellStart"/>
-      <w:r>
-        <w:rPr>
-          <w:rFonts w:ascii="HY그래픽M" w:eastAsia="HY그래픽M" w:hAnsi="돋움" w:hint="eastAsia"/>
-          <w:szCs w:val="48"/>
-        </w:rPr>
-        <w:t>파라미터</w:t>
-      </w:r>
-      <w:proofErr w:type="spellEnd"/>
-      <w:r>
-        <w:rPr>
-          <w:rFonts w:ascii="HY그래픽M" w:eastAsia="HY그래픽M" w:hAnsi="돋움" w:hint="eastAsia"/>
-          <w:szCs w:val="48"/>
-        </w:rPr>
-        <w:t xml:space="preserve"> 유효성 검증&gt;</w:t>
+      <w:r>
+        <w:rPr>
+          <w:rFonts w:ascii="HY그래픽M" w:eastAsia="HY그래픽M" w:hAnsi="돋움" w:hint="eastAsia"/>
+          <w:szCs w:val="48"/>
+        </w:rPr>
+        <w:t>파라미터 유효성 검증&gt;</w:t>
       </w:r>
       <w:r>
         <w:rPr>
@@ -9081,7 +7923,6 @@
         </w:rPr>
         <w:t>_</w:t>
       </w:r>
-      <w:proofErr w:type="spellStart"/>
       <w:r>
         <w:rPr>
           <w:rFonts w:ascii="HY그래픽M" w:eastAsia="HY그래픽M" w:hAnsi="돋움"/>
@@ -9089,7 +7930,6 @@
         </w:rPr>
         <w:t>validation_input</w:t>
       </w:r>
-      <w:proofErr w:type="spellEnd"/>
       <w:r>
         <w:rPr>
           <w:rFonts w:ascii="HY그래픽M" w:eastAsia="HY그래픽M" w:hAnsi="돋움" w:hint="eastAsia"/>
@@ -9181,21 +8021,12 @@
         </w:rPr>
         <w:t xml:space="preserve">이 때 사용되는 </w:t>
       </w:r>
-      <w:proofErr w:type="spellStart"/>
-      <w:r>
-        <w:rPr>
-          <w:rFonts w:ascii="HY그래픽M" w:eastAsia="HY그래픽M" w:hAnsi="돋움"/>
-          <w:szCs w:val="48"/>
-        </w:rPr>
-        <w:t>addr</w:t>
-      </w:r>
-      <w:proofErr w:type="spellEnd"/>
-      <w:r>
-        <w:rPr>
-          <w:rFonts w:ascii="HY그래픽M" w:eastAsia="HY그래픽M" w:hAnsi="돋움"/>
-          <w:szCs w:val="48"/>
-        </w:rPr>
-        <w:t>, valu</w:t>
+      <w:r>
+        <w:rPr>
+          <w:rFonts w:ascii="HY그래픽M" w:eastAsia="HY그래픽M" w:hAnsi="돋움"/>
+          <w:szCs w:val="48"/>
+        </w:rPr>
+        <w:t>addr, valu</w:t>
       </w:r>
       <w:r>
         <w:rPr>
@@ -9254,7 +8085,6 @@
           <w:szCs w:val="48"/>
         </w:rPr>
       </w:pPr>
-      <w:proofErr w:type="spellStart"/>
       <w:r>
         <w:rPr>
           <w:rFonts w:ascii="HY그래픽M" w:eastAsia="HY그래픽M" w:hAnsi="돋움" w:hint="eastAsia"/>
@@ -9267,25 +8097,8 @@
           <w:rFonts w:ascii="HY그래픽M" w:eastAsia="HY그래픽M" w:hAnsi="돋움"/>
           <w:szCs w:val="48"/>
         </w:rPr>
-        <w:t>ill.h</w:t>
-      </w:r>
-      <w:proofErr w:type="spellEnd"/>
-      <w:r>
-        <w:rPr>
-          <w:rFonts w:ascii="HY그래픽M" w:eastAsia="HY그래픽M" w:hAnsi="돋움"/>
-          <w:szCs w:val="48"/>
-        </w:rPr>
-        <w:t xml:space="preserve">, </w:t>
-      </w:r>
-      <w:proofErr w:type="spellStart"/>
-      <w:r>
-        <w:rPr>
-          <w:rFonts w:ascii="HY그래픽M" w:eastAsia="HY그래픽M" w:hAnsi="돋움"/>
-          <w:szCs w:val="48"/>
-        </w:rPr>
-        <w:t>fill.c</w:t>
-      </w:r>
-      <w:proofErr w:type="spellEnd"/>
+        <w:t>ill.h, fill.c</w:t>
+      </w:r>
     </w:p>
     <w:p>
       <w:pPr>
@@ -9439,21 +8252,12 @@
         </w:rPr>
         <w:t>&lt;</w:t>
       </w:r>
-      <w:proofErr w:type="spellStart"/>
-      <w:r>
-        <w:rPr>
-          <w:rFonts w:ascii="HY그래픽M" w:eastAsia="HY그래픽M" w:hAnsi="돋움" w:hint="eastAsia"/>
-          <w:szCs w:val="48"/>
-        </w:rPr>
-        <w:t>파라미터</w:t>
-      </w:r>
-      <w:proofErr w:type="spellEnd"/>
-      <w:r>
-        <w:rPr>
-          <w:rFonts w:ascii="HY그래픽M" w:eastAsia="HY그래픽M" w:hAnsi="돋움" w:hint="eastAsia"/>
-          <w:szCs w:val="48"/>
-        </w:rPr>
-        <w:t xml:space="preserve"> 유효성 검증&gt;</w:t>
+      <w:r>
+        <w:rPr>
+          <w:rFonts w:ascii="HY그래픽M" w:eastAsia="HY그래픽M" w:hAnsi="돋움" w:hint="eastAsia"/>
+          <w:szCs w:val="48"/>
+        </w:rPr>
+        <w:t>파라미터 유효성 검증&gt;</w:t>
       </w:r>
       <w:r>
         <w:rPr>
@@ -9474,23 +8278,7 @@
           <w:rFonts w:ascii="HY그래픽M" w:eastAsia="HY그래픽M" w:hAnsi="돋움"/>
           <w:szCs w:val="48"/>
         </w:rPr>
-        <w:t xml:space="preserve"> </w:t>
-      </w:r>
-      <w:proofErr w:type="spellStart"/>
-      <w:r>
-        <w:rPr>
-          <w:rFonts w:ascii="HY그래픽M" w:eastAsia="HY그래픽M" w:hAnsi="돋움"/>
-          <w:szCs w:val="48"/>
-        </w:rPr>
-        <w:t>Insuffcient</w:t>
-      </w:r>
-      <w:proofErr w:type="spellEnd"/>
-      <w:r>
-        <w:rPr>
-          <w:rFonts w:ascii="HY그래픽M" w:eastAsia="HY그래픽M" w:hAnsi="돋움"/>
-          <w:szCs w:val="48"/>
-        </w:rPr>
-        <w:t xml:space="preserve"> parameter, Invalid parameter, Unreachable address, Wrong range, Unwritable address</w:t>
+        <w:t xml:space="preserve"> Insuffcient parameter, Invalid parameter, Unreachable address, Wrong range, Unwritable address</w:t>
       </w:r>
       <w:r>
         <w:rPr>
@@ -9567,23 +8355,7 @@
           <w:rFonts w:ascii="HY그래픽M" w:eastAsia="HY그래픽M" w:hAnsi="돋움" w:hint="eastAsia"/>
           <w:szCs w:val="48"/>
         </w:rPr>
-        <w:t xml:space="preserve">문자열 </w:t>
-      </w:r>
-      <w:proofErr w:type="spellStart"/>
-      <w:r>
-        <w:rPr>
-          <w:rFonts w:ascii="HY그래픽M" w:eastAsia="HY그래픽M" w:hAnsi="돋움" w:hint="eastAsia"/>
-          <w:szCs w:val="48"/>
-        </w:rPr>
-        <w:t>파라미터를</w:t>
-      </w:r>
-      <w:proofErr w:type="spellEnd"/>
-      <w:r>
-        <w:rPr>
-          <w:rFonts w:ascii="HY그래픽M" w:eastAsia="HY그래픽M" w:hAnsi="돋움" w:hint="eastAsia"/>
-          <w:szCs w:val="48"/>
-        </w:rPr>
-        <w:t xml:space="preserve"> 정수로 변환&gt;</w:t>
+        <w:t>문자열 파라미터를 정수로 변환&gt;</w:t>
       </w:r>
       <w:r>
         <w:rPr>
@@ -9592,7 +8364,6 @@
         </w:rPr>
         <w:t xml:space="preserve"> </w:t>
       </w:r>
-      <w:proofErr w:type="spellStart"/>
       <w:r>
         <w:rPr>
           <w:rFonts w:ascii="HY그래픽M" w:eastAsia="HY그래픽M" w:hAnsi="돋움" w:hint="eastAsia"/>
@@ -9605,15 +8376,7 @@
           <w:rFonts w:ascii="HY그래픽M" w:eastAsia="HY그래픽M" w:hAnsi="돋움"/>
           <w:szCs w:val="48"/>
         </w:rPr>
-        <w:t>trtoul</w:t>
-      </w:r>
-      <w:proofErr w:type="spellEnd"/>
-      <w:r>
-        <w:rPr>
-          <w:rFonts w:ascii="HY그래픽M" w:eastAsia="HY그래픽M" w:hAnsi="돋움"/>
-          <w:szCs w:val="48"/>
-        </w:rPr>
-        <w:t xml:space="preserve"> </w:t>
+        <w:t xml:space="preserve">trtoul </w:t>
       </w:r>
       <w:r>
         <w:rPr>
@@ -9690,17 +8453,8 @@
           <w:rFonts w:ascii="HY그래픽M" w:eastAsia="HY그래픽M" w:hAnsi="돋움"/>
           <w:szCs w:val="48"/>
         </w:rPr>
-        <w:t xml:space="preserve"> s, e, </w:t>
-      </w:r>
-      <w:proofErr w:type="spellStart"/>
-      <w:r>
-        <w:rPr>
-          <w:rFonts w:ascii="HY그래픽M" w:eastAsia="HY그래픽M" w:hAnsi="돋움"/>
-          <w:szCs w:val="48"/>
-        </w:rPr>
-        <w:t>val</w:t>
-      </w:r>
-      <w:proofErr w:type="spellEnd"/>
+        <w:t xml:space="preserve"> s, e, val</w:t>
+      </w:r>
       <w:r>
         <w:rPr>
           <w:rFonts w:ascii="HY그래픽M" w:eastAsia="HY그래픽M" w:hAnsi="돋움" w:hint="eastAsia"/>
@@ -9730,7 +8484,6 @@
           <w:szCs w:val="48"/>
         </w:rPr>
       </w:pPr>
-      <w:proofErr w:type="spellStart"/>
       <w:r>
         <w:rPr>
           <w:rFonts w:ascii="HY그래픽M" w:eastAsia="HY그래픽M" w:hAnsi="돋움" w:hint="eastAsia"/>
@@ -9743,25 +8496,8 @@
           <w:rFonts w:ascii="HY그래픽M" w:eastAsia="HY그래픽M" w:hAnsi="돋움"/>
           <w:szCs w:val="48"/>
         </w:rPr>
-        <w:t>eset.h</w:t>
-      </w:r>
-      <w:proofErr w:type="spellEnd"/>
-      <w:r>
-        <w:rPr>
-          <w:rFonts w:ascii="HY그래픽M" w:eastAsia="HY그래픽M" w:hAnsi="돋움"/>
-          <w:szCs w:val="48"/>
-        </w:rPr>
-        <w:t xml:space="preserve">, </w:t>
-      </w:r>
-      <w:proofErr w:type="spellStart"/>
-      <w:r>
-        <w:rPr>
-          <w:rFonts w:ascii="HY그래픽M" w:eastAsia="HY그래픽M" w:hAnsi="돋움"/>
-          <w:szCs w:val="48"/>
-        </w:rPr>
-        <w:t>reset.c</w:t>
-      </w:r>
-      <w:proofErr w:type="spellEnd"/>
+        <w:t>eset.h, reset.c</w:t>
+      </w:r>
     </w:p>
     <w:p>
       <w:pPr>
@@ -10136,7 +8872,6 @@
           <w:szCs w:val="48"/>
         </w:rPr>
       </w:pPr>
-      <w:proofErr w:type="spellStart"/>
       <w:r>
         <w:rPr>
           <w:rFonts w:ascii="HY그래픽M" w:eastAsia="HY그래픽M" w:hAnsi="돋움" w:hint="eastAsia"/>
@@ -10149,54 +8884,14 @@
           <w:rFonts w:ascii="HY그래픽M" w:eastAsia="HY그래픽M" w:hAnsi="돋움"/>
           <w:szCs w:val="48"/>
         </w:rPr>
-        <w:t>pcode.h</w:t>
-      </w:r>
-      <w:proofErr w:type="spellEnd"/>
-      <w:r>
-        <w:rPr>
-          <w:rFonts w:ascii="HY그래픽M" w:eastAsia="HY그래픽M" w:hAnsi="돋움"/>
-          <w:szCs w:val="48"/>
-        </w:rPr>
-        <w:t xml:space="preserve">, </w:t>
-      </w:r>
-      <w:proofErr w:type="spellStart"/>
-      <w:r>
-        <w:rPr>
-          <w:rFonts w:ascii="HY그래픽M" w:eastAsia="HY그래픽M" w:hAnsi="돋움"/>
-          <w:szCs w:val="48"/>
-        </w:rPr>
-        <w:t>opcode.c</w:t>
-      </w:r>
-      <w:proofErr w:type="spellEnd"/>
-      <w:r>
-        <w:rPr>
-          <w:rFonts w:ascii="HY그래픽M" w:eastAsia="HY그래픽M" w:hAnsi="돋움"/>
-          <w:szCs w:val="48"/>
-        </w:rPr>
-        <w:t xml:space="preserve"> (</w:t>
-      </w:r>
-      <w:proofErr w:type="spellStart"/>
-      <w:r>
-        <w:rPr>
-          <w:rFonts w:ascii="HY그래픽M" w:eastAsia="HY그래픽M" w:hAnsi="돋움"/>
-          <w:szCs w:val="48"/>
-        </w:rPr>
-        <w:t>opcodelist</w:t>
-      </w:r>
-      <w:r>
-        <w:rPr>
-          <w:rFonts w:ascii="HY그래픽M" w:eastAsia="HY그래픽M" w:hAnsi="돋움" w:hint="eastAsia"/>
-          <w:szCs w:val="48"/>
-        </w:rPr>
-        <w:t>를</w:t>
-      </w:r>
-      <w:proofErr w:type="spellEnd"/>
-      <w:r>
-        <w:rPr>
-          <w:rFonts w:ascii="HY그래픽M" w:eastAsia="HY그래픽M" w:hAnsi="돋움" w:hint="eastAsia"/>
-          <w:szCs w:val="48"/>
-        </w:rPr>
-        <w:t xml:space="preserve"> 포함합니다)</w:t>
+        <w:t>pcode.h, opcode.c (opcodelist</w:t>
+      </w:r>
+      <w:r>
+        <w:rPr>
+          <w:rFonts w:ascii="HY그래픽M" w:eastAsia="HY그래픽M" w:hAnsi="돋움" w:hint="eastAsia"/>
+          <w:szCs w:val="48"/>
+        </w:rPr>
+        <w:t>를 포함합니다)</w:t>
       </w:r>
     </w:p>
     <w:p>
@@ -10347,37 +9042,26 @@
         </w:rPr>
         <w:t>0 ~ 11 : &lt;</w:t>
       </w:r>
-      <w:proofErr w:type="spellStart"/>
-      <w:r>
-        <w:rPr>
-          <w:rFonts w:ascii="HY그래픽M" w:eastAsia="HY그래픽M" w:hAnsi="돋움" w:hint="eastAsia"/>
-          <w:szCs w:val="48"/>
-        </w:rPr>
-        <w:t>해쉬</w:t>
-      </w:r>
-      <w:proofErr w:type="spellEnd"/>
-      <w:r>
-        <w:rPr>
-          <w:rFonts w:ascii="HY그래픽M" w:eastAsia="HY그래픽M" w:hAnsi="돋움" w:hint="eastAsia"/>
+      <w:r>
+        <w:rPr>
+          <w:rFonts w:ascii="HY그래픽M" w:eastAsia="HY그래픽M" w:hAnsi="돋움" w:hint="eastAsia"/>
+          <w:szCs w:val="48"/>
+        </w:rPr>
+        <w:t>해쉬 엘리먼트(블록)</w:t>
+      </w:r>
+      <w:r>
+        <w:rPr>
+          <w:rFonts w:ascii="HY그래픽M" w:eastAsia="HY그래픽M" w:hAnsi="돋움"/>
           <w:szCs w:val="48"/>
         </w:rPr>
         <w:t xml:space="preserve"> </w:t>
       </w:r>
-      <w:proofErr w:type="spellStart"/>
-      <w:r>
-        <w:rPr>
-          <w:rFonts w:ascii="HY그래픽M" w:eastAsia="HY그래픽M" w:hAnsi="돋움" w:hint="eastAsia"/>
-          <w:szCs w:val="48"/>
-        </w:rPr>
-        <w:t>엘리먼트</w:t>
-      </w:r>
-      <w:proofErr w:type="spellEnd"/>
-      <w:r>
-        <w:rPr>
-          <w:rFonts w:ascii="HY그래픽M" w:eastAsia="HY그래픽M" w:hAnsi="돋움" w:hint="eastAsia"/>
-          <w:szCs w:val="48"/>
-        </w:rPr>
-        <w:t>(블록)</w:t>
+      <w:r>
+        <w:rPr>
+          <w:rFonts w:ascii="HY그래픽M" w:eastAsia="HY그래픽M" w:hAnsi="돋움" w:hint="eastAsia"/>
+          <w:szCs w:val="48"/>
+        </w:rPr>
+        <w:t>구조체 선언&gt;</w:t>
       </w:r>
       <w:r>
         <w:rPr>
@@ -10391,7 +9075,7 @@
           <w:rFonts w:ascii="HY그래픽M" w:eastAsia="HY그래픽M" w:hAnsi="돋움" w:hint="eastAsia"/>
           <w:szCs w:val="48"/>
         </w:rPr>
-        <w:t>구조체 선언&gt;</w:t>
+        <w:t>코드,</w:t>
       </w:r>
       <w:r>
         <w:rPr>
@@ -10405,7 +9089,7 @@
           <w:rFonts w:ascii="HY그래픽M" w:eastAsia="HY그래픽M" w:hAnsi="돋움" w:hint="eastAsia"/>
           <w:szCs w:val="48"/>
         </w:rPr>
-        <w:t>코드,</w:t>
+        <w:t>니모닉</w:t>
       </w:r>
       <w:r>
         <w:rPr>
@@ -10414,15 +9098,13 @@
         </w:rPr>
         <w:t xml:space="preserve"> </w:t>
       </w:r>
-      <w:proofErr w:type="spellStart"/>
-      <w:r>
-        <w:rPr>
-          <w:rFonts w:ascii="HY그래픽M" w:eastAsia="HY그래픽M" w:hAnsi="돋움" w:hint="eastAsia"/>
-          <w:szCs w:val="48"/>
-        </w:rPr>
-        <w:t>니모닉</w:t>
-      </w:r>
-      <w:proofErr w:type="spellEnd"/>
+      <w:r>
+        <w:rPr>
+          <w:rFonts w:ascii="HY그래픽M" w:eastAsia="HY그래픽M" w:hAnsi="돋움" w:hint="eastAsia"/>
+          <w:szCs w:val="48"/>
+        </w:rPr>
+        <w:t>문자열 배열,</w:t>
+      </w:r>
       <w:r>
         <w:rPr>
           <w:rFonts w:ascii="HY그래픽M" w:eastAsia="HY그래픽M" w:hAnsi="돋움"/>
@@ -10435,20 +9117,6 @@
           <w:rFonts w:ascii="HY그래픽M" w:eastAsia="HY그래픽M" w:hAnsi="돋움" w:hint="eastAsia"/>
           <w:szCs w:val="48"/>
         </w:rPr>
-        <w:t>문자열 배열,</w:t>
-      </w:r>
-      <w:r>
-        <w:rPr>
-          <w:rFonts w:ascii="HY그래픽M" w:eastAsia="HY그래픽M" w:hAnsi="돋움"/>
-          <w:szCs w:val="48"/>
-        </w:rPr>
-        <w:t xml:space="preserve"> </w:t>
-      </w:r>
-      <w:r>
-        <w:rPr>
-          <w:rFonts w:ascii="HY그래픽M" w:eastAsia="HY그래픽M" w:hAnsi="돋움" w:hint="eastAsia"/>
-          <w:szCs w:val="48"/>
-        </w:rPr>
         <w:t xml:space="preserve">다음 노드 </w:t>
       </w:r>
       <w:r>
@@ -10463,71 +9131,7 @@
           <w:rFonts w:ascii="HY그래픽M" w:eastAsia="HY그래픽M" w:hAnsi="돋움" w:hint="eastAsia"/>
           <w:szCs w:val="48"/>
         </w:rPr>
-        <w:t xml:space="preserve">중복 </w:t>
-      </w:r>
-      <w:proofErr w:type="spellStart"/>
-      <w:r>
-        <w:rPr>
-          <w:rFonts w:ascii="HY그래픽M" w:eastAsia="HY그래픽M" w:hAnsi="돋움" w:hint="eastAsia"/>
-          <w:szCs w:val="48"/>
-        </w:rPr>
-        <w:t>해쉬</w:t>
-      </w:r>
-      <w:proofErr w:type="spellEnd"/>
-      <w:r>
-        <w:rPr>
-          <w:rFonts w:ascii="HY그래픽M" w:eastAsia="HY그래픽M" w:hAnsi="돋움" w:hint="eastAsia"/>
-          <w:szCs w:val="48"/>
-        </w:rPr>
-        <w:t xml:space="preserve"> 값을 위한 </w:t>
-      </w:r>
-      <w:proofErr w:type="spellStart"/>
-      <w:r>
-        <w:rPr>
-          <w:rFonts w:ascii="HY그래픽M" w:eastAsia="HY그래픽M" w:hAnsi="돋움" w:hint="eastAsia"/>
-          <w:szCs w:val="48"/>
-        </w:rPr>
-        <w:t>단방향</w:t>
-      </w:r>
-      <w:proofErr w:type="spellEnd"/>
-      <w:r>
-        <w:rPr>
-          <w:rFonts w:ascii="HY그래픽M" w:eastAsia="HY그래픽M" w:hAnsi="돋움" w:hint="eastAsia"/>
-          <w:szCs w:val="48"/>
-        </w:rPr>
-        <w:t xml:space="preserve"> </w:t>
-      </w:r>
-      <w:proofErr w:type="spellStart"/>
-      <w:r>
-        <w:rPr>
-          <w:rFonts w:ascii="HY그래픽M" w:eastAsia="HY그래픽M" w:hAnsi="돋움" w:hint="eastAsia"/>
-          <w:szCs w:val="48"/>
-        </w:rPr>
-        <w:t>링크드</w:t>
-      </w:r>
-      <w:proofErr w:type="spellEnd"/>
-      <w:r>
-        <w:rPr>
-          <w:rFonts w:ascii="HY그래픽M" w:eastAsia="HY그래픽M" w:hAnsi="돋움" w:hint="eastAsia"/>
-          <w:szCs w:val="48"/>
-        </w:rPr>
-        <w:t xml:space="preserve"> 리스트)로 이루어진 </w:t>
-      </w:r>
-      <w:proofErr w:type="spellStart"/>
-      <w:r>
-        <w:rPr>
-          <w:rFonts w:ascii="HY그래픽M" w:eastAsia="HY그래픽M" w:hAnsi="돋움" w:hint="eastAsia"/>
-          <w:szCs w:val="48"/>
-        </w:rPr>
-        <w:t>해쉬</w:t>
-      </w:r>
-      <w:proofErr w:type="spellEnd"/>
-      <w:r>
-        <w:rPr>
-          <w:rFonts w:ascii="HY그래픽M" w:eastAsia="HY그래픽M" w:hAnsi="돋움" w:hint="eastAsia"/>
-          <w:szCs w:val="48"/>
-        </w:rPr>
-        <w:t xml:space="preserve"> 블록 구조체를 선언합니다.</w:t>
+        <w:t>중복 해쉬 값을 위한 단방향 링크드 리스트)로 이루어진 해쉬 블록 구조체를 선언합니다.</w:t>
       </w:r>
     </w:p>
     <w:p>
@@ -10557,21 +9161,12 @@
         </w:rPr>
         <w:t>0 ~ 35 : &lt;</w:t>
       </w:r>
-      <w:proofErr w:type="spellStart"/>
-      <w:r>
-        <w:rPr>
-          <w:rFonts w:ascii="HY그래픽M" w:eastAsia="HY그래픽M" w:hAnsi="돋움" w:hint="eastAsia"/>
-          <w:szCs w:val="48"/>
-        </w:rPr>
-        <w:t>해쉬</w:t>
-      </w:r>
-      <w:proofErr w:type="spellEnd"/>
-      <w:r>
-        <w:rPr>
-          <w:rFonts w:ascii="HY그래픽M" w:eastAsia="HY그래픽M" w:hAnsi="돋움" w:hint="eastAsia"/>
-          <w:szCs w:val="48"/>
-        </w:rPr>
-        <w:t xml:space="preserve"> 블록 추가</w:t>
+      <w:r>
+        <w:rPr>
+          <w:rFonts w:ascii="HY그래픽M" w:eastAsia="HY그래픽M" w:hAnsi="돋움" w:hint="eastAsia"/>
+          <w:szCs w:val="48"/>
+        </w:rPr>
+        <w:t>해쉬 블록 추가</w:t>
       </w:r>
       <w:r>
         <w:rPr>
@@ -10585,25 +9180,8 @@
           <w:rFonts w:ascii="HY그래픽M" w:eastAsia="HY그래픽M" w:hAnsi="돋움" w:hint="eastAsia"/>
           <w:szCs w:val="48"/>
         </w:rPr>
-        <w:t xml:space="preserve">파일을 읽어와 </w:t>
-      </w:r>
-      <w:proofErr w:type="spellStart"/>
-      <w:r>
-        <w:rPr>
-          <w:rFonts w:ascii="HY그래픽M" w:eastAsia="HY그래픽M" w:hAnsi="돋움" w:hint="eastAsia"/>
-          <w:szCs w:val="48"/>
-        </w:rPr>
-        <w:t>해쉬</w:t>
-      </w:r>
-      <w:proofErr w:type="spellEnd"/>
-      <w:r>
-        <w:rPr>
-          <w:rFonts w:ascii="HY그래픽M" w:eastAsia="HY그래픽M" w:hAnsi="돋움" w:hint="eastAsia"/>
-          <w:szCs w:val="48"/>
-        </w:rPr>
-        <w:t xml:space="preserve"> 블록을 만들어 미리 선언된 </w:t>
-      </w:r>
-      <w:proofErr w:type="spellStart"/>
+        <w:t xml:space="preserve">파일을 읽어와 해쉬 블록을 만들어 미리 선언된 </w:t>
+      </w:r>
       <w:r>
         <w:rPr>
           <w:rFonts w:ascii="HY그래픽M" w:eastAsia="HY그래픽M" w:hAnsi="돋움"/>
@@ -10611,7 +9189,6 @@
         </w:rPr>
         <w:t>hash_table</w:t>
       </w:r>
-      <w:proofErr w:type="spellEnd"/>
       <w:r>
         <w:rPr>
           <w:rFonts w:ascii="HY그래픽M" w:eastAsia="HY그래픽M" w:hAnsi="돋움" w:hint="eastAsia"/>
@@ -10689,21 +9266,12 @@
         </w:rPr>
         <w:t>2 ~ 43 : &lt;</w:t>
       </w:r>
-      <w:proofErr w:type="spellStart"/>
-      <w:r>
-        <w:rPr>
-          <w:rFonts w:ascii="HY그래픽M" w:eastAsia="HY그래픽M" w:hAnsi="돋움" w:hint="eastAsia"/>
-          <w:szCs w:val="48"/>
-        </w:rPr>
-        <w:t>파라미터</w:t>
-      </w:r>
-      <w:proofErr w:type="spellEnd"/>
-      <w:r>
-        <w:rPr>
-          <w:rFonts w:ascii="HY그래픽M" w:eastAsia="HY그래픽M" w:hAnsi="돋움" w:hint="eastAsia"/>
-          <w:szCs w:val="48"/>
-        </w:rPr>
-        <w:t xml:space="preserve"> 유효성 검증&gt;</w:t>
+      <w:r>
+        <w:rPr>
+          <w:rFonts w:ascii="HY그래픽M" w:eastAsia="HY그래픽M" w:hAnsi="돋움" w:hint="eastAsia"/>
+          <w:szCs w:val="48"/>
+        </w:rPr>
+        <w:t>파라미터 유효성 검증&gt;</w:t>
       </w:r>
       <w:r>
         <w:t xml:space="preserve"> </w:t>
@@ -10885,21 +9453,12 @@
         </w:rPr>
         <w:t>16 ~ 120 : &lt;</w:t>
       </w:r>
-      <w:proofErr w:type="spellStart"/>
-      <w:r>
-        <w:rPr>
-          <w:rFonts w:ascii="HY그래픽M" w:eastAsia="HY그래픽M" w:hAnsi="돋움" w:hint="eastAsia"/>
-          <w:szCs w:val="48"/>
-        </w:rPr>
-        <w:t>해쉬</w:t>
-      </w:r>
-      <w:proofErr w:type="spellEnd"/>
-      <w:r>
-        <w:rPr>
-          <w:rFonts w:ascii="HY그래픽M" w:eastAsia="HY그래픽M" w:hAnsi="돋움" w:hint="eastAsia"/>
-          <w:szCs w:val="48"/>
-        </w:rPr>
-        <w:t xml:space="preserve"> 블록 생성&gt;</w:t>
+      <w:r>
+        <w:rPr>
+          <w:rFonts w:ascii="HY그래픽M" w:eastAsia="HY그래픽M" w:hAnsi="돋움" w:hint="eastAsia"/>
+          <w:szCs w:val="48"/>
+        </w:rPr>
+        <w:t>해쉬 블록 생성&gt;</w:t>
       </w:r>
       <w:r>
         <w:rPr>
@@ -10908,21 +9467,12 @@
         </w:rPr>
         <w:t xml:space="preserve"> </w:t>
       </w:r>
-      <w:proofErr w:type="spellStart"/>
-      <w:r>
-        <w:rPr>
-          <w:rFonts w:ascii="HY그래픽M" w:eastAsia="HY그래픽M" w:hAnsi="돋움" w:hint="eastAsia"/>
-          <w:szCs w:val="48"/>
-        </w:rPr>
-        <w:t>해쉬에</w:t>
-      </w:r>
-      <w:proofErr w:type="spellEnd"/>
-      <w:r>
-        <w:rPr>
-          <w:rFonts w:ascii="HY그래픽M" w:eastAsia="HY그래픽M" w:hAnsi="돋움" w:hint="eastAsia"/>
-          <w:szCs w:val="48"/>
-        </w:rPr>
-        <w:t xml:space="preserve"> 추가하는 것은 </w:t>
+      <w:r>
+        <w:rPr>
+          <w:rFonts w:ascii="HY그래픽M" w:eastAsia="HY그래픽M" w:hAnsi="돋움" w:hint="eastAsia"/>
+          <w:szCs w:val="48"/>
+        </w:rPr>
+        <w:t xml:space="preserve">해쉬에 추가하는 것은 </w:t>
       </w:r>
       <w:r>
         <w:rPr>
@@ -10966,37 +9516,12 @@
         </w:rPr>
         <w:t>22 ~ 130 : &lt;</w:t>
       </w:r>
-      <w:proofErr w:type="spellStart"/>
-      <w:r>
-        <w:rPr>
-          <w:rFonts w:ascii="HY그래픽M" w:eastAsia="HY그래픽M" w:hAnsi="돋움" w:hint="eastAsia"/>
-          <w:szCs w:val="48"/>
-        </w:rPr>
-        <w:t>해쉬</w:t>
-      </w:r>
-      <w:proofErr w:type="spellEnd"/>
-      <w:r>
-        <w:rPr>
-          <w:rFonts w:ascii="HY그래픽M" w:eastAsia="HY그래픽M" w:hAnsi="돋움" w:hint="eastAsia"/>
-          <w:szCs w:val="48"/>
-        </w:rPr>
-        <w:t xml:space="preserve"> 블록을 </w:t>
-      </w:r>
-      <w:proofErr w:type="spellStart"/>
-      <w:r>
-        <w:rPr>
-          <w:rFonts w:ascii="HY그래픽M" w:eastAsia="HY그래픽M" w:hAnsi="돋움" w:hint="eastAsia"/>
-          <w:szCs w:val="48"/>
-        </w:rPr>
-        <w:t>해쉬</w:t>
-      </w:r>
-      <w:proofErr w:type="spellEnd"/>
-      <w:r>
-        <w:rPr>
-          <w:rFonts w:ascii="HY그래픽M" w:eastAsia="HY그래픽M" w:hAnsi="돋움" w:hint="eastAsia"/>
-          <w:szCs w:val="48"/>
-        </w:rPr>
-        <w:t xml:space="preserve"> 테이블에 추가&gt;</w:t>
+      <w:r>
+        <w:rPr>
+          <w:rFonts w:ascii="HY그래픽M" w:eastAsia="HY그래픽M" w:hAnsi="돋움" w:hint="eastAsia"/>
+          <w:szCs w:val="48"/>
+        </w:rPr>
+        <w:t>해쉬 블록을 해쉬 테이블에 추가&gt;</w:t>
       </w:r>
       <w:r>
         <w:rPr>
@@ -11005,7 +9530,6 @@
         </w:rPr>
         <w:t xml:space="preserve"> </w:t>
       </w:r>
-      <w:proofErr w:type="spellStart"/>
       <w:r>
         <w:rPr>
           <w:rFonts w:ascii="HY그래픽M" w:eastAsia="HY그래픽M" w:hAnsi="돋움" w:hint="eastAsia"/>
@@ -11020,7 +9544,6 @@
         </w:rPr>
         <w:t>ash_table</w:t>
       </w:r>
-      <w:proofErr w:type="spellEnd"/>
       <w:r>
         <w:rPr>
           <w:rFonts w:ascii="HY그래픽M" w:eastAsia="HY그래픽M" w:hAnsi="돋움" w:hint="eastAsia"/>
@@ -11040,39 +9563,7 @@
           <w:rFonts w:ascii="HY그래픽M" w:eastAsia="HY그래픽M" w:hAnsi="돋움" w:hint="eastAsia"/>
           <w:szCs w:val="48"/>
         </w:rPr>
-        <w:t xml:space="preserve">해당 </w:t>
-      </w:r>
-      <w:proofErr w:type="spellStart"/>
-      <w:r>
-        <w:rPr>
-          <w:rFonts w:ascii="HY그래픽M" w:eastAsia="HY그래픽M" w:hAnsi="돋움" w:hint="eastAsia"/>
-          <w:szCs w:val="48"/>
-        </w:rPr>
-        <w:t>해쉬</w:t>
-      </w:r>
-      <w:proofErr w:type="spellEnd"/>
-      <w:r>
-        <w:rPr>
-          <w:rFonts w:ascii="HY그래픽M" w:eastAsia="HY그래픽M" w:hAnsi="돋움" w:hint="eastAsia"/>
-          <w:szCs w:val="48"/>
-        </w:rPr>
-        <w:t xml:space="preserve"> 값에 노드가 하나도 없다면 바로 추가하고 하나라도 존재하면 해당 인덱스의 </w:t>
-      </w:r>
-      <w:proofErr w:type="spellStart"/>
-      <w:r>
-        <w:rPr>
-          <w:rFonts w:ascii="HY그래픽M" w:eastAsia="HY그래픽M" w:hAnsi="돋움" w:hint="eastAsia"/>
-          <w:szCs w:val="48"/>
-        </w:rPr>
-        <w:t>링크드</w:t>
-      </w:r>
-      <w:proofErr w:type="spellEnd"/>
-      <w:r>
-        <w:rPr>
-          <w:rFonts w:ascii="HY그래픽M" w:eastAsia="HY그래픽M" w:hAnsi="돋움" w:hint="eastAsia"/>
-          <w:szCs w:val="48"/>
-        </w:rPr>
-        <w:t xml:space="preserve"> 리스트를 따라가 </w:t>
+        <w:t xml:space="preserve">해당 해쉬 값에 노드가 하나도 없다면 바로 추가하고 하나라도 존재하면 해당 인덱스의 링크드 리스트를 따라가 </w:t>
       </w:r>
       <w:r>
         <w:rPr>
@@ -11180,21 +9671,12 @@
         </w:rPr>
         <w:t>5 ~ 75 : &lt;</w:t>
       </w:r>
-      <w:proofErr w:type="spellStart"/>
-      <w:r>
-        <w:rPr>
-          <w:rFonts w:ascii="HY그래픽M" w:eastAsia="HY그래픽M" w:hAnsi="돋움" w:hint="eastAsia"/>
-          <w:szCs w:val="48"/>
-        </w:rPr>
-        <w:t>해쉬</w:t>
-      </w:r>
-      <w:proofErr w:type="spellEnd"/>
-      <w:r>
-        <w:rPr>
-          <w:rFonts w:ascii="HY그래픽M" w:eastAsia="HY그래픽M" w:hAnsi="돋움" w:hint="eastAsia"/>
-          <w:szCs w:val="48"/>
-        </w:rPr>
-        <w:t xml:space="preserve"> 테이블</w:t>
+      <w:r>
+        <w:rPr>
+          <w:rFonts w:ascii="HY그래픽M" w:eastAsia="HY그래픽M" w:hAnsi="돋움" w:hint="eastAsia"/>
+          <w:szCs w:val="48"/>
+        </w:rPr>
+        <w:t>해쉬 테이블</w:t>
       </w:r>
       <w:r>
         <w:rPr>
@@ -11217,21 +9699,12 @@
         </w:rPr>
         <w:t xml:space="preserve"> </w:t>
       </w:r>
-      <w:proofErr w:type="spellStart"/>
-      <w:r>
-        <w:rPr>
-          <w:rFonts w:ascii="HY그래픽M" w:eastAsia="HY그래픽M" w:hAnsi="돋움" w:hint="eastAsia"/>
-          <w:szCs w:val="48"/>
-        </w:rPr>
-        <w:t>해쉬</w:t>
-      </w:r>
-      <w:proofErr w:type="spellEnd"/>
-      <w:r>
-        <w:rPr>
-          <w:rFonts w:ascii="HY그래픽M" w:eastAsia="HY그래픽M" w:hAnsi="돋움" w:hint="eastAsia"/>
-          <w:szCs w:val="48"/>
-        </w:rPr>
-        <w:t xml:space="preserve"> 테이블의 인덱스를 하나씩 돌며,</w:t>
+      <w:r>
+        <w:rPr>
+          <w:rFonts w:ascii="HY그래픽M" w:eastAsia="HY그래픽M" w:hAnsi="돋움" w:hint="eastAsia"/>
+          <w:szCs w:val="48"/>
+        </w:rPr>
+        <w:t>해쉬 테이블의 인덱스를 하나씩 돌며,</w:t>
       </w:r>
       <w:r>
         <w:rPr>
@@ -11240,37 +9713,12 @@
         </w:rPr>
         <w:t xml:space="preserve"> </w:t>
       </w:r>
-      <w:proofErr w:type="spellStart"/>
-      <w:r>
-        <w:rPr>
-          <w:rFonts w:ascii="HY그래픽M" w:eastAsia="HY그래픽M" w:hAnsi="돋움" w:hint="eastAsia"/>
-          <w:szCs w:val="48"/>
-        </w:rPr>
-        <w:t>링크드</w:t>
-      </w:r>
-      <w:proofErr w:type="spellEnd"/>
-      <w:r>
-        <w:rPr>
-          <w:rFonts w:ascii="HY그래픽M" w:eastAsia="HY그래픽M" w:hAnsi="돋움" w:hint="eastAsia"/>
-          <w:szCs w:val="48"/>
-        </w:rPr>
-        <w:t xml:space="preserve"> 리스트 유무 확인 및 존재 시 순서대로 출력 후 </w:t>
-      </w:r>
-      <w:proofErr w:type="spellStart"/>
-      <w:r>
-        <w:rPr>
-          <w:rFonts w:ascii="HY그래픽M" w:eastAsia="HY그래픽M" w:hAnsi="돋움" w:hint="eastAsia"/>
-          <w:szCs w:val="48"/>
-        </w:rPr>
-        <w:t>줄바꿈</w:t>
-      </w:r>
-      <w:proofErr w:type="spellEnd"/>
-      <w:r>
-        <w:rPr>
-          <w:rFonts w:ascii="HY그래픽M" w:eastAsia="HY그래픽M" w:hAnsi="돋움" w:hint="eastAsia"/>
-          <w:szCs w:val="48"/>
-        </w:rPr>
-        <w:t xml:space="preserve"> 하는 과정을 거쳐</w:t>
+      <w:r>
+        <w:rPr>
+          <w:rFonts w:ascii="HY그래픽M" w:eastAsia="HY그래픽M" w:hAnsi="돋움" w:hint="eastAsia"/>
+          <w:szCs w:val="48"/>
+        </w:rPr>
+        <w:t>링크드 리스트 유무 확인 및 존재 시 순서대로 출력 후 줄바꿈 하는 과정을 거쳐</w:t>
       </w:r>
       <w:r>
         <w:rPr>
@@ -11279,27 +9727,18 @@
         </w:rPr>
         <w:t xml:space="preserve"> </w:t>
       </w:r>
-      <w:proofErr w:type="spellStart"/>
-      <w:r>
-        <w:rPr>
-          <w:rFonts w:ascii="HY그래픽M" w:eastAsia="HY그래픽M" w:hAnsi="돋움" w:hint="eastAsia"/>
-          <w:szCs w:val="48"/>
-        </w:rPr>
-        <w:t>해쉬</w:t>
-      </w:r>
-      <w:proofErr w:type="spellEnd"/>
-      <w:r>
-        <w:rPr>
-          <w:rFonts w:ascii="HY그래픽M" w:eastAsia="HY그래픽M" w:hAnsi="돋움" w:hint="eastAsia"/>
-          <w:szCs w:val="48"/>
-        </w:rPr>
-        <w:t xml:space="preserve"> 테이블 출력을 구현했습니다.</w:t>
-      </w:r>
-    </w:p>
-    <w:p>
-      <w:pPr>
-        <w:rPr>
-          <w:rFonts w:ascii="HY그래픽M" w:eastAsia="HY그래픽M" w:hAnsi="돋움" w:hint="eastAsia"/>
+      <w:r>
+        <w:rPr>
+          <w:rFonts w:ascii="HY그래픽M" w:eastAsia="HY그래픽M" w:hAnsi="돋움" w:hint="eastAsia"/>
+          <w:szCs w:val="48"/>
+        </w:rPr>
+        <w:t>해쉬 테이블 출력을 구현했습니다.</w:t>
+      </w:r>
+    </w:p>
+    <w:p>
+      <w:pPr>
+        <w:rPr>
+          <w:rFonts w:ascii="HY그래픽M" w:eastAsia="HY그래픽M" w:hAnsi="돋움"/>
           <w:sz w:val="32"/>
           <w:szCs w:val="144"/>
         </w:rPr>

</xml_diff>

<commit_message>
add opcode mnemonic size
</commit_message>
<xml_diff>
--- a/Document.docx
+++ b/Document.docx
@@ -1,12 +1,12 @@
 
 <file path=word/document.xml><?xml version="1.0" encoding="utf-8"?>
-<w:document xmlns:wpc="http://schemas.microsoft.com/office/word/2010/wordprocessingCanvas" xmlns:cx="http://schemas.microsoft.com/office/drawing/2014/chartex" xmlns:cx1="http://schemas.microsoft.com/office/drawing/2015/9/8/chartex" xmlns:cx2="http://schemas.microsoft.com/office/drawing/2015/10/21/chartex" xmlns:cx3="http://schemas.microsoft.com/office/drawing/2016/5/9/chartex" xmlns:cx4="http://schemas.microsoft.com/office/drawing/2016/5/10/chartex" xmlns:cx5="http://schemas.microsoft.com/office/drawing/2016/5/11/chartex" xmlns:cx6="http://schemas.microsoft.com/office/drawing/2016/5/12/chartex" xmlns:cx7="http://schemas.microsoft.com/office/drawing/2016/5/13/chartex" xmlns:cx8="http://schemas.microsoft.com/office/drawing/2016/5/14/chartex" xmlns:mc="http://schemas.openxmlformats.org/markup-compatibility/2006" xmlns:aink="http://schemas.microsoft.com/office/drawing/2016/ink" xmlns:am3d="http://schemas.microsoft.com/office/drawing/2017/model3d" xmlns:o="urn:schemas-microsoft-com:office:office" xmlns:r="http://schemas.openxmlformats.org/officeDocument/2006/relationships" xmlns:m="http://schemas.openxmlformats.org/officeDocument/2006/math" xmlns:v="urn:schemas-microsoft-com:vml" xmlns:wp14="http://schemas.microsoft.com/office/word/2010/wordprocessingDrawing" xmlns:wp="http://schemas.openxmlformats.org/drawingml/2006/wordprocessingDrawing" xmlns:w10="urn:schemas-microsoft-com:office:word" xmlns:w="http://schemas.openxmlformats.org/wordprocessingml/2006/main" xmlns:w14="http://schemas.microsoft.com/office/word/2010/wordml" xmlns:w15="http://schemas.microsoft.com/office/word/2012/wordml" xmlns:w16cex="http://schemas.microsoft.com/office/word/2018/wordml/cex" xmlns:w16cid="http://schemas.microsoft.com/office/word/2016/wordml/cid" xmlns:w16="http://schemas.microsoft.com/office/word/2018/wordml" xmlns:w16se="http://schemas.microsoft.com/office/word/2015/wordml/symex" xmlns:wpg="http://schemas.microsoft.com/office/word/2010/wordprocessingGroup" xmlns:wpi="http://schemas.microsoft.com/office/word/2010/wordprocessingInk" xmlns:wne="http://schemas.microsoft.com/office/word/2006/wordml" xmlns:wps="http://schemas.microsoft.com/office/word/2010/wordprocessingShape" mc:Ignorable="w14 w15 w16se w16cid w16 w16cex wp14">
+<w:document xmlns:wpc="http://schemas.microsoft.com/office/word/2010/wordprocessingCanvas" xmlns:cx="http://schemas.microsoft.com/office/drawing/2014/chartex" xmlns:cx1="http://schemas.microsoft.com/office/drawing/2015/9/8/chartex" xmlns:cx2="http://schemas.microsoft.com/office/drawing/2015/10/21/chartex" xmlns:cx3="http://schemas.microsoft.com/office/drawing/2016/5/9/chartex" xmlns:cx4="http://schemas.microsoft.com/office/drawing/2016/5/10/chartex" xmlns:cx5="http://schemas.microsoft.com/office/drawing/2016/5/11/chartex" xmlns:cx6="http://schemas.microsoft.com/office/drawing/2016/5/12/chartex" xmlns:cx7="http://schemas.microsoft.com/office/drawing/2016/5/13/chartex" xmlns:cx8="http://schemas.microsoft.com/office/drawing/2016/5/14/chartex" xmlns:mc="http://schemas.openxmlformats.org/markup-compatibility/2006" xmlns:aink="http://schemas.microsoft.com/office/drawing/2016/ink" xmlns:am3d="http://schemas.microsoft.com/office/drawing/2017/model3d" xmlns:o="urn:schemas-microsoft-com:office:office" xmlns:r="http://schemas.openxmlformats.org/officeDocument/2006/relationships" xmlns:m="http://schemas.openxmlformats.org/officeDocument/2006/math" xmlns:v="urn:schemas-microsoft-com:vml" xmlns:wp14="http://schemas.microsoft.com/office/word/2010/wordprocessingDrawing" xmlns:wp="http://schemas.openxmlformats.org/drawingml/2006/wordprocessingDrawing" xmlns:w10="urn:schemas-microsoft-com:office:word" xmlns:w="http://schemas.openxmlformats.org/wordprocessingml/2006/main" xmlns:w14="http://schemas.microsoft.com/office/word/2010/wordml" xmlns:w15="http://schemas.microsoft.com/office/word/2012/wordml" xmlns:w16cid="http://schemas.microsoft.com/office/word/2016/wordml/cid" xmlns:w16se="http://schemas.microsoft.com/office/word/2015/wordml/symex" xmlns:wpg="http://schemas.microsoft.com/office/word/2010/wordprocessingGroup" xmlns:wpi="http://schemas.microsoft.com/office/word/2010/wordprocessingInk" xmlns:wne="http://schemas.microsoft.com/office/word/2006/wordml" xmlns:wps="http://schemas.microsoft.com/office/word/2010/wordprocessingShape" mc:Ignorable="w14 w15 w16se w16cid wp14">
   <w:body>
     <w:p>
       <w:pPr>
         <w:jc w:val="right"/>
         <w:rPr>
-          <w:rFonts w:ascii="돋움" w:eastAsia="돋움" w:hAnsi="돋움" w:hint="eastAsia"/>
+          <w:rFonts w:ascii="돋움" w:eastAsia="돋움" w:hAnsi="돋움"/>
         </w:rPr>
       </w:pPr>
     </w:p>
@@ -143,17 +143,6 @@
       <w:pPr>
         <w:jc w:val="right"/>
         <w:rPr>
-          <w:rFonts w:ascii="휴먼엑스포" w:eastAsia="휴먼엑스포" w:hAnsi="돋움" w:hint="eastAsia"/>
-          <w:b/>
-          <w:sz w:val="48"/>
-          <w:szCs w:val="48"/>
-        </w:rPr>
-      </w:pPr>
-    </w:p>
-    <w:p>
-      <w:pPr>
-        <w:jc w:val="right"/>
-        <w:rPr>
           <w:rFonts w:ascii="휴먼엑스포" w:eastAsia="휴먼엑스포" w:hAnsi="돋움"/>
           <w:b/>
           <w:sz w:val="48"/>
@@ -178,7 +167,7 @@
         <w:rPr>
           <w:rFonts w:ascii="휴먼엑스포" w:eastAsia="휴먼엑스포" w:hAnsi="돋움"/>
           <w:b/>
-          <w:sz w:val="28"/>
+          <w:sz w:val="48"/>
           <w:szCs w:val="48"/>
         </w:rPr>
       </w:pPr>
@@ -200,6 +189,17 @@
         <w:rPr>
           <w:rFonts w:ascii="휴먼엑스포" w:eastAsia="휴먼엑스포" w:hAnsi="돋움"/>
           <w:b/>
+          <w:sz w:val="28"/>
+          <w:szCs w:val="48"/>
+        </w:rPr>
+      </w:pPr>
+    </w:p>
+    <w:p>
+      <w:pPr>
+        <w:jc w:val="right"/>
+        <w:rPr>
+          <w:rFonts w:ascii="휴먼엑스포" w:eastAsia="휴먼엑스포" w:hAnsi="돋움"/>
+          <w:b/>
           <w:sz w:val="36"/>
           <w:szCs w:val="48"/>
         </w:rPr>
@@ -353,6 +353,7 @@
           <w:sz w:val="48"/>
           <w:szCs w:val="48"/>
         </w:rPr>
+        <w:lastRenderedPageBreak/>
         <w:t>목 차</w:t>
       </w:r>
     </w:p>
@@ -402,7 +403,6 @@
           <w:sz w:val="22"/>
           <w:szCs w:val="48"/>
         </w:rPr>
-        <w:lastRenderedPageBreak/>
         <w:t>프로그램 개요</w:t>
       </w:r>
     </w:p>
@@ -519,7 +519,23 @@
           <w:rFonts w:ascii="HY그래픽M" w:eastAsia="HY그래픽M" w:hAnsi="돋움" w:hint="eastAsia"/>
           <w:szCs w:val="48"/>
         </w:rPr>
-        <w:t>정의한 모듈에 대해 간략적인 설명</w:t>
+        <w:t xml:space="preserve">정의한 모듈에 대해 </w:t>
+      </w:r>
+      <w:proofErr w:type="spellStart"/>
+      <w:r>
+        <w:rPr>
+          <w:rFonts w:ascii="HY그래픽M" w:eastAsia="HY그래픽M" w:hAnsi="돋움" w:hint="eastAsia"/>
+          <w:szCs w:val="48"/>
+        </w:rPr>
+        <w:t>간략적인</w:t>
+      </w:r>
+      <w:proofErr w:type="spellEnd"/>
+      <w:r>
+        <w:rPr>
+          <w:rFonts w:ascii="HY그래픽M" w:eastAsia="HY그래픽M" w:hAnsi="돋움" w:hint="eastAsia"/>
+          <w:szCs w:val="48"/>
+        </w:rPr>
+        <w:t xml:space="preserve"> 설명</w:t>
       </w:r>
     </w:p>
     <w:p>
@@ -920,7 +936,23 @@
           <w:rFonts w:ascii="HY그래픽M" w:eastAsia="HY그래픽M" w:hAnsi="돋움"/>
           <w:szCs w:val="48"/>
         </w:rPr>
-        <w:t>h[elp]</w:t>
+        <w:t>h[</w:t>
+      </w:r>
+      <w:proofErr w:type="spellStart"/>
+      <w:r>
+        <w:rPr>
+          <w:rFonts w:ascii="HY그래픽M" w:eastAsia="HY그래픽M" w:hAnsi="돋움"/>
+          <w:szCs w:val="48"/>
+        </w:rPr>
+        <w:t>elp</w:t>
+      </w:r>
+      <w:proofErr w:type="spellEnd"/>
+      <w:r>
+        <w:rPr>
+          <w:rFonts w:ascii="HY그래픽M" w:eastAsia="HY그래픽M" w:hAnsi="돋움"/>
+          <w:szCs w:val="48"/>
+        </w:rPr>
+        <w:t>]</w:t>
       </w:r>
     </w:p>
     <w:p>
@@ -943,7 +975,23 @@
           <w:rFonts w:ascii="HY그래픽M" w:eastAsia="HY그래픽M" w:hAnsi="돋움"/>
           <w:szCs w:val="48"/>
         </w:rPr>
-        <w:t>d[ir]</w:t>
+        <w:t>d[</w:t>
+      </w:r>
+      <w:proofErr w:type="spellStart"/>
+      <w:r>
+        <w:rPr>
+          <w:rFonts w:ascii="HY그래픽M" w:eastAsia="HY그래픽M" w:hAnsi="돋움"/>
+          <w:szCs w:val="48"/>
+        </w:rPr>
+        <w:t>ir</w:t>
+      </w:r>
+      <w:proofErr w:type="spellEnd"/>
+      <w:r>
+        <w:rPr>
+          <w:rFonts w:ascii="HY그래픽M" w:eastAsia="HY그래픽M" w:hAnsi="돋움"/>
+          <w:szCs w:val="48"/>
+        </w:rPr>
+        <w:t>]</w:t>
       </w:r>
     </w:p>
     <w:p>
@@ -966,7 +1014,23 @@
           <w:rFonts w:ascii="HY그래픽M" w:eastAsia="HY그래픽M" w:hAnsi="돋움"/>
           <w:szCs w:val="48"/>
         </w:rPr>
-        <w:t>q[uit]</w:t>
+        <w:t>q[</w:t>
+      </w:r>
+      <w:proofErr w:type="spellStart"/>
+      <w:r>
+        <w:rPr>
+          <w:rFonts w:ascii="HY그래픽M" w:eastAsia="HY그래픽M" w:hAnsi="돋움"/>
+          <w:szCs w:val="48"/>
+        </w:rPr>
+        <w:t>uit</w:t>
+      </w:r>
+      <w:proofErr w:type="spellEnd"/>
+      <w:r>
+        <w:rPr>
+          <w:rFonts w:ascii="HY그래픽M" w:eastAsia="HY그래픽M" w:hAnsi="돋움"/>
+          <w:szCs w:val="48"/>
+        </w:rPr>
+        <w:t>]</w:t>
       </w:r>
     </w:p>
     <w:p>
@@ -1012,7 +1076,23 @@
           <w:rFonts w:ascii="HY그래픽M" w:eastAsia="HY그래픽M" w:hAnsi="돋움"/>
           <w:szCs w:val="48"/>
         </w:rPr>
-        <w:t>du[mp] [start, end]</w:t>
+        <w:t>du[</w:t>
+      </w:r>
+      <w:proofErr w:type="spellStart"/>
+      <w:r>
+        <w:rPr>
+          <w:rFonts w:ascii="HY그래픽M" w:eastAsia="HY그래픽M" w:hAnsi="돋움"/>
+          <w:szCs w:val="48"/>
+        </w:rPr>
+        <w:t>mp</w:t>
+      </w:r>
+      <w:proofErr w:type="spellEnd"/>
+      <w:r>
+        <w:rPr>
+          <w:rFonts w:ascii="HY그래픽M" w:eastAsia="HY그래픽M" w:hAnsi="돋움"/>
+          <w:szCs w:val="48"/>
+        </w:rPr>
+        <w:t>] [start, end]</w:t>
       </w:r>
     </w:p>
     <w:p>
@@ -1035,7 +1115,23 @@
           <w:rFonts w:ascii="HY그래픽M" w:eastAsia="HY그래픽M" w:hAnsi="돋움"/>
           <w:szCs w:val="48"/>
         </w:rPr>
-        <w:t>e[dit] address, value</w:t>
+        <w:t>e[</w:t>
+      </w:r>
+      <w:proofErr w:type="spellStart"/>
+      <w:r>
+        <w:rPr>
+          <w:rFonts w:ascii="HY그래픽M" w:eastAsia="HY그래픽M" w:hAnsi="돋움"/>
+          <w:szCs w:val="48"/>
+        </w:rPr>
+        <w:t>dit</w:t>
+      </w:r>
+      <w:proofErr w:type="spellEnd"/>
+      <w:r>
+        <w:rPr>
+          <w:rFonts w:ascii="HY그래픽M" w:eastAsia="HY그래픽M" w:hAnsi="돋움"/>
+          <w:szCs w:val="48"/>
+        </w:rPr>
+        <w:t>] address, value</w:t>
       </w:r>
     </w:p>
     <w:p>
@@ -1122,6 +1218,7 @@
           <w:szCs w:val="48"/>
         </w:rPr>
       </w:pPr>
+      <w:proofErr w:type="spellStart"/>
       <w:r>
         <w:rPr>
           <w:rFonts w:ascii="HY그래픽M" w:eastAsia="HY그래픽M" w:hAnsi="돋움"/>
@@ -1129,6 +1226,7 @@
         </w:rPr>
         <w:t>opcodelist</w:t>
       </w:r>
+      <w:proofErr w:type="spellEnd"/>
     </w:p>
     <w:p>
       <w:pPr>
@@ -1231,14 +1329,30 @@
           <w:rFonts w:ascii="HY그래픽M" w:eastAsia="HY그래픽M" w:hAnsi="돋움" w:hint="eastAsia"/>
           <w:szCs w:val="48"/>
         </w:rPr>
-        <w:t xml:space="preserve">각 모듈이 독립적으로 구성될 것 </w:t>
-      </w:r>
-      <w:r>
-        <w:rPr>
-          <w:rFonts w:ascii="HY그래픽M" w:eastAsia="HY그래픽M" w:hAnsi="돋움"/>
-          <w:szCs w:val="48"/>
-        </w:rPr>
-        <w:t xml:space="preserve">: </w:t>
+        <w:t xml:space="preserve">각 모듈이 독립적으로 구성될 </w:t>
+      </w:r>
+      <w:proofErr w:type="gramStart"/>
+      <w:r>
+        <w:rPr>
+          <w:rFonts w:ascii="HY그래픽M" w:eastAsia="HY그래픽M" w:hAnsi="돋움" w:hint="eastAsia"/>
+          <w:szCs w:val="48"/>
+        </w:rPr>
+        <w:t xml:space="preserve">것 </w:t>
+      </w:r>
+      <w:r>
+        <w:rPr>
+          <w:rFonts w:ascii="HY그래픽M" w:eastAsia="HY그래픽M" w:hAnsi="돋움"/>
+          <w:szCs w:val="48"/>
+        </w:rPr>
+        <w:t>:</w:t>
+      </w:r>
+      <w:proofErr w:type="gramEnd"/>
+      <w:r>
+        <w:rPr>
+          <w:rFonts w:ascii="HY그래픽M" w:eastAsia="HY그래픽M" w:hAnsi="돋움"/>
+          <w:szCs w:val="48"/>
+        </w:rPr>
+        <w:t xml:space="preserve"> </w:t>
       </w:r>
       <w:r>
         <w:rPr>
@@ -1275,6 +1389,7 @@
         </w:rPr>
         <w:t xml:space="preserve">다만 </w:t>
       </w:r>
+      <w:proofErr w:type="spellStart"/>
       <w:r>
         <w:rPr>
           <w:rFonts w:ascii="HY그래픽M" w:eastAsia="HY그래픽M" w:hAnsi="돋움"/>
@@ -1282,6 +1397,7 @@
         </w:rPr>
         <w:t>opcodelist</w:t>
       </w:r>
+      <w:proofErr w:type="spellEnd"/>
       <w:r>
         <w:rPr>
           <w:rFonts w:ascii="HY그래픽M" w:eastAsia="HY그래픽M" w:hAnsi="돋움" w:hint="eastAsia"/>
@@ -1338,14 +1454,30 @@
           <w:rFonts w:ascii="HY그래픽M" w:eastAsia="HY그래픽M" w:hAnsi="돋움" w:hint="eastAsia"/>
           <w:szCs w:val="48"/>
         </w:rPr>
-        <w:t xml:space="preserve">이해하기 쉬울 것 </w:t>
-      </w:r>
-      <w:r>
-        <w:rPr>
-          <w:rFonts w:ascii="HY그래픽M" w:eastAsia="HY그래픽M" w:hAnsi="돋움"/>
-          <w:szCs w:val="48"/>
-        </w:rPr>
-        <w:t xml:space="preserve">: </w:t>
+        <w:t xml:space="preserve">이해하기 쉬울 </w:t>
+      </w:r>
+      <w:proofErr w:type="gramStart"/>
+      <w:r>
+        <w:rPr>
+          <w:rFonts w:ascii="HY그래픽M" w:eastAsia="HY그래픽M" w:hAnsi="돋움" w:hint="eastAsia"/>
+          <w:szCs w:val="48"/>
+        </w:rPr>
+        <w:t xml:space="preserve">것 </w:t>
+      </w:r>
+      <w:r>
+        <w:rPr>
+          <w:rFonts w:ascii="HY그래픽M" w:eastAsia="HY그래픽M" w:hAnsi="돋움"/>
+          <w:szCs w:val="48"/>
+        </w:rPr>
+        <w:t>:</w:t>
+      </w:r>
+      <w:proofErr w:type="gramEnd"/>
+      <w:r>
+        <w:rPr>
+          <w:rFonts w:ascii="HY그래픽M" w:eastAsia="HY그래픽M" w:hAnsi="돋움"/>
+          <w:szCs w:val="48"/>
+        </w:rPr>
+        <w:t xml:space="preserve"> </w:t>
       </w:r>
       <w:r>
         <w:rPr>
@@ -1596,7 +1728,39 @@
           <w:rFonts w:ascii="HY그래픽M" w:eastAsia="HY그래픽M" w:hAnsi="돋움" w:hint="eastAsia"/>
           <w:szCs w:val="48"/>
         </w:rPr>
-        <w:t xml:space="preserve">해당 모듈 내에서 입력값(파라티머)의 </w:t>
+        <w:t xml:space="preserve">해당 모듈 내에서 </w:t>
+      </w:r>
+      <w:proofErr w:type="spellStart"/>
+      <w:r>
+        <w:rPr>
+          <w:rFonts w:ascii="HY그래픽M" w:eastAsia="HY그래픽M" w:hAnsi="돋움" w:hint="eastAsia"/>
+          <w:szCs w:val="48"/>
+        </w:rPr>
+        <w:t>입력값</w:t>
+      </w:r>
+      <w:proofErr w:type="spellEnd"/>
+      <w:r>
+        <w:rPr>
+          <w:rFonts w:ascii="HY그래픽M" w:eastAsia="HY그래픽M" w:hAnsi="돋움" w:hint="eastAsia"/>
+          <w:szCs w:val="48"/>
+        </w:rPr>
+        <w:t>(</w:t>
+      </w:r>
+      <w:proofErr w:type="spellStart"/>
+      <w:r>
+        <w:rPr>
+          <w:rFonts w:ascii="HY그래픽M" w:eastAsia="HY그래픽M" w:hAnsi="돋움" w:hint="eastAsia"/>
+          <w:szCs w:val="48"/>
+        </w:rPr>
+        <w:t>파라티머</w:t>
+      </w:r>
+      <w:proofErr w:type="spellEnd"/>
+      <w:r>
+        <w:rPr>
+          <w:rFonts w:ascii="HY그래픽M" w:eastAsia="HY그래픽M" w:hAnsi="돋움" w:hint="eastAsia"/>
+          <w:szCs w:val="48"/>
+        </w:rPr>
+        <w:t xml:space="preserve">)의 </w:t>
       </w:r>
       <w:r>
         <w:rPr>
@@ -1666,7 +1830,23 @@
           <w:rFonts w:ascii="HY그래픽M" w:eastAsia="HY그래픽M" w:hAnsi="돋움" w:hint="eastAsia"/>
           <w:szCs w:val="48"/>
         </w:rPr>
-        <w:t>값으로 리턴하도록 했습니다.</w:t>
+        <w:t xml:space="preserve">값으로 </w:t>
+      </w:r>
+      <w:proofErr w:type="spellStart"/>
+      <w:r>
+        <w:rPr>
+          <w:rFonts w:ascii="HY그래픽M" w:eastAsia="HY그래픽M" w:hAnsi="돋움" w:hint="eastAsia"/>
+          <w:szCs w:val="48"/>
+        </w:rPr>
+        <w:t>리턴하도록</w:t>
+      </w:r>
+      <w:proofErr w:type="spellEnd"/>
+      <w:r>
+        <w:rPr>
+          <w:rFonts w:ascii="HY그래픽M" w:eastAsia="HY그래픽M" w:hAnsi="돋움" w:hint="eastAsia"/>
+          <w:szCs w:val="48"/>
+        </w:rPr>
+        <w:t xml:space="preserve"> 했습니다.</w:t>
       </w:r>
       <w:r>
         <w:rPr>
@@ -1796,7 +1976,39 @@
           <w:rFonts w:ascii="HY그래픽M" w:eastAsia="HY그래픽M" w:hAnsi="돋움" w:hint="eastAsia"/>
           <w:szCs w:val="48"/>
         </w:rPr>
-        <w:t xml:space="preserve">요구조건을 따르기 위함입니다. </w:t>
+        <w:t xml:space="preserve">요구조건을 </w:t>
+      </w:r>
+      <w:proofErr w:type="spellStart"/>
+      <w:r>
+        <w:rPr>
+          <w:rFonts w:ascii="HY그래픽M" w:eastAsia="HY그래픽M" w:hAnsi="돋움" w:hint="eastAsia"/>
+          <w:szCs w:val="48"/>
+        </w:rPr>
+        <w:t>따르기</w:t>
+      </w:r>
+      <w:proofErr w:type="spellEnd"/>
+      <w:r>
+        <w:rPr>
+          <w:rFonts w:ascii="HY그래픽M" w:eastAsia="HY그래픽M" w:hAnsi="돋움" w:hint="eastAsia"/>
+          <w:szCs w:val="48"/>
+        </w:rPr>
+        <w:t xml:space="preserve"> </w:t>
+      </w:r>
+      <w:proofErr w:type="spellStart"/>
+      <w:r>
+        <w:rPr>
+          <w:rFonts w:ascii="HY그래픽M" w:eastAsia="HY그래픽M" w:hAnsi="돋움" w:hint="eastAsia"/>
+          <w:szCs w:val="48"/>
+        </w:rPr>
+        <w:t>위함입니다</w:t>
+      </w:r>
+      <w:proofErr w:type="spellEnd"/>
+      <w:r>
+        <w:rPr>
+          <w:rFonts w:ascii="HY그래픽M" w:eastAsia="HY그래픽M" w:hAnsi="돋움" w:hint="eastAsia"/>
+          <w:szCs w:val="48"/>
+        </w:rPr>
+        <w:t xml:space="preserve">. </w:t>
       </w:r>
     </w:p>
     <w:p>
@@ -1821,7 +2033,39 @@
           <w:rFonts w:ascii="HY그래픽M" w:eastAsia="HY그래픽M" w:hAnsi="돋움"/>
           <w:szCs w:val="48"/>
         </w:rPr>
-        <w:t xml:space="preserve">(q[uit])를 </w:t>
+        <w:t>(q[</w:t>
+      </w:r>
+      <w:proofErr w:type="spellStart"/>
+      <w:r>
+        <w:rPr>
+          <w:rFonts w:ascii="HY그래픽M" w:eastAsia="HY그래픽M" w:hAnsi="돋움"/>
+          <w:szCs w:val="48"/>
+        </w:rPr>
+        <w:t>uit</w:t>
+      </w:r>
+      <w:proofErr w:type="spellEnd"/>
+      <w:r>
+        <w:rPr>
+          <w:rFonts w:ascii="HY그래픽M" w:eastAsia="HY그래픽M" w:hAnsi="돋움"/>
+          <w:szCs w:val="48"/>
+        </w:rPr>
+        <w:t>])</w:t>
+      </w:r>
+      <w:proofErr w:type="spellStart"/>
+      <w:r>
+        <w:rPr>
+          <w:rFonts w:ascii="HY그래픽M" w:eastAsia="HY그래픽M" w:hAnsi="돋움"/>
+          <w:szCs w:val="48"/>
+        </w:rPr>
+        <w:t>를</w:t>
+      </w:r>
+      <w:proofErr w:type="spellEnd"/>
+      <w:r>
+        <w:rPr>
+          <w:rFonts w:ascii="HY그래픽M" w:eastAsia="HY그래픽M" w:hAnsi="돋움"/>
+          <w:szCs w:val="48"/>
+        </w:rPr>
+        <w:t xml:space="preserve"> </w:t>
       </w:r>
       <w:r>
         <w:rPr>
@@ -1842,7 +2086,7 @@
           <w:rFonts w:ascii="HY그래픽M" w:eastAsia="HY그래픽M" w:hAnsi="돋움" w:hint="eastAsia"/>
           <w:szCs w:val="48"/>
         </w:rPr>
-        <w:t>이 때는 히스토리에 추가하</w:t>
+        <w:t xml:space="preserve">이 때는 히스토리에 추가하지 </w:t>
       </w:r>
       <w:r>
         <w:rPr>
@@ -1850,7 +2094,7 @@
           <w:szCs w:val="48"/>
         </w:rPr>
         <w:lastRenderedPageBreak/>
-        <w:t>지 않고,</w:t>
+        <w:t>않고,</w:t>
       </w:r>
       <w:r>
         <w:rPr>
@@ -1866,12 +2110,21 @@
         </w:rPr>
         <w:t>해당 모듈(</w:t>
       </w:r>
-      <w:r>
-        <w:rPr>
-          <w:rFonts w:ascii="HY그래픽M" w:eastAsia="HY그래픽M" w:hAnsi="돋움"/>
-          <w:szCs w:val="48"/>
-        </w:rPr>
-        <w:t>quit.c)</w:t>
+      <w:proofErr w:type="spellStart"/>
+      <w:r>
+        <w:rPr>
+          <w:rFonts w:ascii="HY그래픽M" w:eastAsia="HY그래픽M" w:hAnsi="돋움"/>
+          <w:szCs w:val="48"/>
+        </w:rPr>
+        <w:t>quit.c</w:t>
+      </w:r>
+      <w:proofErr w:type="spellEnd"/>
+      <w:r>
+        <w:rPr>
+          <w:rFonts w:ascii="HY그래픽M" w:eastAsia="HY그래픽M" w:hAnsi="돋움"/>
+          <w:szCs w:val="48"/>
+        </w:rPr>
+        <w:t>)</w:t>
       </w:r>
       <w:r>
         <w:rPr>
@@ -1892,7 +2145,23 @@
           <w:rFonts w:ascii="HY그래픽M" w:eastAsia="HY그래픽M" w:hAnsi="돋움" w:hint="eastAsia"/>
           <w:szCs w:val="48"/>
         </w:rPr>
-        <w:t xml:space="preserve"> 함수로 종료시킵니다.</w:t>
+        <w:t xml:space="preserve"> 함수로 </w:t>
+      </w:r>
+      <w:proofErr w:type="spellStart"/>
+      <w:r>
+        <w:rPr>
+          <w:rFonts w:ascii="HY그래픽M" w:eastAsia="HY그래픽M" w:hAnsi="돋움" w:hint="eastAsia"/>
+          <w:szCs w:val="48"/>
+        </w:rPr>
+        <w:t>종료시킵니다</w:t>
+      </w:r>
+      <w:proofErr w:type="spellEnd"/>
+      <w:r>
+        <w:rPr>
+          <w:rFonts w:ascii="HY그래픽M" w:eastAsia="HY그래픽M" w:hAnsi="돋움" w:hint="eastAsia"/>
+          <w:szCs w:val="48"/>
+        </w:rPr>
+        <w:t>.</w:t>
       </w:r>
       <w:r>
         <w:rPr>
@@ -2015,7 +2284,23 @@
           <w:rFonts w:ascii="HY그래픽M" w:eastAsia="HY그래픽M" w:hAnsi="돋움" w:hint="eastAsia"/>
           <w:szCs w:val="44"/>
         </w:rPr>
-        <w:t>정의한 모듈에 대해 간략적인 설명</w:t>
+        <w:t xml:space="preserve">정의한 모듈에 대해 </w:t>
+      </w:r>
+      <w:proofErr w:type="spellStart"/>
+      <w:r>
+        <w:rPr>
+          <w:rFonts w:ascii="HY그래픽M" w:eastAsia="HY그래픽M" w:hAnsi="돋움" w:hint="eastAsia"/>
+          <w:szCs w:val="44"/>
+        </w:rPr>
+        <w:t>간략적인</w:t>
+      </w:r>
+      <w:proofErr w:type="spellEnd"/>
+      <w:r>
+        <w:rPr>
+          <w:rFonts w:ascii="HY그래픽M" w:eastAsia="HY그래픽M" w:hAnsi="돋움" w:hint="eastAsia"/>
+          <w:szCs w:val="44"/>
+        </w:rPr>
+        <w:t xml:space="preserve"> 설명</w:t>
       </w:r>
     </w:p>
     <w:p>
@@ -2046,7 +2331,23 @@
           <w:rFonts w:ascii="HY그래픽M" w:eastAsia="HY그래픽M" w:hAnsi="돋움"/>
           <w:szCs w:val="48"/>
         </w:rPr>
-        <w:t>h[elp]</w:t>
+        <w:t>h[</w:t>
+      </w:r>
+      <w:proofErr w:type="spellStart"/>
+      <w:r>
+        <w:rPr>
+          <w:rFonts w:ascii="HY그래픽M" w:eastAsia="HY그래픽M" w:hAnsi="돋움"/>
+          <w:szCs w:val="48"/>
+        </w:rPr>
+        <w:t>elp</w:t>
+      </w:r>
+      <w:proofErr w:type="spellEnd"/>
+      <w:r>
+        <w:rPr>
+          <w:rFonts w:ascii="HY그래픽M" w:eastAsia="HY그래픽M" w:hAnsi="돋움"/>
+          <w:szCs w:val="48"/>
+        </w:rPr>
+        <w:t>]</w:t>
       </w:r>
     </w:p>
     <w:p>
@@ -2069,7 +2370,23 @@
           <w:rFonts w:ascii="HY그래픽M" w:eastAsia="HY그래픽M" w:hAnsi="돋움"/>
           <w:szCs w:val="48"/>
         </w:rPr>
-        <w:t>d[ir]</w:t>
+        <w:t>d[</w:t>
+      </w:r>
+      <w:proofErr w:type="spellStart"/>
+      <w:r>
+        <w:rPr>
+          <w:rFonts w:ascii="HY그래픽M" w:eastAsia="HY그래픽M" w:hAnsi="돋움"/>
+          <w:szCs w:val="48"/>
+        </w:rPr>
+        <w:t>ir</w:t>
+      </w:r>
+      <w:proofErr w:type="spellEnd"/>
+      <w:r>
+        <w:rPr>
+          <w:rFonts w:ascii="HY그래픽M" w:eastAsia="HY그래픽M" w:hAnsi="돋움"/>
+          <w:szCs w:val="48"/>
+        </w:rPr>
+        <w:t>]</w:t>
       </w:r>
     </w:p>
     <w:p>
@@ -2092,7 +2409,23 @@
           <w:rFonts w:ascii="HY그래픽M" w:eastAsia="HY그래픽M" w:hAnsi="돋움"/>
           <w:szCs w:val="48"/>
         </w:rPr>
-        <w:t>q[uit]</w:t>
+        <w:t>q[</w:t>
+      </w:r>
+      <w:proofErr w:type="spellStart"/>
+      <w:r>
+        <w:rPr>
+          <w:rFonts w:ascii="HY그래픽M" w:eastAsia="HY그래픽M" w:hAnsi="돋움"/>
+          <w:szCs w:val="48"/>
+        </w:rPr>
+        <w:t>uit</w:t>
+      </w:r>
+      <w:proofErr w:type="spellEnd"/>
+      <w:r>
+        <w:rPr>
+          <w:rFonts w:ascii="HY그래픽M" w:eastAsia="HY그래픽M" w:hAnsi="돋움"/>
+          <w:szCs w:val="48"/>
+        </w:rPr>
+        <w:t>]</w:t>
       </w:r>
     </w:p>
     <w:p>
@@ -2138,7 +2471,23 @@
           <w:rFonts w:ascii="HY그래픽M" w:eastAsia="HY그래픽M" w:hAnsi="돋움"/>
           <w:szCs w:val="48"/>
         </w:rPr>
-        <w:t>du[mp] [start, end]</w:t>
+        <w:t>du[</w:t>
+      </w:r>
+      <w:proofErr w:type="spellStart"/>
+      <w:r>
+        <w:rPr>
+          <w:rFonts w:ascii="HY그래픽M" w:eastAsia="HY그래픽M" w:hAnsi="돋움"/>
+          <w:szCs w:val="48"/>
+        </w:rPr>
+        <w:t>mp</w:t>
+      </w:r>
+      <w:proofErr w:type="spellEnd"/>
+      <w:r>
+        <w:rPr>
+          <w:rFonts w:ascii="HY그래픽M" w:eastAsia="HY그래픽M" w:hAnsi="돋움"/>
+          <w:szCs w:val="48"/>
+        </w:rPr>
+        <w:t>] [start, end]</w:t>
       </w:r>
     </w:p>
     <w:p>
@@ -2161,7 +2510,23 @@
           <w:rFonts w:ascii="HY그래픽M" w:eastAsia="HY그래픽M" w:hAnsi="돋움"/>
           <w:szCs w:val="48"/>
         </w:rPr>
-        <w:t>e[dit] address, value</w:t>
+        <w:t>e[</w:t>
+      </w:r>
+      <w:proofErr w:type="spellStart"/>
+      <w:r>
+        <w:rPr>
+          <w:rFonts w:ascii="HY그래픽M" w:eastAsia="HY그래픽M" w:hAnsi="돋움"/>
+          <w:szCs w:val="48"/>
+        </w:rPr>
+        <w:t>dit</w:t>
+      </w:r>
+      <w:proofErr w:type="spellEnd"/>
+      <w:r>
+        <w:rPr>
+          <w:rFonts w:ascii="HY그래픽M" w:eastAsia="HY그래픽M" w:hAnsi="돋움"/>
+          <w:szCs w:val="48"/>
+        </w:rPr>
+        <w:t>] address, value</w:t>
       </w:r>
     </w:p>
     <w:p>
@@ -2248,6 +2613,7 @@
           <w:szCs w:val="48"/>
         </w:rPr>
       </w:pPr>
+      <w:proofErr w:type="spellStart"/>
       <w:r>
         <w:rPr>
           <w:rFonts w:ascii="HY그래픽M" w:eastAsia="HY그래픽M" w:hAnsi="돋움"/>
@@ -2255,6 +2621,7 @@
         </w:rPr>
         <w:t>opcodelist</w:t>
       </w:r>
+      <w:proofErr w:type="spellEnd"/>
     </w:p>
     <w:p>
       <w:pPr>
@@ -2285,6 +2652,7 @@
           <w:szCs w:val="48"/>
         </w:rPr>
       </w:pPr>
+      <w:proofErr w:type="gramStart"/>
       <w:r>
         <w:rPr>
           <w:rFonts w:ascii="HY그래픽M" w:eastAsia="HY그래픽M" w:hAnsi="돋움" w:hint="eastAsia"/>
@@ -2297,7 +2665,15 @@
           <w:rFonts w:ascii="HY그래픽M" w:eastAsia="HY그래픽M" w:hAnsi="돋움"/>
           <w:szCs w:val="48"/>
         </w:rPr>
-        <w:t xml:space="preserve">elp : </w:t>
+        <w:t>elp :</w:t>
+      </w:r>
+      <w:proofErr w:type="gramEnd"/>
+      <w:r>
+        <w:rPr>
+          <w:rFonts w:ascii="HY그래픽M" w:eastAsia="HY그래픽M" w:hAnsi="돋움"/>
+          <w:szCs w:val="48"/>
+        </w:rPr>
+        <w:t xml:space="preserve"> </w:t>
       </w:r>
       <w:r>
         <w:rPr>
@@ -2324,6 +2700,8 @@
           <w:szCs w:val="48"/>
         </w:rPr>
       </w:pPr>
+      <w:proofErr w:type="spellStart"/>
+      <w:proofErr w:type="gramStart"/>
       <w:r>
         <w:rPr>
           <w:rFonts w:ascii="HY그래픽M" w:eastAsia="HY그래픽M" w:hAnsi="돋움" w:hint="eastAsia"/>
@@ -2336,7 +2714,23 @@
           <w:rFonts w:ascii="HY그래픽M" w:eastAsia="HY그래픽M" w:hAnsi="돋움"/>
           <w:szCs w:val="48"/>
         </w:rPr>
-        <w:t xml:space="preserve">ir : </w:t>
+        <w:t>ir</w:t>
+      </w:r>
+      <w:proofErr w:type="spellEnd"/>
+      <w:r>
+        <w:rPr>
+          <w:rFonts w:ascii="HY그래픽M" w:eastAsia="HY그래픽M" w:hAnsi="돋움"/>
+          <w:szCs w:val="48"/>
+        </w:rPr>
+        <w:t xml:space="preserve"> :</w:t>
+      </w:r>
+      <w:proofErr w:type="gramEnd"/>
+      <w:r>
+        <w:rPr>
+          <w:rFonts w:ascii="HY그래픽M" w:eastAsia="HY그래픽M" w:hAnsi="돋움"/>
+          <w:szCs w:val="48"/>
+        </w:rPr>
+        <w:t xml:space="preserve"> </w:t>
       </w:r>
       <w:r>
         <w:rPr>
@@ -2391,12 +2785,21 @@
           <w:szCs w:val="48"/>
         </w:rPr>
       </w:pPr>
-      <w:r>
-        <w:rPr>
-          <w:rFonts w:ascii="HY그래픽M" w:eastAsia="HY그래픽M" w:hAnsi="돋움"/>
-          <w:szCs w:val="48"/>
-        </w:rPr>
-        <w:t xml:space="preserve">quit : </w:t>
+      <w:proofErr w:type="gramStart"/>
+      <w:r>
+        <w:rPr>
+          <w:rFonts w:ascii="HY그래픽M" w:eastAsia="HY그래픽M" w:hAnsi="돋움"/>
+          <w:szCs w:val="48"/>
+        </w:rPr>
+        <w:t>quit :</w:t>
+      </w:r>
+      <w:proofErr w:type="gramEnd"/>
+      <w:r>
+        <w:rPr>
+          <w:rFonts w:ascii="HY그래픽M" w:eastAsia="HY그래픽M" w:hAnsi="돋움"/>
+          <w:szCs w:val="48"/>
+        </w:rPr>
+        <w:t xml:space="preserve"> </w:t>
       </w:r>
       <w:r>
         <w:rPr>
@@ -2423,6 +2826,7 @@
           <w:szCs w:val="48"/>
         </w:rPr>
       </w:pPr>
+      <w:proofErr w:type="gramStart"/>
       <w:r>
         <w:rPr>
           <w:rFonts w:ascii="HY그래픽M" w:eastAsia="HY그래픽M" w:hAnsi="돋움" w:hint="eastAsia"/>
@@ -2435,7 +2839,15 @@
           <w:rFonts w:ascii="HY그래픽M" w:eastAsia="HY그래픽M" w:hAnsi="돋움"/>
           <w:szCs w:val="48"/>
         </w:rPr>
-        <w:t xml:space="preserve">istory : </w:t>
+        <w:t>istory :</w:t>
+      </w:r>
+      <w:proofErr w:type="gramEnd"/>
+      <w:r>
+        <w:rPr>
+          <w:rFonts w:ascii="HY그래픽M" w:eastAsia="HY그래픽M" w:hAnsi="돋움"/>
+          <w:szCs w:val="48"/>
+        </w:rPr>
+        <w:t xml:space="preserve"> </w:t>
       </w:r>
       <w:r>
         <w:rPr>
@@ -2476,6 +2888,7 @@
           <w:szCs w:val="48"/>
         </w:rPr>
       </w:pPr>
+      <w:proofErr w:type="gramStart"/>
       <w:r>
         <w:rPr>
           <w:rFonts w:ascii="HY그래픽M" w:eastAsia="HY그래픽M" w:hAnsi="돋움" w:hint="eastAsia"/>
@@ -2488,7 +2901,15 @@
           <w:rFonts w:ascii="HY그래픽M" w:eastAsia="HY그래픽M" w:hAnsi="돋움"/>
           <w:szCs w:val="48"/>
         </w:rPr>
-        <w:t xml:space="preserve">ump : </w:t>
+        <w:t>ump :</w:t>
+      </w:r>
+      <w:proofErr w:type="gramEnd"/>
+      <w:r>
+        <w:rPr>
+          <w:rFonts w:ascii="HY그래픽M" w:eastAsia="HY그래픽M" w:hAnsi="돋움"/>
+          <w:szCs w:val="48"/>
+        </w:rPr>
+        <w:t xml:space="preserve"> </w:t>
       </w:r>
       <w:r>
         <w:rPr>
@@ -2557,6 +2978,7 @@
           <w:szCs w:val="48"/>
         </w:rPr>
       </w:pPr>
+      <w:proofErr w:type="gramStart"/>
       <w:r>
         <w:rPr>
           <w:rFonts w:ascii="HY그래픽M" w:eastAsia="HY그래픽M" w:hAnsi="돋움" w:hint="eastAsia"/>
@@ -2569,7 +2991,15 @@
           <w:rFonts w:ascii="HY그래픽M" w:eastAsia="HY그래픽M" w:hAnsi="돋움"/>
           <w:szCs w:val="48"/>
         </w:rPr>
-        <w:t xml:space="preserve">dit : </w:t>
+        <w:t>dit :</w:t>
+      </w:r>
+      <w:proofErr w:type="gramEnd"/>
+      <w:r>
+        <w:rPr>
+          <w:rFonts w:ascii="HY그래픽M" w:eastAsia="HY그래픽M" w:hAnsi="돋움"/>
+          <w:szCs w:val="48"/>
+        </w:rPr>
+        <w:t xml:space="preserve"> </w:t>
       </w:r>
       <w:r>
         <w:rPr>
@@ -2596,6 +3026,7 @@
           <w:szCs w:val="48"/>
         </w:rPr>
       </w:pPr>
+      <w:proofErr w:type="gramStart"/>
       <w:r>
         <w:rPr>
           <w:rFonts w:ascii="HY그래픽M" w:eastAsia="HY그래픽M" w:hAnsi="돋움" w:hint="eastAsia"/>
@@ -2622,7 +3053,15 @@
           <w:rFonts w:ascii="HY그래픽M" w:eastAsia="HY그래픽M" w:hAnsi="돋움"/>
           <w:szCs w:val="48"/>
         </w:rPr>
-        <w:t xml:space="preserve">: </w:t>
+        <w:t>:</w:t>
+      </w:r>
+      <w:proofErr w:type="gramEnd"/>
+      <w:r>
+        <w:rPr>
+          <w:rFonts w:ascii="HY그래픽M" w:eastAsia="HY그래픽M" w:hAnsi="돋움"/>
+          <w:szCs w:val="48"/>
+        </w:rPr>
+        <w:t xml:space="preserve"> </w:t>
       </w:r>
       <w:r>
         <w:rPr>
@@ -2649,6 +3088,7 @@
           <w:szCs w:val="48"/>
         </w:rPr>
       </w:pPr>
+      <w:proofErr w:type="gramStart"/>
       <w:r>
         <w:rPr>
           <w:rFonts w:ascii="HY그래픽M" w:eastAsia="HY그래픽M" w:hAnsi="돋움" w:hint="eastAsia"/>
@@ -2675,7 +3115,15 @@
           <w:rFonts w:ascii="HY그래픽M" w:eastAsia="HY그래픽M" w:hAnsi="돋움"/>
           <w:szCs w:val="48"/>
         </w:rPr>
-        <w:t xml:space="preserve">: </w:t>
+        <w:t>:</w:t>
+      </w:r>
+      <w:proofErr w:type="gramEnd"/>
+      <w:r>
+        <w:rPr>
+          <w:rFonts w:ascii="HY그래픽M" w:eastAsia="HY그래픽M" w:hAnsi="돋움"/>
+          <w:szCs w:val="48"/>
+        </w:rPr>
+        <w:t xml:space="preserve"> </w:t>
       </w:r>
       <w:r>
         <w:rPr>
@@ -2716,12 +3164,21 @@
           <w:szCs w:val="48"/>
         </w:rPr>
       </w:pPr>
-      <w:r>
-        <w:rPr>
-          <w:rFonts w:ascii="HY그래픽M" w:eastAsia="HY그래픽M" w:hAnsi="돋움"/>
-          <w:szCs w:val="48"/>
-        </w:rPr>
-        <w:t xml:space="preserve">opcode : </w:t>
+      <w:proofErr w:type="gramStart"/>
+      <w:r>
+        <w:rPr>
+          <w:rFonts w:ascii="HY그래픽M" w:eastAsia="HY그래픽M" w:hAnsi="돋움"/>
+          <w:szCs w:val="48"/>
+        </w:rPr>
+        <w:t>opcode :</w:t>
+      </w:r>
+      <w:proofErr w:type="gramEnd"/>
+      <w:r>
+        <w:rPr>
+          <w:rFonts w:ascii="HY그래픽M" w:eastAsia="HY그래픽M" w:hAnsi="돋움"/>
+          <w:szCs w:val="48"/>
+        </w:rPr>
+        <w:t xml:space="preserve"> </w:t>
       </w:r>
       <w:r>
         <w:rPr>
@@ -2790,12 +3247,30 @@
           <w:szCs w:val="48"/>
         </w:rPr>
       </w:pPr>
-      <w:r>
-        <w:rPr>
-          <w:rFonts w:ascii="HY그래픽M" w:eastAsia="HY그래픽M" w:hAnsi="돋움"/>
-          <w:szCs w:val="48"/>
-        </w:rPr>
-        <w:t xml:space="preserve">opcodelist : </w:t>
+      <w:proofErr w:type="spellStart"/>
+      <w:proofErr w:type="gramStart"/>
+      <w:r>
+        <w:rPr>
+          <w:rFonts w:ascii="HY그래픽M" w:eastAsia="HY그래픽M" w:hAnsi="돋움"/>
+          <w:szCs w:val="48"/>
+        </w:rPr>
+        <w:t>opcodelist</w:t>
+      </w:r>
+      <w:proofErr w:type="spellEnd"/>
+      <w:r>
+        <w:rPr>
+          <w:rFonts w:ascii="HY그래픽M" w:eastAsia="HY그래픽M" w:hAnsi="돋움"/>
+          <w:szCs w:val="48"/>
+        </w:rPr>
+        <w:t xml:space="preserve"> :</w:t>
+      </w:r>
+      <w:proofErr w:type="gramEnd"/>
+      <w:r>
+        <w:rPr>
+          <w:rFonts w:ascii="HY그래픽M" w:eastAsia="HY그래픽M" w:hAnsi="돋움"/>
+          <w:szCs w:val="48"/>
+        </w:rPr>
+        <w:t xml:space="preserve"> </w:t>
       </w:r>
       <w:r>
         <w:rPr>
@@ -2816,7 +3291,23 @@
           <w:rFonts w:ascii="HY그래픽M" w:eastAsia="HY그래픽M" w:hAnsi="돋움" w:hint="eastAsia"/>
           <w:szCs w:val="48"/>
         </w:rPr>
-        <w:t xml:space="preserve"> 리스트를 링크드리스트 형태로 출력합니다.</w:t>
+        <w:t xml:space="preserve"> 리스트를 </w:t>
+      </w:r>
+      <w:proofErr w:type="spellStart"/>
+      <w:r>
+        <w:rPr>
+          <w:rFonts w:ascii="HY그래픽M" w:eastAsia="HY그래픽M" w:hAnsi="돋움" w:hint="eastAsia"/>
+          <w:szCs w:val="48"/>
+        </w:rPr>
+        <w:t>링크드리스트</w:t>
+      </w:r>
+      <w:proofErr w:type="spellEnd"/>
+      <w:r>
+        <w:rPr>
+          <w:rFonts w:ascii="HY그래픽M" w:eastAsia="HY그래픽M" w:hAnsi="돋움" w:hint="eastAsia"/>
+          <w:szCs w:val="48"/>
+        </w:rPr>
+        <w:t xml:space="preserve"> 형태로 출력합니다.</w:t>
       </w:r>
     </w:p>
     <w:p>
@@ -3056,8 +3547,17 @@
           <w:rFonts w:ascii="HY그래픽M" w:eastAsia="HY그래픽M" w:hAnsi="돋움"/>
           <w:szCs w:val="48"/>
         </w:rPr>
-        <w:t>(dump.c</w:t>
-      </w:r>
+        <w:t>(</w:t>
+      </w:r>
+      <w:proofErr w:type="spellStart"/>
+      <w:r>
+        <w:rPr>
+          <w:rFonts w:ascii="HY그래픽M" w:eastAsia="HY그래픽M" w:hAnsi="돋움"/>
+          <w:szCs w:val="48"/>
+        </w:rPr>
+        <w:t>dump.c</w:t>
+      </w:r>
+      <w:proofErr w:type="spellEnd"/>
       <w:r>
         <w:rPr>
           <w:rFonts w:ascii="HY그래픽M" w:eastAsia="HY그래픽M" w:hAnsi="돋움" w:hint="eastAsia"/>
@@ -3129,6 +3629,7 @@
           <w:szCs w:val="48"/>
         </w:rPr>
       </w:pPr>
+      <w:proofErr w:type="spellStart"/>
       <w:r>
         <w:rPr>
           <w:rFonts w:ascii="HY그래픽M" w:eastAsia="HY그래픽M" w:hAnsi="돋움"/>
@@ -3136,6 +3637,7 @@
         </w:rPr>
         <w:t>dump.c</w:t>
       </w:r>
+      <w:proofErr w:type="spellEnd"/>
       <w:r>
         <w:rPr>
           <w:rFonts w:ascii="HY그래픽M" w:eastAsia="HY그래픽M" w:hAnsi="돋움" w:hint="eastAsia"/>
@@ -3157,6 +3659,7 @@
         </w:rPr>
         <w:t xml:space="preserve">의 </w:t>
       </w:r>
+      <w:proofErr w:type="spellStart"/>
       <w:r>
         <w:rPr>
           <w:rFonts w:ascii="HY그래픽M" w:eastAsia="HY그래픽M" w:hAnsi="돋움"/>
@@ -3164,6 +3667,7 @@
         </w:rPr>
         <w:t>gloval</w:t>
       </w:r>
+      <w:proofErr w:type="spellEnd"/>
       <w:r>
         <w:rPr>
           <w:rFonts w:ascii="HY그래픽M" w:eastAsia="HY그래픽M" w:hAnsi="돋움" w:hint="eastAsia"/>
@@ -3237,6 +3741,7 @@
           <w:szCs w:val="48"/>
         </w:rPr>
       </w:pPr>
+      <w:proofErr w:type="spellStart"/>
       <w:r>
         <w:rPr>
           <w:rFonts w:ascii="HY그래픽M" w:eastAsia="HY그래픽M" w:hAnsi="돋움" w:hint="eastAsia"/>
@@ -3256,7 +3761,15 @@
           <w:rFonts w:ascii="HY그래픽M" w:eastAsia="HY그래픽M" w:hAnsi="돋움" w:hint="eastAsia"/>
           <w:szCs w:val="48"/>
         </w:rPr>
-        <w:t xml:space="preserve">c에서는 </w:t>
+        <w:t>c</w:t>
+      </w:r>
+      <w:proofErr w:type="spellEnd"/>
+      <w:r>
+        <w:rPr>
+          <w:rFonts w:ascii="HY그래픽M" w:eastAsia="HY그래픽M" w:hAnsi="돋움" w:hint="eastAsia"/>
+          <w:szCs w:val="48"/>
+        </w:rPr>
+        <w:t xml:space="preserve">에서는 </w:t>
       </w:r>
       <w:r>
         <w:rPr>
@@ -3350,6 +3863,7 @@
           <w:szCs w:val="48"/>
         </w:rPr>
       </w:pPr>
+      <w:proofErr w:type="spellStart"/>
       <w:r>
         <w:rPr>
           <w:rFonts w:ascii="HY그래픽M" w:eastAsia="HY그래픽M" w:hAnsi="돋움" w:hint="eastAsia"/>
@@ -3369,7 +3883,15 @@
           <w:rFonts w:ascii="HY그래픽M" w:eastAsia="HY그래픽M" w:hAnsi="돋움" w:hint="eastAsia"/>
           <w:szCs w:val="48"/>
         </w:rPr>
-        <w:t>c에서는 H</w:t>
+        <w:t>c</w:t>
+      </w:r>
+      <w:proofErr w:type="spellEnd"/>
+      <w:r>
+        <w:rPr>
+          <w:rFonts w:ascii="HY그래픽M" w:eastAsia="HY그래픽M" w:hAnsi="돋움" w:hint="eastAsia"/>
+          <w:szCs w:val="48"/>
+        </w:rPr>
+        <w:t>에서는 H</w:t>
       </w:r>
       <w:r>
         <w:rPr>
@@ -3693,21 +4215,37 @@
           <w:rFonts w:ascii="HY그래픽M" w:eastAsia="HY그래픽M" w:hAnsi="돋움"/>
           <w:szCs w:val="48"/>
         </w:rPr>
-        <w:t>2 ~ 73</w:t>
-      </w:r>
-      <w:r>
-        <w:rPr>
-          <w:rFonts w:ascii="HY그래픽M" w:eastAsia="HY그래픽M" w:hAnsi="돋움" w:hint="eastAsia"/>
-          <w:szCs w:val="48"/>
-        </w:rPr>
-        <w:t xml:space="preserve"> </w:t>
-      </w:r>
-      <w:r>
-        <w:rPr>
-          <w:rFonts w:ascii="HY그래픽M" w:eastAsia="HY그래픽M" w:hAnsi="돋움"/>
-          <w:szCs w:val="48"/>
-        </w:rPr>
-        <w:t>: &lt;</w:t>
+        <w:t xml:space="preserve">2 ~ </w:t>
+      </w:r>
+      <w:proofErr w:type="gramStart"/>
+      <w:r>
+        <w:rPr>
+          <w:rFonts w:ascii="HY그래픽M" w:eastAsia="HY그래픽M" w:hAnsi="돋움"/>
+          <w:szCs w:val="48"/>
+        </w:rPr>
+        <w:t>73</w:t>
+      </w:r>
+      <w:r>
+        <w:rPr>
+          <w:rFonts w:ascii="HY그래픽M" w:eastAsia="HY그래픽M" w:hAnsi="돋움" w:hint="eastAsia"/>
+          <w:szCs w:val="48"/>
+        </w:rPr>
+        <w:t xml:space="preserve"> </w:t>
+      </w:r>
+      <w:r>
+        <w:rPr>
+          <w:rFonts w:ascii="HY그래픽M" w:eastAsia="HY그래픽M" w:hAnsi="돋움"/>
+          <w:szCs w:val="48"/>
+        </w:rPr>
+        <w:t>:</w:t>
+      </w:r>
+      <w:proofErr w:type="gramEnd"/>
+      <w:r>
+        <w:rPr>
+          <w:rFonts w:ascii="HY그래픽M" w:eastAsia="HY그래픽M" w:hAnsi="돋움"/>
+          <w:szCs w:val="48"/>
+        </w:rPr>
+        <w:t xml:space="preserve"> &lt;</w:t>
       </w:r>
       <w:r>
         <w:rPr>
@@ -3735,8 +4273,33 @@
           <w:rFonts w:ascii="HY그래픽M" w:eastAsia="HY그래픽M" w:hAnsi="돋움"/>
           <w:szCs w:val="48"/>
         </w:rPr>
-        <w:t xml:space="preserve"> debug.h, debug.c</w:t>
-      </w:r>
+        <w:t xml:space="preserve"> </w:t>
+      </w:r>
+      <w:proofErr w:type="spellStart"/>
+      <w:r>
+        <w:rPr>
+          <w:rFonts w:ascii="HY그래픽M" w:eastAsia="HY그래픽M" w:hAnsi="돋움"/>
+          <w:szCs w:val="48"/>
+        </w:rPr>
+        <w:t>debug.h</w:t>
+      </w:r>
+      <w:proofErr w:type="spellEnd"/>
+      <w:r>
+        <w:rPr>
+          <w:rFonts w:ascii="HY그래픽M" w:eastAsia="HY그래픽M" w:hAnsi="돋움"/>
+          <w:szCs w:val="48"/>
+        </w:rPr>
+        <w:t xml:space="preserve">, </w:t>
+      </w:r>
+      <w:proofErr w:type="spellStart"/>
+      <w:r>
+        <w:rPr>
+          <w:rFonts w:ascii="HY그래픽M" w:eastAsia="HY그래픽M" w:hAnsi="돋움"/>
+          <w:szCs w:val="48"/>
+        </w:rPr>
+        <w:t>debug.c</w:t>
+      </w:r>
+      <w:proofErr w:type="spellEnd"/>
       <w:r>
         <w:rPr>
           <w:rFonts w:ascii="HY그래픽M" w:eastAsia="HY그래픽M" w:hAnsi="돋움" w:hint="eastAsia"/>
@@ -3814,6 +4377,7 @@
         </w:rPr>
         <w:t xml:space="preserve">하여 이후 필요할 때 </w:t>
       </w:r>
+      <w:proofErr w:type="spellStart"/>
       <w:r>
         <w:rPr>
           <w:rFonts w:ascii="HY그래픽M" w:eastAsia="HY그래픽M" w:hAnsi="돋움"/>
@@ -3821,6 +4385,7 @@
         </w:rPr>
         <w:t>printf</w:t>
       </w:r>
+      <w:proofErr w:type="spellEnd"/>
       <w:r>
         <w:rPr>
           <w:rFonts w:ascii="HY그래픽M" w:eastAsia="HY그래픽M" w:hAnsi="돋움" w:hint="eastAsia"/>
@@ -3856,7 +4421,23 @@
           <w:rFonts w:ascii="HY그래픽M" w:eastAsia="HY그래픽M" w:hAnsi="돋움"/>
           <w:szCs w:val="48"/>
         </w:rPr>
-        <w:t>5 ~ 78 : &lt;</w:t>
+        <w:t xml:space="preserve">5 ~ </w:t>
+      </w:r>
+      <w:proofErr w:type="gramStart"/>
+      <w:r>
+        <w:rPr>
+          <w:rFonts w:ascii="HY그래픽M" w:eastAsia="HY그래픽M" w:hAnsi="돋움"/>
+          <w:szCs w:val="48"/>
+        </w:rPr>
+        <w:t>78 :</w:t>
+      </w:r>
+      <w:proofErr w:type="gramEnd"/>
+      <w:r>
+        <w:rPr>
+          <w:rFonts w:ascii="HY그래픽M" w:eastAsia="HY그래픽M" w:hAnsi="돋움"/>
+          <w:szCs w:val="48"/>
+        </w:rPr>
+        <w:t xml:space="preserve"> &lt;</w:t>
       </w:r>
       <w:r>
         <w:rPr>
@@ -3991,7 +4572,23 @@
           <w:rFonts w:ascii="HY그래픽M" w:eastAsia="HY그래픽M" w:hAnsi="돋움"/>
           <w:szCs w:val="48"/>
         </w:rPr>
-        <w:t>0 ~ 86 : &lt;</w:t>
+        <w:t xml:space="preserve">0 ~ </w:t>
+      </w:r>
+      <w:proofErr w:type="gramStart"/>
+      <w:r>
+        <w:rPr>
+          <w:rFonts w:ascii="HY그래픽M" w:eastAsia="HY그래픽M" w:hAnsi="돋움"/>
+          <w:szCs w:val="48"/>
+        </w:rPr>
+        <w:t>86 :</w:t>
+      </w:r>
+      <w:proofErr w:type="gramEnd"/>
+      <w:r>
+        <w:rPr>
+          <w:rFonts w:ascii="HY그래픽M" w:eastAsia="HY그래픽M" w:hAnsi="돋움"/>
+          <w:szCs w:val="48"/>
+        </w:rPr>
+        <w:t xml:space="preserve"> &lt;</w:t>
       </w:r>
       <w:r>
         <w:rPr>
@@ -4019,8 +4616,17 @@
           <w:rFonts w:ascii="HY그래픽M" w:eastAsia="HY그래픽M" w:hAnsi="돋움"/>
           <w:szCs w:val="48"/>
         </w:rPr>
-        <w:t xml:space="preserve"> common_flag</w:t>
-      </w:r>
+        <w:t xml:space="preserve"> </w:t>
+      </w:r>
+      <w:proofErr w:type="spellStart"/>
+      <w:r>
+        <w:rPr>
+          <w:rFonts w:ascii="HY그래픽M" w:eastAsia="HY그래픽M" w:hAnsi="돋움"/>
+          <w:szCs w:val="48"/>
+        </w:rPr>
+        <w:t>common_flag</w:t>
+      </w:r>
+      <w:proofErr w:type="spellEnd"/>
       <w:r>
         <w:rPr>
           <w:rFonts w:ascii="HY그래픽M" w:eastAsia="HY그래픽M" w:hAnsi="돋움" w:hint="eastAsia"/>
@@ -4170,6 +4776,7 @@
           <w:szCs w:val="48"/>
         </w:rPr>
       </w:pPr>
+      <w:proofErr w:type="gramStart"/>
       <w:r>
         <w:rPr>
           <w:rFonts w:ascii="HY그래픽M" w:eastAsia="HY그래픽M" w:hAnsi="돋움" w:hint="eastAsia"/>
@@ -4182,7 +4789,15 @@
           <w:rFonts w:ascii="HY그래픽M" w:eastAsia="HY그래픽M" w:hAnsi="돋움"/>
           <w:szCs w:val="48"/>
         </w:rPr>
-        <w:t>36 : &lt;</w:t>
+        <w:t>36 :</w:t>
+      </w:r>
+      <w:proofErr w:type="gramEnd"/>
+      <w:r>
+        <w:rPr>
+          <w:rFonts w:ascii="HY그래픽M" w:eastAsia="HY그래픽M" w:hAnsi="돋움"/>
+          <w:szCs w:val="48"/>
+        </w:rPr>
+        <w:t xml:space="preserve"> &lt;</w:t>
       </w:r>
       <w:r>
         <w:rPr>
@@ -4231,15 +4846,32 @@
           <w:rFonts w:ascii="HY그래픽M" w:eastAsia="HY그래픽M" w:hAnsi="돋움" w:hint="eastAsia"/>
           <w:szCs w:val="48"/>
         </w:rPr>
-        <w:t>를 입력받습니다.</w:t>
-      </w:r>
-      <w:r>
-        <w:rPr>
-          <w:rFonts w:ascii="HY그래픽M" w:eastAsia="HY그래픽M" w:hAnsi="돋움"/>
-          <w:szCs w:val="48"/>
-        </w:rPr>
-        <w:t xml:space="preserve"> </w:t>
-      </w:r>
+        <w:t xml:space="preserve">를 </w:t>
+      </w:r>
+      <w:proofErr w:type="spellStart"/>
+      <w:r>
+        <w:rPr>
+          <w:rFonts w:ascii="HY그래픽M" w:eastAsia="HY그래픽M" w:hAnsi="돋움" w:hint="eastAsia"/>
+          <w:szCs w:val="48"/>
+        </w:rPr>
+        <w:t>입력받습니다</w:t>
+      </w:r>
+      <w:proofErr w:type="spellEnd"/>
+      <w:r>
+        <w:rPr>
+          <w:rFonts w:ascii="HY그래픽M" w:eastAsia="HY그래픽M" w:hAnsi="돋움" w:hint="eastAsia"/>
+          <w:szCs w:val="48"/>
+        </w:rPr>
+        <w:t>.</w:t>
+      </w:r>
+      <w:r>
+        <w:rPr>
+          <w:rFonts w:ascii="HY그래픽M" w:eastAsia="HY그래픽M" w:hAnsi="돋움"/>
+          <w:szCs w:val="48"/>
+        </w:rPr>
+        <w:t xml:space="preserve"> </w:t>
+      </w:r>
+      <w:proofErr w:type="spellStart"/>
       <w:r>
         <w:rPr>
           <w:rFonts w:ascii="HY그래픽M" w:eastAsia="HY그래픽M" w:hAnsi="돋움" w:hint="eastAsia"/>
@@ -4252,7 +4884,15 @@
           <w:rFonts w:ascii="HY그래픽M" w:eastAsia="HY그래픽M" w:hAnsi="돋움"/>
           <w:szCs w:val="48"/>
         </w:rPr>
-        <w:t>gets(n)</w:t>
+        <w:t>gets</w:t>
+      </w:r>
+      <w:proofErr w:type="spellEnd"/>
+      <w:r>
+        <w:rPr>
+          <w:rFonts w:ascii="HY그래픽M" w:eastAsia="HY그래픽M" w:hAnsi="돋움"/>
+          <w:szCs w:val="48"/>
+        </w:rPr>
+        <w:t>(n)</w:t>
       </w:r>
       <w:r>
         <w:rPr>
@@ -4280,14 +4920,30 @@
           <w:rFonts w:ascii="HY그래픽M" w:eastAsia="HY그래픽M" w:hAnsi="돋움"/>
           <w:szCs w:val="48"/>
         </w:rPr>
-        <w:t xml:space="preserve">+ 1 </w:t>
-      </w:r>
-      <w:r>
-        <w:rPr>
-          <w:rFonts w:ascii="HY그래픽M" w:eastAsia="HY그래픽M" w:hAnsi="돋움" w:hint="eastAsia"/>
-          <w:szCs w:val="48"/>
-        </w:rPr>
-        <w:t>을 해주었습니다.</w:t>
+        <w:t xml:space="preserve">+ </w:t>
+      </w:r>
+      <w:proofErr w:type="gramStart"/>
+      <w:r>
+        <w:rPr>
+          <w:rFonts w:ascii="HY그래픽M" w:eastAsia="HY그래픽M" w:hAnsi="돋움"/>
+          <w:szCs w:val="48"/>
+        </w:rPr>
+        <w:t xml:space="preserve">1 </w:t>
+      </w:r>
+      <w:r>
+        <w:rPr>
+          <w:rFonts w:ascii="HY그래픽M" w:eastAsia="HY그래픽M" w:hAnsi="돋움" w:hint="eastAsia"/>
+          <w:szCs w:val="48"/>
+        </w:rPr>
+        <w:t>을</w:t>
+      </w:r>
+      <w:proofErr w:type="gramEnd"/>
+      <w:r>
+        <w:rPr>
+          <w:rFonts w:ascii="HY그래픽M" w:eastAsia="HY그래픽M" w:hAnsi="돋움" w:hint="eastAsia"/>
+          <w:szCs w:val="48"/>
+        </w:rPr>
+        <w:t xml:space="preserve"> 해주었습니다.</w:t>
       </w:r>
     </w:p>
     <w:p>
@@ -4305,13 +4961,22 @@
           <w:szCs w:val="48"/>
         </w:rPr>
       </w:pPr>
+      <w:proofErr w:type="gramStart"/>
       <w:r>
         <w:rPr>
           <w:rFonts w:ascii="HY그래픽M" w:eastAsia="HY그래픽M" w:hAnsi="돋움"/>
           <w:szCs w:val="48"/>
         </w:rPr>
         <w:lastRenderedPageBreak/>
-        <w:t>139 : &lt;</w:t>
+        <w:t>139 :</w:t>
+      </w:r>
+      <w:proofErr w:type="gramEnd"/>
+      <w:r>
+        <w:rPr>
+          <w:rFonts w:ascii="HY그래픽M" w:eastAsia="HY그래픽M" w:hAnsi="돋움"/>
+          <w:szCs w:val="48"/>
+        </w:rPr>
+        <w:t xml:space="preserve"> &lt;</w:t>
       </w:r>
       <w:r>
         <w:rPr>
@@ -4383,7 +5048,15 @@
           <w:rFonts w:ascii="HY그래픽M" w:eastAsia="HY그래픽M" w:hAnsi="돋움"/>
           <w:szCs w:val="48"/>
         </w:rPr>
-        <w:t xml:space="preserve">143 ~ 144 </w:t>
+        <w:t xml:space="preserve">143 ~ </w:t>
+      </w:r>
+      <w:proofErr w:type="gramStart"/>
+      <w:r>
+        <w:rPr>
+          <w:rFonts w:ascii="HY그래픽M" w:eastAsia="HY그래픽M" w:hAnsi="돋움"/>
+          <w:szCs w:val="48"/>
+        </w:rPr>
+        <w:t xml:space="preserve">144 </w:t>
       </w:r>
       <w:r>
         <w:rPr>
@@ -4392,6 +5065,7 @@
         </w:rPr>
         <w:t>:</w:t>
       </w:r>
+      <w:proofErr w:type="gramEnd"/>
       <w:r>
         <w:rPr>
           <w:rFonts w:ascii="HY그래픽M" w:eastAsia="HY그래픽M" w:hAnsi="돋움"/>
@@ -4413,12 +5087,37 @@
         </w:rPr>
         <w:t xml:space="preserve"> </w:t>
       </w:r>
-      <w:r>
-        <w:rPr>
-          <w:rFonts w:ascii="HY그래픽M" w:eastAsia="HY그래픽M" w:hAnsi="돋움" w:hint="eastAsia"/>
-          <w:szCs w:val="48"/>
-        </w:rPr>
-        <w:t>줄바꿈 문자는 필요없다고 판단하여 제거했습니다.</w:t>
+      <w:proofErr w:type="spellStart"/>
+      <w:r>
+        <w:rPr>
+          <w:rFonts w:ascii="HY그래픽M" w:eastAsia="HY그래픽M" w:hAnsi="돋움" w:hint="eastAsia"/>
+          <w:szCs w:val="48"/>
+        </w:rPr>
+        <w:t>줄바꿈</w:t>
+      </w:r>
+      <w:proofErr w:type="spellEnd"/>
+      <w:r>
+        <w:rPr>
+          <w:rFonts w:ascii="HY그래픽M" w:eastAsia="HY그래픽M" w:hAnsi="돋움" w:hint="eastAsia"/>
+          <w:szCs w:val="48"/>
+        </w:rPr>
+        <w:t xml:space="preserve"> 문자는 </w:t>
+      </w:r>
+      <w:proofErr w:type="spellStart"/>
+      <w:r>
+        <w:rPr>
+          <w:rFonts w:ascii="HY그래픽M" w:eastAsia="HY그래픽M" w:hAnsi="돋움" w:hint="eastAsia"/>
+          <w:szCs w:val="48"/>
+        </w:rPr>
+        <w:t>필요없다고</w:t>
+      </w:r>
+      <w:proofErr w:type="spellEnd"/>
+      <w:r>
+        <w:rPr>
+          <w:rFonts w:ascii="HY그래픽M" w:eastAsia="HY그래픽M" w:hAnsi="돋움" w:hint="eastAsia"/>
+          <w:szCs w:val="48"/>
+        </w:rPr>
+        <w:t xml:space="preserve"> 판단하여 제거했습니다.</w:t>
       </w:r>
     </w:p>
     <w:p>
@@ -4496,6 +5195,7 @@
           <w:szCs w:val="48"/>
         </w:rPr>
       </w:pPr>
+      <w:proofErr w:type="gramStart"/>
       <w:r>
         <w:rPr>
           <w:rFonts w:ascii="HY그래픽M" w:eastAsia="HY그래픽M" w:hAnsi="돋움" w:hint="eastAsia"/>
@@ -4508,7 +5208,15 @@
           <w:rFonts w:ascii="HY그래픽M" w:eastAsia="HY그래픽M" w:hAnsi="돋움"/>
           <w:szCs w:val="48"/>
         </w:rPr>
-        <w:t xml:space="preserve">51 : </w:t>
+        <w:t>51 :</w:t>
+      </w:r>
+      <w:proofErr w:type="gramEnd"/>
+      <w:r>
+        <w:rPr>
+          <w:rFonts w:ascii="HY그래픽M" w:eastAsia="HY그래픽M" w:hAnsi="돋움"/>
+          <w:szCs w:val="48"/>
+        </w:rPr>
+        <w:t xml:space="preserve"> </w:t>
       </w:r>
       <w:r>
         <w:rPr>
@@ -4524,12 +5232,37 @@
         </w:rPr>
         <w:t xml:space="preserve"> </w:t>
       </w:r>
-      <w:r>
-        <w:rPr>
-          <w:rFonts w:ascii="HY그래픽M" w:eastAsia="HY그래픽M" w:hAnsi="돋움" w:hint="eastAsia"/>
-          <w:szCs w:val="48"/>
-        </w:rPr>
-        <w:t xml:space="preserve">입력받은 문자열에서 공백이 아닌 문자가 나올때까지 포인터를 우측으로 </w:t>
+      <w:proofErr w:type="spellStart"/>
+      <w:r>
+        <w:rPr>
+          <w:rFonts w:ascii="HY그래픽M" w:eastAsia="HY그래픽M" w:hAnsi="돋움" w:hint="eastAsia"/>
+          <w:szCs w:val="48"/>
+        </w:rPr>
+        <w:t>입력받은</w:t>
+      </w:r>
+      <w:proofErr w:type="spellEnd"/>
+      <w:r>
+        <w:rPr>
+          <w:rFonts w:ascii="HY그래픽M" w:eastAsia="HY그래픽M" w:hAnsi="돋움" w:hint="eastAsia"/>
+          <w:szCs w:val="48"/>
+        </w:rPr>
+        <w:t xml:space="preserve"> 문자열에서 공백이 아닌 문자가 </w:t>
+      </w:r>
+      <w:proofErr w:type="spellStart"/>
+      <w:r>
+        <w:rPr>
+          <w:rFonts w:ascii="HY그래픽M" w:eastAsia="HY그래픽M" w:hAnsi="돋움" w:hint="eastAsia"/>
+          <w:szCs w:val="48"/>
+        </w:rPr>
+        <w:t>나올때까지</w:t>
+      </w:r>
+      <w:proofErr w:type="spellEnd"/>
+      <w:r>
+        <w:rPr>
+          <w:rFonts w:ascii="HY그래픽M" w:eastAsia="HY그래픽M" w:hAnsi="돋움" w:hint="eastAsia"/>
+          <w:szCs w:val="48"/>
+        </w:rPr>
+        <w:t xml:space="preserve"> 포인터를 우측으로 </w:t>
       </w:r>
       <w:r>
         <w:rPr>
@@ -4561,6 +5294,7 @@
           <w:szCs w:val="48"/>
         </w:rPr>
       </w:pPr>
+      <w:proofErr w:type="gramStart"/>
       <w:r>
         <w:rPr>
           <w:rFonts w:ascii="HY그래픽M" w:eastAsia="HY그래픽M" w:hAnsi="돋움" w:hint="eastAsia"/>
@@ -4573,7 +5307,15 @@
           <w:rFonts w:ascii="HY그래픽M" w:eastAsia="HY그래픽M" w:hAnsi="돋움"/>
           <w:szCs w:val="48"/>
         </w:rPr>
-        <w:t>53 : &lt;</w:t>
+        <w:t>53 :</w:t>
+      </w:r>
+      <w:proofErr w:type="gramEnd"/>
+      <w:r>
+        <w:rPr>
+          <w:rFonts w:ascii="HY그래픽M" w:eastAsia="HY그래픽M" w:hAnsi="돋움"/>
+          <w:szCs w:val="48"/>
+        </w:rPr>
+        <w:t xml:space="preserve"> &lt;</w:t>
       </w:r>
       <w:r>
         <w:rPr>
@@ -4589,13 +5331,23 @@
         </w:rPr>
         <w:t xml:space="preserve">&gt; </w:t>
       </w:r>
-      <w:r>
-        <w:rPr>
-          <w:rFonts w:ascii="HY그래픽M" w:eastAsia="HY그래픽M" w:hAnsi="돋움" w:hint="eastAsia"/>
-          <w:szCs w:val="48"/>
-        </w:rPr>
-        <w:t xml:space="preserve">입력받은 문자열을 </w:t>
-      </w:r>
+      <w:proofErr w:type="spellStart"/>
+      <w:r>
+        <w:rPr>
+          <w:rFonts w:ascii="HY그래픽M" w:eastAsia="HY그래픽M" w:hAnsi="돋움" w:hint="eastAsia"/>
+          <w:szCs w:val="48"/>
+        </w:rPr>
+        <w:t>입력받은</w:t>
+      </w:r>
+      <w:proofErr w:type="spellEnd"/>
+      <w:r>
+        <w:rPr>
+          <w:rFonts w:ascii="HY그래픽M" w:eastAsia="HY그래픽M" w:hAnsi="돋움" w:hint="eastAsia"/>
+          <w:szCs w:val="48"/>
+        </w:rPr>
+        <w:t xml:space="preserve"> 문자열을 </w:t>
+      </w:r>
+      <w:proofErr w:type="spellStart"/>
       <w:r>
         <w:rPr>
           <w:rFonts w:ascii="HY그래픽M" w:eastAsia="HY그래픽M" w:hAnsi="돋움"/>
@@ -4603,6 +5355,7 @@
         </w:rPr>
         <w:t>input_copy</w:t>
       </w:r>
+      <w:proofErr w:type="spellEnd"/>
       <w:r>
         <w:rPr>
           <w:rFonts w:ascii="HY그래픽M" w:eastAsia="HY그래픽M" w:hAnsi="돋움" w:hint="eastAsia"/>
@@ -4622,7 +5375,23 @@
           <w:rFonts w:ascii="HY그래픽M" w:eastAsia="HY그래픽M" w:hAnsi="돋움" w:hint="eastAsia"/>
           <w:szCs w:val="48"/>
         </w:rPr>
-        <w:t>이는 명령어 정상 수행 이후 히스토리에 노드를 추가하기 위함입니다.</w:t>
+        <w:t xml:space="preserve">이는 명령어 정상 수행 이후 히스토리에 노드를 추가하기 </w:t>
+      </w:r>
+      <w:proofErr w:type="spellStart"/>
+      <w:r>
+        <w:rPr>
+          <w:rFonts w:ascii="HY그래픽M" w:eastAsia="HY그래픽M" w:hAnsi="돋움" w:hint="eastAsia"/>
+          <w:szCs w:val="48"/>
+        </w:rPr>
+        <w:t>위함입니다</w:t>
+      </w:r>
+      <w:proofErr w:type="spellEnd"/>
+      <w:r>
+        <w:rPr>
+          <w:rFonts w:ascii="HY그래픽M" w:eastAsia="HY그래픽M" w:hAnsi="돋움" w:hint="eastAsia"/>
+          <w:szCs w:val="48"/>
+        </w:rPr>
+        <w:t>.</w:t>
       </w:r>
       <w:r>
         <w:rPr>
@@ -4638,12 +5407,21 @@
         </w:rPr>
         <w:t xml:space="preserve">자체는 </w:t>
       </w:r>
-      <w:r>
-        <w:rPr>
-          <w:rFonts w:ascii="HY그래픽M" w:eastAsia="HY그래픽M" w:hAnsi="돋움"/>
-          <w:szCs w:val="48"/>
-        </w:rPr>
-        <w:t xml:space="preserve">strtok </w:t>
+      <w:proofErr w:type="spellStart"/>
+      <w:r>
+        <w:rPr>
+          <w:rFonts w:ascii="HY그래픽M" w:eastAsia="HY그래픽M" w:hAnsi="돋움"/>
+          <w:szCs w:val="48"/>
+        </w:rPr>
+        <w:t>strtok</w:t>
+      </w:r>
+      <w:proofErr w:type="spellEnd"/>
+      <w:r>
+        <w:rPr>
+          <w:rFonts w:ascii="HY그래픽M" w:eastAsia="HY그래픽M" w:hAnsi="돋움"/>
+          <w:szCs w:val="48"/>
+        </w:rPr>
+        <w:t xml:space="preserve"> </w:t>
       </w:r>
       <w:r>
         <w:rPr>
@@ -4675,6 +5453,7 @@
           <w:szCs w:val="48"/>
         </w:rPr>
       </w:pPr>
+      <w:proofErr w:type="gramStart"/>
       <w:r>
         <w:rPr>
           <w:rFonts w:ascii="HY그래픽M" w:eastAsia="HY그래픽M" w:hAnsi="돋움" w:hint="eastAsia"/>
@@ -4687,7 +5466,15 @@
           <w:rFonts w:ascii="HY그래픽M" w:eastAsia="HY그래픽M" w:hAnsi="돋움"/>
           <w:szCs w:val="48"/>
         </w:rPr>
-        <w:t>56 : &lt;</w:t>
+        <w:t>56 :</w:t>
+      </w:r>
+      <w:proofErr w:type="gramEnd"/>
+      <w:r>
+        <w:rPr>
+          <w:rFonts w:ascii="HY그래픽M" w:eastAsia="HY그래픽M" w:hAnsi="돋움"/>
+          <w:szCs w:val="48"/>
+        </w:rPr>
+        <w:t xml:space="preserve"> &lt;</w:t>
       </w:r>
       <w:r>
         <w:rPr>
@@ -4701,8 +5488,17 @@
           <w:rFonts w:ascii="HY그래픽M" w:eastAsia="HY그래픽M" w:hAnsi="돋움"/>
           <w:szCs w:val="48"/>
         </w:rPr>
-        <w:t>&gt; strtok</w:t>
-      </w:r>
+        <w:t xml:space="preserve">&gt; </w:t>
+      </w:r>
+      <w:proofErr w:type="spellStart"/>
+      <w:r>
+        <w:rPr>
+          <w:rFonts w:ascii="HY그래픽M" w:eastAsia="HY그래픽M" w:hAnsi="돋움"/>
+          <w:szCs w:val="48"/>
+        </w:rPr>
+        <w:t>strtok</w:t>
+      </w:r>
+      <w:proofErr w:type="spellEnd"/>
       <w:r>
         <w:rPr>
           <w:rFonts w:ascii="HY그래픽M" w:eastAsia="HY그래픽M" w:hAnsi="돋움" w:hint="eastAsia"/>
@@ -4729,7 +5525,23 @@
           <w:rFonts w:ascii="HY그래픽M" w:eastAsia="HY그래픽M" w:hAnsi="돋움"/>
           <w:szCs w:val="48"/>
         </w:rPr>
-        <w:t xml:space="preserve"> enum Command</w:t>
+        <w:t xml:space="preserve"> </w:t>
+      </w:r>
+      <w:proofErr w:type="spellStart"/>
+      <w:r>
+        <w:rPr>
+          <w:rFonts w:ascii="HY그래픽M" w:eastAsia="HY그래픽M" w:hAnsi="돋움"/>
+          <w:szCs w:val="48"/>
+        </w:rPr>
+        <w:t>enum</w:t>
+      </w:r>
+      <w:proofErr w:type="spellEnd"/>
+      <w:r>
+        <w:rPr>
+          <w:rFonts w:ascii="HY그래픽M" w:eastAsia="HY그래픽M" w:hAnsi="돋움"/>
+          <w:szCs w:val="48"/>
+        </w:rPr>
+        <w:t xml:space="preserve"> Command</w:t>
       </w:r>
       <w:r>
         <w:rPr>
@@ -4759,7 +5571,23 @@
           <w:rFonts w:ascii="HY그래픽M" w:eastAsia="HY그래픽M" w:hAnsi="돋움"/>
           <w:szCs w:val="48"/>
         </w:rPr>
-        <w:t>159 ~ 160 : &lt;</w:t>
+        <w:t xml:space="preserve">159 ~ </w:t>
+      </w:r>
+      <w:proofErr w:type="gramStart"/>
+      <w:r>
+        <w:rPr>
+          <w:rFonts w:ascii="HY그래픽M" w:eastAsia="HY그래픽M" w:hAnsi="돋움"/>
+          <w:szCs w:val="48"/>
+        </w:rPr>
+        <w:t>160 :</w:t>
+      </w:r>
+      <w:proofErr w:type="gramEnd"/>
+      <w:r>
+        <w:rPr>
+          <w:rFonts w:ascii="HY그래픽M" w:eastAsia="HY그래픽M" w:hAnsi="돋움"/>
+          <w:szCs w:val="48"/>
+        </w:rPr>
+        <w:t xml:space="preserve"> &lt;</w:t>
       </w:r>
       <w:r>
         <w:rPr>
@@ -4773,8 +5601,17 @@
           <w:rFonts w:ascii="HY그래픽M" w:eastAsia="HY그래픽M" w:hAnsi="돋움"/>
           <w:szCs w:val="48"/>
         </w:rPr>
-        <w:t>&gt; strtok</w:t>
-      </w:r>
+        <w:t xml:space="preserve">&gt; </w:t>
+      </w:r>
+      <w:proofErr w:type="spellStart"/>
+      <w:r>
+        <w:rPr>
+          <w:rFonts w:ascii="HY그래픽M" w:eastAsia="HY그래픽M" w:hAnsi="돋움"/>
+          <w:szCs w:val="48"/>
+        </w:rPr>
+        <w:t>strtok</w:t>
+      </w:r>
+      <w:proofErr w:type="spellEnd"/>
       <w:r>
         <w:rPr>
           <w:rFonts w:ascii="HY그래픽M" w:eastAsia="HY그래픽M" w:hAnsi="돋움" w:hint="eastAsia"/>
@@ -4936,7 +5773,23 @@
           <w:rFonts w:ascii="HY그래픽M" w:eastAsia="HY그래픽M" w:hAnsi="돋움"/>
           <w:szCs w:val="48"/>
         </w:rPr>
-        <w:t>69 ~ 208 : &lt;</w:t>
+        <w:t xml:space="preserve">69 ~ </w:t>
+      </w:r>
+      <w:proofErr w:type="gramStart"/>
+      <w:r>
+        <w:rPr>
+          <w:rFonts w:ascii="HY그래픽M" w:eastAsia="HY그래픽M" w:hAnsi="돋움"/>
+          <w:szCs w:val="48"/>
+        </w:rPr>
+        <w:t>208 :</w:t>
+      </w:r>
+      <w:proofErr w:type="gramEnd"/>
+      <w:r>
+        <w:rPr>
+          <w:rFonts w:ascii="HY그래픽M" w:eastAsia="HY그래픽M" w:hAnsi="돋움"/>
+          <w:szCs w:val="48"/>
+        </w:rPr>
+        <w:t xml:space="preserve"> &lt;</w:t>
       </w:r>
       <w:r>
         <w:rPr>
@@ -4980,12 +5833,21 @@
         </w:rPr>
         <w:t xml:space="preserve"> </w:t>
       </w:r>
-      <w:r>
-        <w:rPr>
-          <w:rFonts w:ascii="HY그래픽M" w:eastAsia="HY그래픽M" w:hAnsi="돋움" w:hint="eastAsia"/>
-          <w:szCs w:val="48"/>
-        </w:rPr>
-        <w:t>리턴값으로 성공여부를 확인합니다</w:t>
+      <w:proofErr w:type="spellStart"/>
+      <w:r>
+        <w:rPr>
+          <w:rFonts w:ascii="HY그래픽M" w:eastAsia="HY그래픽M" w:hAnsi="돋움" w:hint="eastAsia"/>
+          <w:szCs w:val="48"/>
+        </w:rPr>
+        <w:t>리턴값으로</w:t>
+      </w:r>
+      <w:proofErr w:type="spellEnd"/>
+      <w:r>
+        <w:rPr>
+          <w:rFonts w:ascii="HY그래픽M" w:eastAsia="HY그래픽M" w:hAnsi="돋움" w:hint="eastAsia"/>
+          <w:szCs w:val="48"/>
+        </w:rPr>
+        <w:t xml:space="preserve"> 성공여부를 확인합니다</w:t>
       </w:r>
       <w:r>
         <w:rPr>
@@ -5015,7 +5877,23 @@
           <w:rFonts w:ascii="HY그래픽M" w:eastAsia="HY그래픽M" w:hAnsi="돋움"/>
           <w:szCs w:val="48"/>
         </w:rPr>
-        <w:t>209 ~ 210 : &lt;</w:t>
+        <w:t xml:space="preserve">209 ~ </w:t>
+      </w:r>
+      <w:proofErr w:type="gramStart"/>
+      <w:r>
+        <w:rPr>
+          <w:rFonts w:ascii="HY그래픽M" w:eastAsia="HY그래픽M" w:hAnsi="돋움"/>
+          <w:szCs w:val="48"/>
+        </w:rPr>
+        <w:t>210 :</w:t>
+      </w:r>
+      <w:proofErr w:type="gramEnd"/>
+      <w:r>
+        <w:rPr>
+          <w:rFonts w:ascii="HY그래픽M" w:eastAsia="HY그래픽M" w:hAnsi="돋움"/>
+          <w:szCs w:val="48"/>
+        </w:rPr>
+        <w:t xml:space="preserve"> &lt;</w:t>
       </w:r>
       <w:r>
         <w:rPr>
@@ -5120,7 +5998,23 @@
           <w:rFonts w:ascii="HY그래픽M" w:eastAsia="HY그래픽M" w:hAnsi="돋움" w:hint="eastAsia"/>
           <w:szCs w:val="48"/>
         </w:rPr>
-        <w:t>로 만들어 두 번 추가하지 않도록 예외처리하였습니다.</w:t>
+        <w:t xml:space="preserve">로 만들어 두 번 추가하지 않도록 </w:t>
+      </w:r>
+      <w:proofErr w:type="spellStart"/>
+      <w:r>
+        <w:rPr>
+          <w:rFonts w:ascii="HY그래픽M" w:eastAsia="HY그래픽M" w:hAnsi="돋움" w:hint="eastAsia"/>
+          <w:szCs w:val="48"/>
+        </w:rPr>
+        <w:t>예외처리하였습니다</w:t>
+      </w:r>
+      <w:proofErr w:type="spellEnd"/>
+      <w:r>
+        <w:rPr>
+          <w:rFonts w:ascii="HY그래픽M" w:eastAsia="HY그래픽M" w:hAnsi="돋움" w:hint="eastAsia"/>
+          <w:szCs w:val="48"/>
+        </w:rPr>
+        <w:t>.</w:t>
       </w:r>
     </w:p>
     <w:p>
@@ -5148,13 +6042,31 @@
           <w:szCs w:val="48"/>
         </w:rPr>
       </w:pPr>
-      <w:r>
-        <w:rPr>
-          <w:rFonts w:ascii="HY그래픽M" w:eastAsia="HY그래픽M" w:hAnsi="돋움"/>
-          <w:szCs w:val="48"/>
-        </w:rPr>
-        <w:t>help.h, help.c</w:t>
-      </w:r>
+      <w:proofErr w:type="spellStart"/>
+      <w:r>
+        <w:rPr>
+          <w:rFonts w:ascii="HY그래픽M" w:eastAsia="HY그래픽M" w:hAnsi="돋움"/>
+          <w:szCs w:val="48"/>
+        </w:rPr>
+        <w:t>help.h</w:t>
+      </w:r>
+      <w:proofErr w:type="spellEnd"/>
+      <w:r>
+        <w:rPr>
+          <w:rFonts w:ascii="HY그래픽M" w:eastAsia="HY그래픽M" w:hAnsi="돋움"/>
+          <w:szCs w:val="48"/>
+        </w:rPr>
+        <w:t xml:space="preserve">, </w:t>
+      </w:r>
+      <w:proofErr w:type="spellStart"/>
+      <w:r>
+        <w:rPr>
+          <w:rFonts w:ascii="HY그래픽M" w:eastAsia="HY그래픽M" w:hAnsi="돋움"/>
+          <w:szCs w:val="48"/>
+        </w:rPr>
+        <w:t>help.c</w:t>
+      </w:r>
+      <w:proofErr w:type="spellEnd"/>
     </w:p>
     <w:p>
       <w:pPr>
@@ -5453,18 +6365,27 @@
         </w:rPr>
         <w:t xml:space="preserve">7 ~ </w:t>
       </w:r>
+      <w:proofErr w:type="gramStart"/>
       <w:r>
         <w:rPr>
           <w:rFonts w:ascii="HY그래픽M" w:eastAsia="HY그래픽M" w:hAnsi="돋움"/>
           <w:szCs w:val="20"/>
         </w:rPr>
-        <w:t>16 : &lt;</w:t>
-      </w:r>
-      <w:r>
-        <w:rPr>
-          <w:rFonts w:ascii="HY그래픽M" w:eastAsia="HY그래픽M" w:hAnsi="돋움" w:hint="eastAsia"/>
+        <w:t>16 :</w:t>
+      </w:r>
+      <w:proofErr w:type="gramEnd"/>
+      <w:r>
+        <w:rPr>
+          <w:rFonts w:ascii="HY그래픽M" w:eastAsia="HY그래픽M" w:hAnsi="돋움"/>
           <w:szCs w:val="20"/>
         </w:rPr>
+        <w:t xml:space="preserve"> &lt;</w:t>
+      </w:r>
+      <w:r>
+        <w:rPr>
+          <w:rFonts w:ascii="HY그래픽M" w:eastAsia="HY그래픽M" w:hAnsi="돋움" w:hint="eastAsia"/>
+          <w:szCs w:val="20"/>
+        </w:rPr>
         <w:t>사용가능한 명령어 출력&gt;</w:t>
       </w:r>
       <w:r>
@@ -5481,6 +6402,7 @@
         </w:rPr>
         <w:t xml:space="preserve">간단하게 </w:t>
       </w:r>
+      <w:proofErr w:type="spellStart"/>
       <w:r>
         <w:rPr>
           <w:rFonts w:ascii="HY그래픽M" w:eastAsia="HY그래픽M" w:hAnsi="돋움"/>
@@ -5488,6 +6410,7 @@
         </w:rPr>
         <w:t>printf</w:t>
       </w:r>
+      <w:proofErr w:type="spellEnd"/>
       <w:r>
         <w:rPr>
           <w:rFonts w:ascii="HY그래픽M" w:eastAsia="HY그래픽M" w:hAnsi="돋움" w:hint="eastAsia"/>
@@ -5509,6 +6432,7 @@
           <w:szCs w:val="20"/>
         </w:rPr>
       </w:pPr>
+      <w:proofErr w:type="gramStart"/>
       <w:r>
         <w:rPr>
           <w:rFonts w:ascii="HY그래픽M" w:eastAsia="HY그래픽M" w:hAnsi="돋움" w:hint="eastAsia"/>
@@ -5521,13 +6445,21 @@
           <w:rFonts w:ascii="HY그래픽M" w:eastAsia="HY그래픽M" w:hAnsi="돋움"/>
           <w:szCs w:val="20"/>
         </w:rPr>
-        <w:t>7 : &lt;</w:t>
-      </w:r>
-      <w:r>
-        <w:rPr>
-          <w:rFonts w:ascii="HY그래픽M" w:eastAsia="HY그래픽M" w:hAnsi="돋움" w:hint="eastAsia"/>
+        <w:t>7 :</w:t>
+      </w:r>
+      <w:proofErr w:type="gramEnd"/>
+      <w:r>
+        <w:rPr>
+          <w:rFonts w:ascii="HY그래픽M" w:eastAsia="HY그래픽M" w:hAnsi="돋움"/>
           <w:szCs w:val="20"/>
         </w:rPr>
+        <w:t xml:space="preserve"> &lt;</w:t>
+      </w:r>
+      <w:r>
+        <w:rPr>
+          <w:rFonts w:ascii="HY그래픽M" w:eastAsia="HY그래픽M" w:hAnsi="돋움" w:hint="eastAsia"/>
+          <w:szCs w:val="20"/>
+        </w:rPr>
         <w:t>정상 수행 여부 리턴</w:t>
       </w:r>
       <w:r>
@@ -5570,21 +6502,53 @@
           <w:rFonts w:ascii="HY그래픽M" w:eastAsia="HY그래픽M" w:hAnsi="돋움" w:hint="eastAsia"/>
           <w:szCs w:val="20"/>
         </w:rPr>
-        <w:t>을 리턴합니다.</w:t>
-      </w:r>
-      <w:r>
-        <w:rPr>
-          <w:rFonts w:ascii="HY그래픽M" w:eastAsia="HY그래픽M" w:hAnsi="돋움"/>
+        <w:t xml:space="preserve">을 </w:t>
+      </w:r>
+      <w:proofErr w:type="spellStart"/>
+      <w:r>
+        <w:rPr>
+          <w:rFonts w:ascii="HY그래픽M" w:eastAsia="HY그래픽M" w:hAnsi="돋움" w:hint="eastAsia"/>
           <w:szCs w:val="20"/>
         </w:rPr>
-        <w:t xml:space="preserve"> </w:t>
-      </w:r>
+        <w:t>리턴합니다</w:t>
+      </w:r>
+      <w:proofErr w:type="spellEnd"/>
       <w:r>
         <w:rPr>
           <w:rFonts w:ascii="HY그래픽M" w:eastAsia="HY그래픽M" w:hAnsi="돋움" w:hint="eastAsia"/>
           <w:szCs w:val="20"/>
         </w:rPr>
-        <w:t>이후의 소스파일들에서는 동일한 패턴이 반복되므로 설명을 생략하겠습니다.</w:t>
+        <w:t>.</w:t>
+      </w:r>
+      <w:r>
+        <w:rPr>
+          <w:rFonts w:ascii="HY그래픽M" w:eastAsia="HY그래픽M" w:hAnsi="돋움"/>
+          <w:szCs w:val="20"/>
+        </w:rPr>
+        <w:t xml:space="preserve"> </w:t>
+      </w:r>
+      <w:r>
+        <w:rPr>
+          <w:rFonts w:ascii="HY그래픽M" w:eastAsia="HY그래픽M" w:hAnsi="돋움" w:hint="eastAsia"/>
+          <w:szCs w:val="20"/>
+        </w:rPr>
+        <w:t xml:space="preserve">이후의 </w:t>
+      </w:r>
+      <w:proofErr w:type="spellStart"/>
+      <w:r>
+        <w:rPr>
+          <w:rFonts w:ascii="HY그래픽M" w:eastAsia="HY그래픽M" w:hAnsi="돋움" w:hint="eastAsia"/>
+          <w:szCs w:val="20"/>
+        </w:rPr>
+        <w:t>소스파일들에서는</w:t>
+      </w:r>
+      <w:proofErr w:type="spellEnd"/>
+      <w:r>
+        <w:rPr>
+          <w:rFonts w:ascii="HY그래픽M" w:eastAsia="HY그래픽M" w:hAnsi="돋움" w:hint="eastAsia"/>
+          <w:szCs w:val="20"/>
+        </w:rPr>
+        <w:t xml:space="preserve"> 동일한 패턴이 반복되므로 설명을 생략하겠습니다.</w:t>
       </w:r>
     </w:p>
     <w:p>
@@ -5608,13 +6572,31 @@
           <w:szCs w:val="20"/>
         </w:rPr>
       </w:pPr>
+      <w:proofErr w:type="spellStart"/>
       <w:r>
         <w:rPr>
           <w:rFonts w:ascii="HY그래픽M" w:eastAsia="HY그래픽M" w:hAnsi="돋움"/>
           <w:szCs w:val="20"/>
         </w:rPr>
-        <w:t>dir.h, dir.c</w:t>
-      </w:r>
+        <w:t>dir.h</w:t>
+      </w:r>
+      <w:proofErr w:type="spellEnd"/>
+      <w:r>
+        <w:rPr>
+          <w:rFonts w:ascii="HY그래픽M" w:eastAsia="HY그래픽M" w:hAnsi="돋움"/>
+          <w:szCs w:val="20"/>
+        </w:rPr>
+        <w:t xml:space="preserve">, </w:t>
+      </w:r>
+      <w:proofErr w:type="spellStart"/>
+      <w:r>
+        <w:rPr>
+          <w:rFonts w:ascii="HY그래픽M" w:eastAsia="HY그래픽M" w:hAnsi="돋움"/>
+          <w:szCs w:val="20"/>
+        </w:rPr>
+        <w:t>dir.c</w:t>
+      </w:r>
+      <w:proofErr w:type="spellEnd"/>
     </w:p>
     <w:p>
       <w:pPr>
@@ -5750,27 +6732,61 @@
           <w:szCs w:val="48"/>
         </w:rPr>
       </w:pPr>
-      <w:r>
-        <w:rPr>
-          <w:rFonts w:ascii="HY그래픽M" w:eastAsia="HY그래픽M" w:hAnsi="돋움"/>
-          <w:szCs w:val="48"/>
-        </w:rPr>
-        <w:t>23 : &lt;</w:t>
-      </w:r>
-      <w:r>
-        <w:rPr>
-          <w:rFonts w:ascii="HY그래픽M" w:eastAsia="HY그래픽M" w:hAnsi="돋움" w:hint="eastAsia"/>
-          <w:szCs w:val="48"/>
-        </w:rPr>
-        <w:t>파일 목록 이터레이터 사용</w:t>
-      </w:r>
-      <w:r>
-        <w:rPr>
-          <w:rFonts w:ascii="HY그래픽M" w:eastAsia="HY그래픽M" w:hAnsi="돋움"/>
-          <w:szCs w:val="48"/>
-        </w:rPr>
-        <w:t>&gt; dirent.h</w:t>
-      </w:r>
+      <w:proofErr w:type="gramStart"/>
+      <w:r>
+        <w:rPr>
+          <w:rFonts w:ascii="HY그래픽M" w:eastAsia="HY그래픽M" w:hAnsi="돋움"/>
+          <w:szCs w:val="48"/>
+        </w:rPr>
+        <w:t>23 :</w:t>
+      </w:r>
+      <w:proofErr w:type="gramEnd"/>
+      <w:r>
+        <w:rPr>
+          <w:rFonts w:ascii="HY그래픽M" w:eastAsia="HY그래픽M" w:hAnsi="돋움"/>
+          <w:szCs w:val="48"/>
+        </w:rPr>
+        <w:t xml:space="preserve"> &lt;</w:t>
+      </w:r>
+      <w:r>
+        <w:rPr>
+          <w:rFonts w:ascii="HY그래픽M" w:eastAsia="HY그래픽M" w:hAnsi="돋움" w:hint="eastAsia"/>
+          <w:szCs w:val="48"/>
+        </w:rPr>
+        <w:t xml:space="preserve">파일 목록 </w:t>
+      </w:r>
+      <w:proofErr w:type="spellStart"/>
+      <w:r>
+        <w:rPr>
+          <w:rFonts w:ascii="HY그래픽M" w:eastAsia="HY그래픽M" w:hAnsi="돋움" w:hint="eastAsia"/>
+          <w:szCs w:val="48"/>
+        </w:rPr>
+        <w:t>이터레이터</w:t>
+      </w:r>
+      <w:proofErr w:type="spellEnd"/>
+      <w:r>
+        <w:rPr>
+          <w:rFonts w:ascii="HY그래픽M" w:eastAsia="HY그래픽M" w:hAnsi="돋움" w:hint="eastAsia"/>
+          <w:szCs w:val="48"/>
+        </w:rPr>
+        <w:t xml:space="preserve"> 사용</w:t>
+      </w:r>
+      <w:r>
+        <w:rPr>
+          <w:rFonts w:ascii="HY그래픽M" w:eastAsia="HY그래픽M" w:hAnsi="돋움"/>
+          <w:szCs w:val="48"/>
+        </w:rPr>
+        <w:t xml:space="preserve">&gt; </w:t>
+      </w:r>
+      <w:proofErr w:type="spellStart"/>
+      <w:r>
+        <w:rPr>
+          <w:rFonts w:ascii="HY그래픽M" w:eastAsia="HY그래픽M" w:hAnsi="돋움"/>
+          <w:szCs w:val="48"/>
+        </w:rPr>
+        <w:t>dirent.h</w:t>
+      </w:r>
+      <w:proofErr w:type="spellEnd"/>
       <w:r>
         <w:rPr>
           <w:rFonts w:ascii="HY그래픽M" w:eastAsia="HY그래픽M" w:hAnsi="돋움" w:hint="eastAsia"/>
@@ -5778,12 +6794,21 @@
         </w:rPr>
         <w:t xml:space="preserve">의 </w:t>
       </w:r>
-      <w:r>
-        <w:rPr>
-          <w:rFonts w:ascii="HY그래픽M" w:eastAsia="HY그래픽M" w:hAnsi="돋움"/>
-          <w:szCs w:val="48"/>
-        </w:rPr>
-        <w:t xml:space="preserve">readdir </w:t>
+      <w:proofErr w:type="spellStart"/>
+      <w:r>
+        <w:rPr>
+          <w:rFonts w:ascii="HY그래픽M" w:eastAsia="HY그래픽M" w:hAnsi="돋움"/>
+          <w:szCs w:val="48"/>
+        </w:rPr>
+        <w:t>readdir</w:t>
+      </w:r>
+      <w:proofErr w:type="spellEnd"/>
+      <w:r>
+        <w:rPr>
+          <w:rFonts w:ascii="HY그래픽M" w:eastAsia="HY그래픽M" w:hAnsi="돋움"/>
+          <w:szCs w:val="48"/>
+        </w:rPr>
+        <w:t xml:space="preserve"> </w:t>
       </w:r>
       <w:r>
         <w:rPr>
@@ -5811,7 +6836,23 @@
           <w:rFonts w:ascii="HY그래픽M" w:eastAsia="HY그래픽M" w:hAnsi="돋움"/>
           <w:szCs w:val="48"/>
         </w:rPr>
-        <w:t xml:space="preserve">struct dirent </w:t>
+        <w:t xml:space="preserve">struct </w:t>
+      </w:r>
+      <w:proofErr w:type="spellStart"/>
+      <w:r>
+        <w:rPr>
+          <w:rFonts w:ascii="HY그래픽M" w:eastAsia="HY그래픽M" w:hAnsi="돋움"/>
+          <w:szCs w:val="48"/>
+        </w:rPr>
+        <w:t>dirent</w:t>
+      </w:r>
+      <w:proofErr w:type="spellEnd"/>
+      <w:r>
+        <w:rPr>
+          <w:rFonts w:ascii="HY그래픽M" w:eastAsia="HY그래픽M" w:hAnsi="돋움"/>
+          <w:szCs w:val="48"/>
+        </w:rPr>
+        <w:t xml:space="preserve"> </w:t>
       </w:r>
       <w:r>
         <w:rPr>
@@ -5834,6 +6875,7 @@
           <w:szCs w:val="48"/>
         </w:rPr>
       </w:pPr>
+      <w:proofErr w:type="gramStart"/>
       <w:r>
         <w:rPr>
           <w:rFonts w:ascii="HY그래픽M" w:eastAsia="HY그래픽M" w:hAnsi="돋움" w:hint="eastAsia"/>
@@ -5846,7 +6888,15 @@
           <w:rFonts w:ascii="HY그래픽M" w:eastAsia="HY그래픽M" w:hAnsi="돋움"/>
           <w:szCs w:val="48"/>
         </w:rPr>
-        <w:t>7 : &lt;</w:t>
+        <w:t>7 :</w:t>
+      </w:r>
+      <w:proofErr w:type="gramEnd"/>
+      <w:r>
+        <w:rPr>
+          <w:rFonts w:ascii="HY그래픽M" w:eastAsia="HY그래픽M" w:hAnsi="돋움"/>
+          <w:szCs w:val="48"/>
+        </w:rPr>
+        <w:t xml:space="preserve"> &lt;</w:t>
       </w:r>
       <w:r>
         <w:rPr>
@@ -5860,8 +6910,17 @@
           <w:rFonts w:ascii="HY그래픽M" w:eastAsia="HY그래픽M" w:hAnsi="돋움"/>
           <w:szCs w:val="48"/>
         </w:rPr>
-        <w:t>&gt; sys/stat.h</w:t>
-      </w:r>
+        <w:t>&gt; sys/</w:t>
+      </w:r>
+      <w:proofErr w:type="spellStart"/>
+      <w:r>
+        <w:rPr>
+          <w:rFonts w:ascii="HY그래픽M" w:eastAsia="HY그래픽M" w:hAnsi="돋움"/>
+          <w:szCs w:val="48"/>
+        </w:rPr>
+        <w:t>stat.h</w:t>
+      </w:r>
+      <w:proofErr w:type="spellEnd"/>
       <w:r>
         <w:rPr>
           <w:rFonts w:ascii="HY그래픽M" w:eastAsia="HY그래픽M" w:hAnsi="돋움" w:hint="eastAsia"/>
@@ -5923,7 +6982,23 @@
           <w:rFonts w:ascii="HY그래픽M" w:eastAsia="HY그래픽M" w:hAnsi="돋움"/>
           <w:szCs w:val="48"/>
         </w:rPr>
-        <w:t>9 ~ 34 : &lt;</w:t>
+        <w:t xml:space="preserve">9 ~ </w:t>
+      </w:r>
+      <w:proofErr w:type="gramStart"/>
+      <w:r>
+        <w:rPr>
+          <w:rFonts w:ascii="HY그래픽M" w:eastAsia="HY그래픽M" w:hAnsi="돋움"/>
+          <w:szCs w:val="48"/>
+        </w:rPr>
+        <w:t>34 :</w:t>
+      </w:r>
+      <w:proofErr w:type="gramEnd"/>
+      <w:r>
+        <w:rPr>
+          <w:rFonts w:ascii="HY그래픽M" w:eastAsia="HY그래픽M" w:hAnsi="돋움"/>
+          <w:szCs w:val="48"/>
+        </w:rPr>
+        <w:t xml:space="preserve"> &lt;</w:t>
       </w:r>
       <w:r>
         <w:rPr>
@@ -5986,7 +7061,15 @@
           <w:rFonts w:ascii="HY그래픽M" w:eastAsia="HY그래픽M" w:hAnsi="돋움" w:hint="eastAsia"/>
           <w:szCs w:val="48"/>
         </w:rPr>
-        <w:t>에 따라 p</w:t>
+        <w:t xml:space="preserve">에 따라 </w:t>
+      </w:r>
+      <w:proofErr w:type="spellStart"/>
+      <w:r>
+        <w:rPr>
+          <w:rFonts w:ascii="HY그래픽M" w:eastAsia="HY그래픽M" w:hAnsi="돋움" w:hint="eastAsia"/>
+          <w:szCs w:val="48"/>
+        </w:rPr>
+        <w:t>p</w:t>
       </w:r>
       <w:r>
         <w:rPr>
@@ -5995,12 +7078,29 @@
         </w:rPr>
         <w:t>rintf</w:t>
       </w:r>
-      <w:r>
-        <w:rPr>
-          <w:rFonts w:ascii="HY그래픽M" w:eastAsia="HY그래픽M" w:hAnsi="돋움" w:hint="eastAsia"/>
-          <w:szCs w:val="48"/>
-        </w:rPr>
-        <w:t>에 차이를 두어 식별가능하도록 하였습니다.</w:t>
+      <w:proofErr w:type="spellEnd"/>
+      <w:r>
+        <w:rPr>
+          <w:rFonts w:ascii="HY그래픽M" w:eastAsia="HY그래픽M" w:hAnsi="돋움" w:hint="eastAsia"/>
+          <w:szCs w:val="48"/>
+        </w:rPr>
+        <w:t xml:space="preserve">에 차이를 두어 </w:t>
+      </w:r>
+      <w:proofErr w:type="spellStart"/>
+      <w:r>
+        <w:rPr>
+          <w:rFonts w:ascii="HY그래픽M" w:eastAsia="HY그래픽M" w:hAnsi="돋움" w:hint="eastAsia"/>
+          <w:szCs w:val="48"/>
+        </w:rPr>
+        <w:t>식별가능하도록</w:t>
+      </w:r>
+      <w:proofErr w:type="spellEnd"/>
+      <w:r>
+        <w:rPr>
+          <w:rFonts w:ascii="HY그래픽M" w:eastAsia="HY그래픽M" w:hAnsi="돋움" w:hint="eastAsia"/>
+          <w:szCs w:val="48"/>
+        </w:rPr>
+        <w:t xml:space="preserve"> 하였습니다.</w:t>
       </w:r>
     </w:p>
     <w:p>
@@ -6016,6 +7116,7 @@
           <w:szCs w:val="48"/>
         </w:rPr>
       </w:pPr>
+      <w:proofErr w:type="gramStart"/>
       <w:r>
         <w:rPr>
           <w:rFonts w:ascii="HY그래픽M" w:eastAsia="HY그래픽M" w:hAnsi="돋움" w:hint="eastAsia"/>
@@ -6028,7 +7129,15 @@
           <w:rFonts w:ascii="HY그래픽M" w:eastAsia="HY그래픽M" w:hAnsi="돋움"/>
           <w:szCs w:val="48"/>
         </w:rPr>
-        <w:t>3 : &lt;</w:t>
+        <w:t>3 :</w:t>
+      </w:r>
+      <w:proofErr w:type="gramEnd"/>
+      <w:r>
+        <w:rPr>
+          <w:rFonts w:ascii="HY그래픽M" w:eastAsia="HY그래픽M" w:hAnsi="돋움"/>
+          <w:szCs w:val="48"/>
+        </w:rPr>
+        <w:t xml:space="preserve"> &lt;</w:t>
       </w:r>
       <w:r>
         <w:rPr>
@@ -6042,8 +7151,17 @@
           <w:rFonts w:ascii="HY그래픽M" w:eastAsia="HY그래픽M" w:hAnsi="돋움"/>
           <w:szCs w:val="48"/>
         </w:rPr>
-        <w:t xml:space="preserve"> opendir</w:t>
-      </w:r>
+        <w:t xml:space="preserve"> </w:t>
+      </w:r>
+      <w:proofErr w:type="spellStart"/>
+      <w:r>
+        <w:rPr>
+          <w:rFonts w:ascii="HY그래픽M" w:eastAsia="HY그래픽M" w:hAnsi="돋움"/>
+          <w:szCs w:val="48"/>
+        </w:rPr>
+        <w:t>opendir</w:t>
+      </w:r>
+      <w:proofErr w:type="spellEnd"/>
       <w:r>
         <w:rPr>
           <w:rFonts w:ascii="HY그래픽M" w:eastAsia="HY그래픽M" w:hAnsi="돋움" w:hint="eastAsia"/>
@@ -6073,6 +7191,7 @@
           <w:szCs w:val="48"/>
         </w:rPr>
       </w:pPr>
+      <w:proofErr w:type="spellStart"/>
       <w:r>
         <w:rPr>
           <w:rFonts w:ascii="HY그래픽M" w:eastAsia="HY그래픽M" w:hAnsi="돋움" w:hint="eastAsia"/>
@@ -6085,8 +7204,25 @@
           <w:rFonts w:ascii="HY그래픽M" w:eastAsia="HY그래픽M" w:hAnsi="돋움"/>
           <w:szCs w:val="48"/>
         </w:rPr>
-        <w:t>uit.h, quit.c</w:t>
-      </w:r>
+        <w:t>uit.h</w:t>
+      </w:r>
+      <w:proofErr w:type="spellEnd"/>
+      <w:r>
+        <w:rPr>
+          <w:rFonts w:ascii="HY그래픽M" w:eastAsia="HY그래픽M" w:hAnsi="돋움"/>
+          <w:szCs w:val="48"/>
+        </w:rPr>
+        <w:t xml:space="preserve">, </w:t>
+      </w:r>
+      <w:proofErr w:type="spellStart"/>
+      <w:r>
+        <w:rPr>
+          <w:rFonts w:ascii="HY그래픽M" w:eastAsia="HY그래픽M" w:hAnsi="돋움"/>
+          <w:szCs w:val="48"/>
+        </w:rPr>
+        <w:t>quit.c</w:t>
+      </w:r>
+      <w:proofErr w:type="spellEnd"/>
     </w:p>
     <w:p>
       <w:pPr>
@@ -6222,12 +7358,21 @@
           <w:szCs w:val="48"/>
         </w:rPr>
       </w:pPr>
-      <w:r>
-        <w:rPr>
-          <w:rFonts w:ascii="HY그래픽M" w:eastAsia="HY그래픽M" w:hAnsi="돋움"/>
-          <w:szCs w:val="48"/>
-        </w:rPr>
-        <w:t>7 : &lt;</w:t>
+      <w:proofErr w:type="gramStart"/>
+      <w:r>
+        <w:rPr>
+          <w:rFonts w:ascii="HY그래픽M" w:eastAsia="HY그래픽M" w:hAnsi="돋움"/>
+          <w:szCs w:val="48"/>
+        </w:rPr>
+        <w:t>7 :</w:t>
+      </w:r>
+      <w:proofErr w:type="gramEnd"/>
+      <w:r>
+        <w:rPr>
+          <w:rFonts w:ascii="HY그래픽M" w:eastAsia="HY그래픽M" w:hAnsi="돋움"/>
+          <w:szCs w:val="48"/>
+        </w:rPr>
+        <w:t xml:space="preserve"> &lt;</w:t>
       </w:r>
       <w:r>
         <w:rPr>
@@ -6241,8 +7386,17 @@
           <w:rFonts w:ascii="HY그래픽M" w:eastAsia="HY그래픽M" w:hAnsi="돋움"/>
           <w:szCs w:val="48"/>
         </w:rPr>
-        <w:t xml:space="preserve"> stdlib</w:t>
-      </w:r>
+        <w:t xml:space="preserve"> </w:t>
+      </w:r>
+      <w:proofErr w:type="spellStart"/>
+      <w:r>
+        <w:rPr>
+          <w:rFonts w:ascii="HY그래픽M" w:eastAsia="HY그래픽M" w:hAnsi="돋움"/>
+          <w:szCs w:val="48"/>
+        </w:rPr>
+        <w:t>stdlib</w:t>
+      </w:r>
+      <w:proofErr w:type="spellEnd"/>
       <w:r>
         <w:rPr>
           <w:rFonts w:ascii="HY그래픽M" w:eastAsia="HY그래픽M" w:hAnsi="돋움" w:hint="eastAsia"/>
@@ -6286,6 +7440,7 @@
           <w:szCs w:val="48"/>
         </w:rPr>
       </w:pPr>
+      <w:proofErr w:type="spellStart"/>
       <w:r>
         <w:rPr>
           <w:rFonts w:ascii="HY그래픽M" w:eastAsia="HY그래픽M" w:hAnsi="돋움" w:hint="eastAsia"/>
@@ -6298,8 +7453,25 @@
           <w:rFonts w:ascii="HY그래픽M" w:eastAsia="HY그래픽M" w:hAnsi="돋움"/>
           <w:szCs w:val="48"/>
         </w:rPr>
-        <w:t>istory.h, history.c</w:t>
-      </w:r>
+        <w:t>istory.h</w:t>
+      </w:r>
+      <w:proofErr w:type="spellEnd"/>
+      <w:r>
+        <w:rPr>
+          <w:rFonts w:ascii="HY그래픽M" w:eastAsia="HY그래픽M" w:hAnsi="돋움"/>
+          <w:szCs w:val="48"/>
+        </w:rPr>
+        <w:t xml:space="preserve">, </w:t>
+      </w:r>
+      <w:proofErr w:type="spellStart"/>
+      <w:r>
+        <w:rPr>
+          <w:rFonts w:ascii="HY그래픽M" w:eastAsia="HY그래픽M" w:hAnsi="돋움"/>
+          <w:szCs w:val="48"/>
+        </w:rPr>
+        <w:t>history.c</w:t>
+      </w:r>
+      <w:proofErr w:type="spellEnd"/>
     </w:p>
     <w:p>
       <w:pPr>
@@ -6446,7 +7618,23 @@
           <w:rFonts w:ascii="HY그래픽M" w:eastAsia="HY그래픽M" w:hAnsi="돋움"/>
           <w:szCs w:val="48"/>
         </w:rPr>
-        <w:t xml:space="preserve"> ~ 15 : &lt;</w:t>
+        <w:t xml:space="preserve"> ~ </w:t>
+      </w:r>
+      <w:proofErr w:type="gramStart"/>
+      <w:r>
+        <w:rPr>
+          <w:rFonts w:ascii="HY그래픽M" w:eastAsia="HY그래픽M" w:hAnsi="돋움"/>
+          <w:szCs w:val="48"/>
+        </w:rPr>
+        <w:t>15 :</w:t>
+      </w:r>
+      <w:proofErr w:type="gramEnd"/>
+      <w:r>
+        <w:rPr>
+          <w:rFonts w:ascii="HY그래픽M" w:eastAsia="HY그래픽M" w:hAnsi="돋움"/>
+          <w:szCs w:val="48"/>
+        </w:rPr>
+        <w:t xml:space="preserve"> &lt;</w:t>
       </w:r>
       <w:r>
         <w:rPr>
@@ -6481,7 +7669,23 @@
           <w:rFonts w:ascii="HY그래픽M" w:eastAsia="HY그래픽M" w:hAnsi="돋움" w:hint="eastAsia"/>
           <w:szCs w:val="48"/>
         </w:rPr>
-        <w:t>포인터와 다음 노드에 대한 포인터를 가지고 있는 단방향 링크드 리스트를 선언했습니다.</w:t>
+        <w:t xml:space="preserve">포인터와 다음 노드에 대한 포인터를 가지고 있는 단방향 </w:t>
+      </w:r>
+      <w:proofErr w:type="spellStart"/>
+      <w:r>
+        <w:rPr>
+          <w:rFonts w:ascii="HY그래픽M" w:eastAsia="HY그래픽M" w:hAnsi="돋움" w:hint="eastAsia"/>
+          <w:szCs w:val="48"/>
+        </w:rPr>
+        <w:t>링크드</w:t>
+      </w:r>
+      <w:proofErr w:type="spellEnd"/>
+      <w:r>
+        <w:rPr>
+          <w:rFonts w:ascii="HY그래픽M" w:eastAsia="HY그래픽M" w:hAnsi="돋움" w:hint="eastAsia"/>
+          <w:szCs w:val="48"/>
+        </w:rPr>
+        <w:t xml:space="preserve"> 리스트를 선언했습니다.</w:t>
       </w:r>
     </w:p>
     <w:p>
@@ -6572,7 +7776,23 @@
           <w:rFonts w:ascii="HY그래픽M" w:eastAsia="HY그래픽M" w:hAnsi="돋움"/>
           <w:szCs w:val="48"/>
         </w:rPr>
-        <w:t>19 ~ 24 : &lt;</w:t>
+        <w:t xml:space="preserve">19 ~ </w:t>
+      </w:r>
+      <w:proofErr w:type="gramStart"/>
+      <w:r>
+        <w:rPr>
+          <w:rFonts w:ascii="HY그래픽M" w:eastAsia="HY그래픽M" w:hAnsi="돋움"/>
+          <w:szCs w:val="48"/>
+        </w:rPr>
+        <w:t>24 :</w:t>
+      </w:r>
+      <w:proofErr w:type="gramEnd"/>
+      <w:r>
+        <w:rPr>
+          <w:rFonts w:ascii="HY그래픽M" w:eastAsia="HY그래픽M" w:hAnsi="돋움"/>
+          <w:szCs w:val="48"/>
+        </w:rPr>
+        <w:t xml:space="preserve"> &lt;</w:t>
       </w:r>
       <w:r>
         <w:rPr>
@@ -6637,12 +7857,21 @@
         </w:rPr>
         <w:t xml:space="preserve">테일 노드는 </w:t>
       </w:r>
-      <w:r>
-        <w:rPr>
-          <w:rFonts w:ascii="HY그래픽M" w:eastAsia="HY그래픽M" w:hAnsi="돋움"/>
-          <w:szCs w:val="48"/>
-        </w:rPr>
-        <w:t xml:space="preserve">add_history </w:t>
+      <w:proofErr w:type="spellStart"/>
+      <w:r>
+        <w:rPr>
+          <w:rFonts w:ascii="HY그래픽M" w:eastAsia="HY그래픽M" w:hAnsi="돋움"/>
+          <w:szCs w:val="48"/>
+        </w:rPr>
+        <w:t>add_history</w:t>
+      </w:r>
+      <w:proofErr w:type="spellEnd"/>
+      <w:r>
+        <w:rPr>
+          <w:rFonts w:ascii="HY그래픽M" w:eastAsia="HY그래픽M" w:hAnsi="돋움"/>
+          <w:szCs w:val="48"/>
+        </w:rPr>
+        <w:t xml:space="preserve"> </w:t>
       </w:r>
       <w:r>
         <w:rPr>
@@ -6684,7 +7913,23 @@
           <w:rFonts w:ascii="HY그래픽M" w:eastAsia="HY그래픽M" w:hAnsi="돋움"/>
           <w:szCs w:val="48"/>
         </w:rPr>
-        <w:t>29 ~ 36 : &lt;</w:t>
+        <w:t xml:space="preserve">29 ~ </w:t>
+      </w:r>
+      <w:proofErr w:type="gramStart"/>
+      <w:r>
+        <w:rPr>
+          <w:rFonts w:ascii="HY그래픽M" w:eastAsia="HY그래픽M" w:hAnsi="돋움"/>
+          <w:szCs w:val="48"/>
+        </w:rPr>
+        <w:t>36 :</w:t>
+      </w:r>
+      <w:proofErr w:type="gramEnd"/>
+      <w:r>
+        <w:rPr>
+          <w:rFonts w:ascii="HY그래픽M" w:eastAsia="HY그래픽M" w:hAnsi="돋움"/>
+          <w:szCs w:val="48"/>
+        </w:rPr>
+        <w:t xml:space="preserve"> &lt;</w:t>
       </w:r>
       <w:r>
         <w:rPr>
@@ -6719,7 +7964,23 @@
           <w:rFonts w:ascii="HY그래픽M" w:eastAsia="HY그래픽M" w:hAnsi="돋움" w:hint="eastAsia"/>
           <w:szCs w:val="48"/>
         </w:rPr>
-        <w:t>의 시간복잡도로 노드 추가를 구현했습니다.</w:t>
+        <w:t xml:space="preserve">의 </w:t>
+      </w:r>
+      <w:proofErr w:type="spellStart"/>
+      <w:r>
+        <w:rPr>
+          <w:rFonts w:ascii="HY그래픽M" w:eastAsia="HY그래픽M" w:hAnsi="돋움" w:hint="eastAsia"/>
+          <w:szCs w:val="48"/>
+        </w:rPr>
+        <w:t>시간복잡도로</w:t>
+      </w:r>
+      <w:proofErr w:type="spellEnd"/>
+      <w:r>
+        <w:rPr>
+          <w:rFonts w:ascii="HY그래픽M" w:eastAsia="HY그래픽M" w:hAnsi="돋움" w:hint="eastAsia"/>
+          <w:szCs w:val="48"/>
+        </w:rPr>
+        <w:t xml:space="preserve"> 노드 추가를 구현했습니다.</w:t>
       </w:r>
       <w:r>
         <w:rPr>
@@ -6735,6 +7996,7 @@
         </w:rPr>
         <w:t xml:space="preserve">문자열은 </w:t>
       </w:r>
+      <w:proofErr w:type="spellStart"/>
       <w:r>
         <w:rPr>
           <w:rFonts w:ascii="HY그래픽M" w:eastAsia="HY그래픽M" w:hAnsi="돋움"/>
@@ -6742,6 +8004,7 @@
         </w:rPr>
         <w:t>strcpy</w:t>
       </w:r>
+      <w:proofErr w:type="spellEnd"/>
       <w:r>
         <w:rPr>
           <w:rFonts w:ascii="HY그래픽M" w:eastAsia="HY그래픽M" w:hAnsi="돋움" w:hint="eastAsia"/>
@@ -6775,7 +8038,23 @@
           <w:rFonts w:ascii="HY그래픽M" w:eastAsia="HY그래픽M" w:hAnsi="돋움" w:hint="eastAsia"/>
           <w:szCs w:val="48"/>
         </w:rPr>
-        <w:t>객체 하나가 매 명령어마다 재활용 되기 때문입니다.</w:t>
+        <w:t xml:space="preserve">객체 하나가 매 명령어마다 </w:t>
+      </w:r>
+      <w:proofErr w:type="gramStart"/>
+      <w:r>
+        <w:rPr>
+          <w:rFonts w:ascii="HY그래픽M" w:eastAsia="HY그래픽M" w:hAnsi="돋움" w:hint="eastAsia"/>
+          <w:szCs w:val="48"/>
+        </w:rPr>
+        <w:t>재활용 되기</w:t>
+      </w:r>
+      <w:proofErr w:type="gramEnd"/>
+      <w:r>
+        <w:rPr>
+          <w:rFonts w:ascii="HY그래픽M" w:eastAsia="HY그래픽M" w:hAnsi="돋움" w:hint="eastAsia"/>
+          <w:szCs w:val="48"/>
+        </w:rPr>
+        <w:t xml:space="preserve"> 때문입니다.</w:t>
       </w:r>
       <w:r>
         <w:rPr>
@@ -6813,6 +8092,7 @@
           <w:szCs w:val="48"/>
         </w:rPr>
       </w:pPr>
+      <w:proofErr w:type="spellStart"/>
       <w:r>
         <w:rPr>
           <w:rFonts w:ascii="HY그래픽M" w:eastAsia="HY그래픽M" w:hAnsi="돋움" w:hint="eastAsia"/>
@@ -6825,8 +8105,25 @@
           <w:rFonts w:ascii="HY그래픽M" w:eastAsia="HY그래픽M" w:hAnsi="돋움"/>
           <w:szCs w:val="48"/>
         </w:rPr>
-        <w:t>ump.h, dump.c</w:t>
-      </w:r>
+        <w:t>ump.h</w:t>
+      </w:r>
+      <w:proofErr w:type="spellEnd"/>
+      <w:r>
+        <w:rPr>
+          <w:rFonts w:ascii="HY그래픽M" w:eastAsia="HY그래픽M" w:hAnsi="돋움"/>
+          <w:szCs w:val="48"/>
+        </w:rPr>
+        <w:t xml:space="preserve">, </w:t>
+      </w:r>
+      <w:proofErr w:type="spellStart"/>
+      <w:r>
+        <w:rPr>
+          <w:rFonts w:ascii="HY그래픽M" w:eastAsia="HY그래픽M" w:hAnsi="돋움"/>
+          <w:szCs w:val="48"/>
+        </w:rPr>
+        <w:t>dump.c</w:t>
+      </w:r>
+      <w:proofErr w:type="spellEnd"/>
     </w:p>
     <w:p>
       <w:pPr>
@@ -6966,7 +8263,23 @@
           <w:rFonts w:ascii="HY그래픽M" w:eastAsia="HY그래픽M" w:hAnsi="돋움"/>
           <w:szCs w:val="48"/>
         </w:rPr>
-        <w:t xml:space="preserve">35 ~ 36 : </w:t>
+        <w:t xml:space="preserve">35 ~ </w:t>
+      </w:r>
+      <w:proofErr w:type="gramStart"/>
+      <w:r>
+        <w:rPr>
+          <w:rFonts w:ascii="HY그래픽M" w:eastAsia="HY그래픽M" w:hAnsi="돋움"/>
+          <w:szCs w:val="48"/>
+        </w:rPr>
+        <w:t>36 :</w:t>
+      </w:r>
+      <w:proofErr w:type="gramEnd"/>
+      <w:r>
+        <w:rPr>
+          <w:rFonts w:ascii="HY그래픽M" w:eastAsia="HY그래픽M" w:hAnsi="돋움"/>
+          <w:szCs w:val="48"/>
+        </w:rPr>
+        <w:t xml:space="preserve"> </w:t>
       </w:r>
       <w:r>
         <w:rPr>
@@ -7113,7 +8426,23 @@
           <w:rFonts w:ascii="HY그래픽M" w:eastAsia="HY그래픽M" w:hAnsi="돋움"/>
           <w:szCs w:val="48"/>
         </w:rPr>
-        <w:t xml:space="preserve">_validation_input </w:t>
+        <w:t>_</w:t>
+      </w:r>
+      <w:proofErr w:type="spellStart"/>
+      <w:r>
+        <w:rPr>
+          <w:rFonts w:ascii="HY그래픽M" w:eastAsia="HY그래픽M" w:hAnsi="돋움"/>
+          <w:szCs w:val="48"/>
+        </w:rPr>
+        <w:t>validation_input</w:t>
+      </w:r>
+      <w:proofErr w:type="spellEnd"/>
+      <w:r>
+        <w:rPr>
+          <w:rFonts w:ascii="HY그래픽M" w:eastAsia="HY그래픽M" w:hAnsi="돋움"/>
+          <w:szCs w:val="48"/>
+        </w:rPr>
+        <w:t xml:space="preserve"> </w:t>
       </w:r>
       <w:r>
         <w:rPr>
@@ -7171,12 +8500,21 @@
           <w:szCs w:val="48"/>
         </w:rPr>
       </w:pPr>
-      <w:r>
-        <w:rPr>
-          <w:rFonts w:ascii="HY그래픽M" w:eastAsia="HY그래픽M" w:hAnsi="돋움"/>
-          <w:szCs w:val="48"/>
-        </w:rPr>
-        <w:t>38 : &lt;</w:t>
+      <w:proofErr w:type="gramStart"/>
+      <w:r>
+        <w:rPr>
+          <w:rFonts w:ascii="HY그래픽M" w:eastAsia="HY그래픽M" w:hAnsi="돋움"/>
+          <w:szCs w:val="48"/>
+        </w:rPr>
+        <w:t>38 :</w:t>
+      </w:r>
+      <w:proofErr w:type="gramEnd"/>
+      <w:r>
+        <w:rPr>
+          <w:rFonts w:ascii="HY그래픽M" w:eastAsia="HY그래픽M" w:hAnsi="돋움"/>
+          <w:szCs w:val="48"/>
+        </w:rPr>
+        <w:t xml:space="preserve"> &lt;</w:t>
       </w:r>
       <w:r>
         <w:rPr>
@@ -7219,7 +8557,15 @@
           <w:szCs w:val="48"/>
         </w:rPr>
         <w:lastRenderedPageBreak/>
-        <w:t>값이 해석 가능한 I</w:t>
+        <w:t xml:space="preserve">값이 해석 가능한 </w:t>
+      </w:r>
+      <w:proofErr w:type="spellStart"/>
+      <w:r>
+        <w:rPr>
+          <w:rFonts w:ascii="HY그래픽M" w:eastAsia="HY그래픽M" w:hAnsi="돋움" w:hint="eastAsia"/>
+          <w:szCs w:val="48"/>
+        </w:rPr>
+        <w:t>I</w:t>
       </w:r>
       <w:r>
         <w:rPr>
@@ -7228,6 +8574,7 @@
         </w:rPr>
         <w:t>nterger</w:t>
       </w:r>
+      <w:proofErr w:type="spellEnd"/>
       <w:r>
         <w:rPr>
           <w:rFonts w:ascii="HY그래픽M" w:eastAsia="HY그래픽M" w:hAnsi="돋움" w:hint="eastAsia"/>
@@ -7282,8 +8629,17 @@
           <w:rFonts w:ascii="HY그래픽M" w:eastAsia="HY그래픽M" w:hAnsi="돋움"/>
           <w:szCs w:val="48"/>
         </w:rPr>
-        <w:t>int global_dump_offset</w:t>
-      </w:r>
+        <w:t xml:space="preserve">int </w:t>
+      </w:r>
+      <w:proofErr w:type="spellStart"/>
+      <w:r>
+        <w:rPr>
+          <w:rFonts w:ascii="HY그래픽M" w:eastAsia="HY그래픽M" w:hAnsi="돋움"/>
+          <w:szCs w:val="48"/>
+        </w:rPr>
+        <w:t>global_dump_offset</w:t>
+      </w:r>
+      <w:proofErr w:type="spellEnd"/>
       <w:r>
         <w:rPr>
           <w:rFonts w:ascii="HY그래픽M" w:eastAsia="HY그래픽M" w:hAnsi="돋움" w:hint="eastAsia"/>
@@ -7485,7 +8841,23 @@
           <w:rFonts w:ascii="HY그래픽M" w:eastAsia="HY그래픽M" w:hAnsi="돋움"/>
           <w:szCs w:val="48"/>
         </w:rPr>
-        <w:t>~ 72 : &lt;</w:t>
+        <w:t xml:space="preserve">~ </w:t>
+      </w:r>
+      <w:proofErr w:type="gramStart"/>
+      <w:r>
+        <w:rPr>
+          <w:rFonts w:ascii="HY그래픽M" w:eastAsia="HY그래픽M" w:hAnsi="돋움"/>
+          <w:szCs w:val="48"/>
+        </w:rPr>
+        <w:t>72 :</w:t>
+      </w:r>
+      <w:proofErr w:type="gramEnd"/>
+      <w:r>
+        <w:rPr>
+          <w:rFonts w:ascii="HY그래픽M" w:eastAsia="HY그래픽M" w:hAnsi="돋움"/>
+          <w:szCs w:val="48"/>
+        </w:rPr>
+        <w:t xml:space="preserve"> &lt;</w:t>
       </w:r>
       <w:r>
         <w:rPr>
@@ -7698,6 +9070,7 @@
           <w:szCs w:val="48"/>
         </w:rPr>
       </w:pPr>
+      <w:proofErr w:type="spellStart"/>
       <w:r>
         <w:rPr>
           <w:rFonts w:ascii="HY그래픽M" w:eastAsia="HY그래픽M" w:hAnsi="돋움" w:hint="eastAsia"/>
@@ -7719,13 +9092,23 @@
         </w:rPr>
         <w:t>h</w:t>
       </w:r>
-      <w:r>
-        <w:rPr>
-          <w:rFonts w:ascii="HY그래픽M" w:eastAsia="HY그래픽M" w:hAnsi="돋움"/>
-          <w:szCs w:val="48"/>
-        </w:rPr>
-        <w:t>, edit.c</w:t>
-      </w:r>
+      <w:proofErr w:type="spellEnd"/>
+      <w:r>
+        <w:rPr>
+          <w:rFonts w:ascii="HY그래픽M" w:eastAsia="HY그래픽M" w:hAnsi="돋움"/>
+          <w:szCs w:val="48"/>
+        </w:rPr>
+        <w:t xml:space="preserve">, </w:t>
+      </w:r>
+      <w:proofErr w:type="spellStart"/>
+      <w:r>
+        <w:rPr>
+          <w:rFonts w:ascii="HY그래픽M" w:eastAsia="HY그래픽M" w:hAnsi="돋움"/>
+          <w:szCs w:val="48"/>
+        </w:rPr>
+        <w:t>edit.c</w:t>
+      </w:r>
+      <w:proofErr w:type="spellEnd"/>
     </w:p>
     <w:p>
       <w:pPr>
@@ -7865,7 +9248,23 @@
           <w:rFonts w:ascii="HY그래픽M" w:eastAsia="HY그래픽M" w:hAnsi="돋움"/>
           <w:szCs w:val="48"/>
         </w:rPr>
-        <w:t>22 ~ 23 : &lt;</w:t>
+        <w:t xml:space="preserve">22 ~ </w:t>
+      </w:r>
+      <w:proofErr w:type="gramStart"/>
+      <w:r>
+        <w:rPr>
+          <w:rFonts w:ascii="HY그래픽M" w:eastAsia="HY그래픽M" w:hAnsi="돋움"/>
+          <w:szCs w:val="48"/>
+        </w:rPr>
+        <w:t>23 :</w:t>
+      </w:r>
+      <w:proofErr w:type="gramEnd"/>
+      <w:r>
+        <w:rPr>
+          <w:rFonts w:ascii="HY그래픽M" w:eastAsia="HY그래픽M" w:hAnsi="돋움"/>
+          <w:szCs w:val="48"/>
+        </w:rPr>
+        <w:t xml:space="preserve"> &lt;</w:t>
       </w:r>
       <w:r>
         <w:rPr>
@@ -7923,6 +9322,7 @@
         </w:rPr>
         <w:t>_</w:t>
       </w:r>
+      <w:proofErr w:type="spellStart"/>
       <w:r>
         <w:rPr>
           <w:rFonts w:ascii="HY그래픽M" w:eastAsia="HY그래픽M" w:hAnsi="돋움"/>
@@ -7930,6 +9330,7 @@
         </w:rPr>
         <w:t>validation_input</w:t>
       </w:r>
+      <w:proofErr w:type="spellEnd"/>
       <w:r>
         <w:rPr>
           <w:rFonts w:ascii="HY그래픽M" w:eastAsia="HY그래픽M" w:hAnsi="돋움" w:hint="eastAsia"/>
@@ -7972,6 +9373,7 @@
           <w:szCs w:val="48"/>
         </w:rPr>
       </w:pPr>
+      <w:proofErr w:type="gramStart"/>
       <w:r>
         <w:rPr>
           <w:rFonts w:ascii="HY그래픽M" w:eastAsia="HY그래픽M" w:hAnsi="돋움" w:hint="eastAsia"/>
@@ -7984,7 +9386,15 @@
           <w:rFonts w:ascii="HY그래픽M" w:eastAsia="HY그래픽M" w:hAnsi="돋움"/>
           <w:szCs w:val="48"/>
         </w:rPr>
-        <w:t xml:space="preserve">5 : </w:t>
+        <w:t>5 :</w:t>
+      </w:r>
+      <w:proofErr w:type="gramEnd"/>
+      <w:r>
+        <w:rPr>
+          <w:rFonts w:ascii="HY그래픽M" w:eastAsia="HY그래픽M" w:hAnsi="돋움"/>
+          <w:szCs w:val="48"/>
+        </w:rPr>
+        <w:t xml:space="preserve"> </w:t>
       </w:r>
       <w:r>
         <w:rPr>
@@ -8021,12 +9431,21 @@
         </w:rPr>
         <w:t xml:space="preserve">이 때 사용되는 </w:t>
       </w:r>
-      <w:r>
-        <w:rPr>
-          <w:rFonts w:ascii="HY그래픽M" w:eastAsia="HY그래픽M" w:hAnsi="돋움"/>
-          <w:szCs w:val="48"/>
-        </w:rPr>
-        <w:t>addr, valu</w:t>
+      <w:proofErr w:type="spellStart"/>
+      <w:r>
+        <w:rPr>
+          <w:rFonts w:ascii="HY그래픽M" w:eastAsia="HY그래픽M" w:hAnsi="돋움"/>
+          <w:szCs w:val="48"/>
+        </w:rPr>
+        <w:t>addr</w:t>
+      </w:r>
+      <w:proofErr w:type="spellEnd"/>
+      <w:r>
+        <w:rPr>
+          <w:rFonts w:ascii="HY그래픽M" w:eastAsia="HY그래픽M" w:hAnsi="돋움"/>
+          <w:szCs w:val="48"/>
+        </w:rPr>
+        <w:t>, valu</w:t>
       </w:r>
       <w:r>
         <w:rPr>
@@ -8085,6 +9504,7 @@
           <w:szCs w:val="48"/>
         </w:rPr>
       </w:pPr>
+      <w:proofErr w:type="spellStart"/>
       <w:r>
         <w:rPr>
           <w:rFonts w:ascii="HY그래픽M" w:eastAsia="HY그래픽M" w:hAnsi="돋움" w:hint="eastAsia"/>
@@ -8097,8 +9517,25 @@
           <w:rFonts w:ascii="HY그래픽M" w:eastAsia="HY그래픽M" w:hAnsi="돋움"/>
           <w:szCs w:val="48"/>
         </w:rPr>
-        <w:t>ill.h, fill.c</w:t>
-      </w:r>
+        <w:t>ill.h</w:t>
+      </w:r>
+      <w:proofErr w:type="spellEnd"/>
+      <w:r>
+        <w:rPr>
+          <w:rFonts w:ascii="HY그래픽M" w:eastAsia="HY그래픽M" w:hAnsi="돋움"/>
+          <w:szCs w:val="48"/>
+        </w:rPr>
+        <w:t xml:space="preserve">, </w:t>
+      </w:r>
+      <w:proofErr w:type="spellStart"/>
+      <w:r>
+        <w:rPr>
+          <w:rFonts w:ascii="HY그래픽M" w:eastAsia="HY그래픽M" w:hAnsi="돋움"/>
+          <w:szCs w:val="48"/>
+        </w:rPr>
+        <w:t>fill.c</w:t>
+      </w:r>
+      <w:proofErr w:type="spellEnd"/>
     </w:p>
     <w:p>
       <w:pPr>
@@ -8243,7 +9680,23 @@
           <w:rFonts w:ascii="HY그래픽M" w:eastAsia="HY그래픽M" w:hAnsi="돋움"/>
           <w:szCs w:val="48"/>
         </w:rPr>
-        <w:t xml:space="preserve">23 ~ 24 : </w:t>
+        <w:t xml:space="preserve">23 ~ </w:t>
+      </w:r>
+      <w:proofErr w:type="gramStart"/>
+      <w:r>
+        <w:rPr>
+          <w:rFonts w:ascii="HY그래픽M" w:eastAsia="HY그래픽M" w:hAnsi="돋움"/>
+          <w:szCs w:val="48"/>
+        </w:rPr>
+        <w:t>24 :</w:t>
+      </w:r>
+      <w:proofErr w:type="gramEnd"/>
+      <w:r>
+        <w:rPr>
+          <w:rFonts w:ascii="HY그래픽M" w:eastAsia="HY그래픽M" w:hAnsi="돋움"/>
+          <w:szCs w:val="48"/>
+        </w:rPr>
+        <w:t xml:space="preserve"> </w:t>
       </w:r>
       <w:r>
         <w:rPr>
@@ -8278,7 +9731,23 @@
           <w:rFonts w:ascii="HY그래픽M" w:eastAsia="HY그래픽M" w:hAnsi="돋움"/>
           <w:szCs w:val="48"/>
         </w:rPr>
-        <w:t xml:space="preserve"> Insuffcient parameter, Invalid parameter, Unreachable address, Wrong range, Unwritable address</w:t>
+        <w:t xml:space="preserve"> </w:t>
+      </w:r>
+      <w:proofErr w:type="spellStart"/>
+      <w:r>
+        <w:rPr>
+          <w:rFonts w:ascii="HY그래픽M" w:eastAsia="HY그래픽M" w:hAnsi="돋움"/>
+          <w:szCs w:val="48"/>
+        </w:rPr>
+        <w:t>Insuffcient</w:t>
+      </w:r>
+      <w:proofErr w:type="spellEnd"/>
+      <w:r>
+        <w:rPr>
+          <w:rFonts w:ascii="HY그래픽M" w:eastAsia="HY그래픽M" w:hAnsi="돋움"/>
+          <w:szCs w:val="48"/>
+        </w:rPr>
+        <w:t xml:space="preserve"> parameter, Invalid parameter, Unreachable address, Wrong range, Unwritable address</w:t>
       </w:r>
       <w:r>
         <w:rPr>
@@ -8334,14 +9803,30 @@
           <w:rFonts w:ascii="HY그래픽M" w:eastAsia="HY그래픽M" w:hAnsi="돋움"/>
           <w:szCs w:val="20"/>
         </w:rPr>
-        <w:t>~ 2</w:t>
-      </w:r>
-      <w:r>
-        <w:rPr>
-          <w:rFonts w:ascii="HY그래픽M" w:eastAsia="HY그래픽M" w:hAnsi="돋움"/>
-          <w:szCs w:val="48"/>
-        </w:rPr>
-        <w:t xml:space="preserve">8 : </w:t>
+        <w:t xml:space="preserve">~ </w:t>
+      </w:r>
+      <w:proofErr w:type="gramStart"/>
+      <w:r>
+        <w:rPr>
+          <w:rFonts w:ascii="HY그래픽M" w:eastAsia="HY그래픽M" w:hAnsi="돋움"/>
+          <w:szCs w:val="20"/>
+        </w:rPr>
+        <w:t>2</w:t>
+      </w:r>
+      <w:r>
+        <w:rPr>
+          <w:rFonts w:ascii="HY그래픽M" w:eastAsia="HY그래픽M" w:hAnsi="돋움"/>
+          <w:szCs w:val="48"/>
+        </w:rPr>
+        <w:t>8 :</w:t>
+      </w:r>
+      <w:proofErr w:type="gramEnd"/>
+      <w:r>
+        <w:rPr>
+          <w:rFonts w:ascii="HY그래픽M" w:eastAsia="HY그래픽M" w:hAnsi="돋움"/>
+          <w:szCs w:val="48"/>
+        </w:rPr>
+        <w:t xml:space="preserve"> </w:t>
       </w:r>
       <w:r>
         <w:rPr>
@@ -8364,6 +9849,7 @@
         </w:rPr>
         <w:t xml:space="preserve"> </w:t>
       </w:r>
+      <w:proofErr w:type="spellStart"/>
       <w:r>
         <w:rPr>
           <w:rFonts w:ascii="HY그래픽M" w:eastAsia="HY그래픽M" w:hAnsi="돋움" w:hint="eastAsia"/>
@@ -8376,7 +9862,15 @@
           <w:rFonts w:ascii="HY그래픽M" w:eastAsia="HY그래픽M" w:hAnsi="돋움"/>
           <w:szCs w:val="48"/>
         </w:rPr>
-        <w:t xml:space="preserve">trtoul </w:t>
+        <w:t>trtoul</w:t>
+      </w:r>
+      <w:proofErr w:type="spellEnd"/>
+      <w:r>
+        <w:rPr>
+          <w:rFonts w:ascii="HY그래픽M" w:eastAsia="HY그래픽M" w:hAnsi="돋움"/>
+          <w:szCs w:val="48"/>
+        </w:rPr>
+        <w:t xml:space="preserve"> </w:t>
       </w:r>
       <w:r>
         <w:rPr>
@@ -8439,7 +9933,23 @@
           <w:rFonts w:ascii="HY그래픽M" w:eastAsia="HY그래픽M" w:hAnsi="돋움"/>
           <w:szCs w:val="48"/>
         </w:rPr>
-        <w:t xml:space="preserve">0 ~ 31 : </w:t>
+        <w:t xml:space="preserve">0 ~ </w:t>
+      </w:r>
+      <w:proofErr w:type="gramStart"/>
+      <w:r>
+        <w:rPr>
+          <w:rFonts w:ascii="HY그래픽M" w:eastAsia="HY그래픽M" w:hAnsi="돋움"/>
+          <w:szCs w:val="48"/>
+        </w:rPr>
+        <w:t>31 :</w:t>
+      </w:r>
+      <w:proofErr w:type="gramEnd"/>
+      <w:r>
+        <w:rPr>
+          <w:rFonts w:ascii="HY그래픽M" w:eastAsia="HY그래픽M" w:hAnsi="돋움"/>
+          <w:szCs w:val="48"/>
+        </w:rPr>
+        <w:t xml:space="preserve"> </w:t>
       </w:r>
       <w:r>
         <w:rPr>
@@ -8453,8 +9963,17 @@
           <w:rFonts w:ascii="HY그래픽M" w:eastAsia="HY그래픽M" w:hAnsi="돋움"/>
           <w:szCs w:val="48"/>
         </w:rPr>
-        <w:t xml:space="preserve"> s, e, val</w:t>
-      </w:r>
+        <w:t xml:space="preserve"> s, e, </w:t>
+      </w:r>
+      <w:proofErr w:type="spellStart"/>
+      <w:r>
+        <w:rPr>
+          <w:rFonts w:ascii="HY그래픽M" w:eastAsia="HY그래픽M" w:hAnsi="돋움"/>
+          <w:szCs w:val="48"/>
+        </w:rPr>
+        <w:t>val</w:t>
+      </w:r>
+      <w:proofErr w:type="spellEnd"/>
       <w:r>
         <w:rPr>
           <w:rFonts w:ascii="HY그래픽M" w:eastAsia="HY그래픽M" w:hAnsi="돋움" w:hint="eastAsia"/>
@@ -8484,6 +10003,7 @@
           <w:szCs w:val="48"/>
         </w:rPr>
       </w:pPr>
+      <w:proofErr w:type="spellStart"/>
       <w:r>
         <w:rPr>
           <w:rFonts w:ascii="HY그래픽M" w:eastAsia="HY그래픽M" w:hAnsi="돋움" w:hint="eastAsia"/>
@@ -8496,8 +10016,25 @@
           <w:rFonts w:ascii="HY그래픽M" w:eastAsia="HY그래픽M" w:hAnsi="돋움"/>
           <w:szCs w:val="48"/>
         </w:rPr>
-        <w:t>eset.h, reset.c</w:t>
-      </w:r>
+        <w:t>eset.h</w:t>
+      </w:r>
+      <w:proofErr w:type="spellEnd"/>
+      <w:r>
+        <w:rPr>
+          <w:rFonts w:ascii="HY그래픽M" w:eastAsia="HY그래픽M" w:hAnsi="돋움"/>
+          <w:szCs w:val="48"/>
+        </w:rPr>
+        <w:t xml:space="preserve">, </w:t>
+      </w:r>
+      <w:proofErr w:type="spellStart"/>
+      <w:r>
+        <w:rPr>
+          <w:rFonts w:ascii="HY그래픽M" w:eastAsia="HY그래픽M" w:hAnsi="돋움"/>
+          <w:szCs w:val="48"/>
+        </w:rPr>
+        <w:t>reset.c</w:t>
+      </w:r>
+      <w:proofErr w:type="spellEnd"/>
     </w:p>
     <w:p>
       <w:pPr>
@@ -8638,8 +10175,17 @@
           <w:rFonts w:ascii="HY그래픽M" w:eastAsia="HY그래픽M" w:hAnsi="돋움"/>
           <w:szCs w:val="48"/>
         </w:rPr>
-        <w:t>3 ~ 4 :</w:t>
-      </w:r>
+        <w:t xml:space="preserve">3 ~ </w:t>
+      </w:r>
+      <w:proofErr w:type="gramStart"/>
+      <w:r>
+        <w:rPr>
+          <w:rFonts w:ascii="HY그래픽M" w:eastAsia="HY그래픽M" w:hAnsi="돋움"/>
+          <w:szCs w:val="48"/>
+        </w:rPr>
+        <w:t>4 :</w:t>
+      </w:r>
+      <w:proofErr w:type="gramEnd"/>
       <w:r>
         <w:rPr>
           <w:rFonts w:ascii="HY그래픽M" w:eastAsia="HY그래픽M" w:hAnsi="돋움" w:hint="eastAsia"/>
@@ -8785,7 +10331,23 @@
           <w:rFonts w:ascii="HY그래픽M" w:eastAsia="HY그래픽M" w:hAnsi="돋움"/>
           <w:szCs w:val="48"/>
         </w:rPr>
-        <w:t xml:space="preserve"> ~ 10 : &lt;</w:t>
+        <w:t xml:space="preserve"> ~ </w:t>
+      </w:r>
+      <w:proofErr w:type="gramStart"/>
+      <w:r>
+        <w:rPr>
+          <w:rFonts w:ascii="HY그래픽M" w:eastAsia="HY그래픽M" w:hAnsi="돋움"/>
+          <w:szCs w:val="48"/>
+        </w:rPr>
+        <w:t>10 :</w:t>
+      </w:r>
+      <w:proofErr w:type="gramEnd"/>
+      <w:r>
+        <w:rPr>
+          <w:rFonts w:ascii="HY그래픽M" w:eastAsia="HY그래픽M" w:hAnsi="돋움"/>
+          <w:szCs w:val="48"/>
+        </w:rPr>
+        <w:t xml:space="preserve"> &lt;</w:t>
       </w:r>
       <w:r>
         <w:rPr>
@@ -8872,6 +10434,7 @@
           <w:szCs w:val="48"/>
         </w:rPr>
       </w:pPr>
+      <w:proofErr w:type="spellStart"/>
       <w:r>
         <w:rPr>
           <w:rFonts w:ascii="HY그래픽M" w:eastAsia="HY그래픽M" w:hAnsi="돋움" w:hint="eastAsia"/>
@@ -8884,8 +10447,41 @@
           <w:rFonts w:ascii="HY그래픽M" w:eastAsia="HY그래픽M" w:hAnsi="돋움"/>
           <w:szCs w:val="48"/>
         </w:rPr>
-        <w:t>pcode.h, opcode.c (opcodelist</w:t>
-      </w:r>
+        <w:t>pcode.h</w:t>
+      </w:r>
+      <w:proofErr w:type="spellEnd"/>
+      <w:r>
+        <w:rPr>
+          <w:rFonts w:ascii="HY그래픽M" w:eastAsia="HY그래픽M" w:hAnsi="돋움"/>
+          <w:szCs w:val="48"/>
+        </w:rPr>
+        <w:t xml:space="preserve">, </w:t>
+      </w:r>
+      <w:proofErr w:type="spellStart"/>
+      <w:r>
+        <w:rPr>
+          <w:rFonts w:ascii="HY그래픽M" w:eastAsia="HY그래픽M" w:hAnsi="돋움"/>
+          <w:szCs w:val="48"/>
+        </w:rPr>
+        <w:t>opcode.c</w:t>
+      </w:r>
+      <w:proofErr w:type="spellEnd"/>
+      <w:r>
+        <w:rPr>
+          <w:rFonts w:ascii="HY그래픽M" w:eastAsia="HY그래픽M" w:hAnsi="돋움"/>
+          <w:szCs w:val="48"/>
+        </w:rPr>
+        <w:t xml:space="preserve"> (</w:t>
+      </w:r>
+      <w:proofErr w:type="spellStart"/>
+      <w:r>
+        <w:rPr>
+          <w:rFonts w:ascii="HY그래픽M" w:eastAsia="HY그래픽M" w:hAnsi="돋움"/>
+          <w:szCs w:val="48"/>
+        </w:rPr>
+        <w:t>opcodelist</w:t>
+      </w:r>
+      <w:proofErr w:type="spellEnd"/>
       <w:r>
         <w:rPr>
           <w:rFonts w:ascii="HY그래픽M" w:eastAsia="HY그래픽M" w:hAnsi="돋움" w:hint="eastAsia"/>
@@ -8971,10 +10567,10 @@
         </w:rPr>
         <w:lastRenderedPageBreak/>
         <w:drawing>
-          <wp:inline distT="0" distB="0" distL="0" distR="0" wp14:anchorId="03FCBFEE" wp14:editId="125BC4D6">
-            <wp:extent cx="3435549" cy="4937760"/>
-            <wp:effectExtent l="0" t="0" r="0" b="0"/>
-            <wp:docPr id="29" name="그림 29" descr="앉아있는, 전화, 휴대폰, 테이블이(가) 표시된 사진&#10;&#10;자동 생성된 설명"/>
+          <wp:inline distT="0" distB="0" distL="0" distR="0" wp14:anchorId="03FCBFEE" wp14:editId="4CFBC358">
+            <wp:extent cx="3445305" cy="4836070"/>
+            <wp:effectExtent l="0" t="0" r="3175" b="3175"/>
+            <wp:docPr id="29" name="그림 29"/>
             <wp:cNvGraphicFramePr>
               <a:graphicFrameLocks xmlns:a="http://schemas.openxmlformats.org/drawingml/2006/main" noChangeAspect="1"/>
             </wp:cNvGraphicFramePr>
@@ -8986,7 +10582,13 @@
                     <pic:cNvPicPr/>
                   </pic:nvPicPr>
                   <pic:blipFill>
-                    <a:blip r:embed="rId36"/>
+                    <a:blip r:embed="rId36">
+                      <a:extLst>
+                        <a:ext uri="{28A0092B-C50C-407E-A947-70E740481C1C}">
+                          <a14:useLocalDpi xmlns:a14="http://schemas.microsoft.com/office/drawing/2010/main" val="0"/>
+                        </a:ext>
+                      </a:extLst>
+                    </a:blip>
                     <a:stretch>
                       <a:fillRect/>
                     </a:stretch>
@@ -8994,7 +10596,7 @@
                   <pic:spPr>
                     <a:xfrm>
                       <a:off x="0" y="0"/>
-                      <a:ext cx="3445305" cy="4951781"/>
+                      <a:ext cx="3445305" cy="4836070"/>
                     </a:xfrm>
                     <a:prstGeom prst="rect">
                       <a:avLst/>
@@ -9006,6 +10608,8 @@
           </wp:inline>
         </w:drawing>
       </w:r>
+      <w:bookmarkStart w:id="0" w:name="_GoBack"/>
+      <w:bookmarkEnd w:id="0"/>
     </w:p>
     <w:p>
       <w:pPr>
@@ -9040,14 +10644,55 @@
           <w:rFonts w:ascii="HY그래픽M" w:eastAsia="HY그래픽M" w:hAnsi="돋움"/>
           <w:szCs w:val="48"/>
         </w:rPr>
-        <w:t>0 ~ 11 : &lt;</w:t>
-      </w:r>
-      <w:r>
-        <w:rPr>
-          <w:rFonts w:ascii="HY그래픽M" w:eastAsia="HY그래픽M" w:hAnsi="돋움" w:hint="eastAsia"/>
-          <w:szCs w:val="48"/>
-        </w:rPr>
-        <w:t>해쉬 엘리먼트(블록)</w:t>
+        <w:t xml:space="preserve">0 ~ </w:t>
+      </w:r>
+      <w:proofErr w:type="gramStart"/>
+      <w:r>
+        <w:rPr>
+          <w:rFonts w:ascii="HY그래픽M" w:eastAsia="HY그래픽M" w:hAnsi="돋움"/>
+          <w:szCs w:val="48"/>
+        </w:rPr>
+        <w:t>11 :</w:t>
+      </w:r>
+      <w:proofErr w:type="gramEnd"/>
+      <w:r>
+        <w:rPr>
+          <w:rFonts w:ascii="HY그래픽M" w:eastAsia="HY그래픽M" w:hAnsi="돋움"/>
+          <w:szCs w:val="48"/>
+        </w:rPr>
+        <w:t xml:space="preserve"> &lt;</w:t>
+      </w:r>
+      <w:proofErr w:type="spellStart"/>
+      <w:r>
+        <w:rPr>
+          <w:rFonts w:ascii="HY그래픽M" w:eastAsia="HY그래픽M" w:hAnsi="돋움" w:hint="eastAsia"/>
+          <w:szCs w:val="48"/>
+        </w:rPr>
+        <w:t>해쉬</w:t>
+      </w:r>
+      <w:proofErr w:type="spellEnd"/>
+      <w:r>
+        <w:rPr>
+          <w:rFonts w:ascii="HY그래픽M" w:eastAsia="HY그래픽M" w:hAnsi="돋움" w:hint="eastAsia"/>
+          <w:szCs w:val="48"/>
+        </w:rPr>
+        <w:t xml:space="preserve"> </w:t>
+      </w:r>
+      <w:proofErr w:type="spellStart"/>
+      <w:r>
+        <w:rPr>
+          <w:rFonts w:ascii="HY그래픽M" w:eastAsia="HY그래픽M" w:hAnsi="돋움" w:hint="eastAsia"/>
+          <w:szCs w:val="48"/>
+        </w:rPr>
+        <w:t>엘리먼트</w:t>
+      </w:r>
+      <w:proofErr w:type="spellEnd"/>
+      <w:r>
+        <w:rPr>
+          <w:rFonts w:ascii="HY그래픽M" w:eastAsia="HY그래픽M" w:hAnsi="돋움" w:hint="eastAsia"/>
+          <w:szCs w:val="48"/>
+        </w:rPr>
+        <w:t>(블록)</w:t>
       </w:r>
       <w:r>
         <w:rPr>
@@ -9084,6 +10729,7 @@
         </w:rPr>
         <w:t xml:space="preserve"> </w:t>
       </w:r>
+      <w:proofErr w:type="spellStart"/>
       <w:r>
         <w:rPr>
           <w:rFonts w:ascii="HY그래픽M" w:eastAsia="HY그래픽M" w:hAnsi="돋움" w:hint="eastAsia"/>
@@ -9091,6 +10737,7 @@
         </w:rPr>
         <w:t>니모닉</w:t>
       </w:r>
+      <w:proofErr w:type="spellEnd"/>
       <w:r>
         <w:rPr>
           <w:rFonts w:ascii="HY그래픽M" w:eastAsia="HY그래픽M" w:hAnsi="돋움"/>
@@ -9131,7 +10778,55 @@
           <w:rFonts w:ascii="HY그래픽M" w:eastAsia="HY그래픽M" w:hAnsi="돋움" w:hint="eastAsia"/>
           <w:szCs w:val="48"/>
         </w:rPr>
-        <w:t>중복 해쉬 값을 위한 단방향 링크드 리스트)로 이루어진 해쉬 블록 구조체를 선언합니다.</w:t>
+        <w:t xml:space="preserve">중복 </w:t>
+      </w:r>
+      <w:proofErr w:type="spellStart"/>
+      <w:r>
+        <w:rPr>
+          <w:rFonts w:ascii="HY그래픽M" w:eastAsia="HY그래픽M" w:hAnsi="돋움" w:hint="eastAsia"/>
+          <w:szCs w:val="48"/>
+        </w:rPr>
+        <w:t>해쉬</w:t>
+      </w:r>
+      <w:proofErr w:type="spellEnd"/>
+      <w:r>
+        <w:rPr>
+          <w:rFonts w:ascii="HY그래픽M" w:eastAsia="HY그래픽M" w:hAnsi="돋움" w:hint="eastAsia"/>
+          <w:szCs w:val="48"/>
+        </w:rPr>
+        <w:t xml:space="preserve"> 값을 위한 단방향 </w:t>
+      </w:r>
+      <w:proofErr w:type="spellStart"/>
+      <w:r>
+        <w:rPr>
+          <w:rFonts w:ascii="HY그래픽M" w:eastAsia="HY그래픽M" w:hAnsi="돋움" w:hint="eastAsia"/>
+          <w:szCs w:val="48"/>
+        </w:rPr>
+        <w:t>링크드</w:t>
+      </w:r>
+      <w:proofErr w:type="spellEnd"/>
+      <w:r>
+        <w:rPr>
+          <w:rFonts w:ascii="HY그래픽M" w:eastAsia="HY그래픽M" w:hAnsi="돋움" w:hint="eastAsia"/>
+          <w:szCs w:val="48"/>
+        </w:rPr>
+        <w:t xml:space="preserve"> 리스트)로 이루어진 </w:t>
+      </w:r>
+      <w:proofErr w:type="spellStart"/>
+      <w:r>
+        <w:rPr>
+          <w:rFonts w:ascii="HY그래픽M" w:eastAsia="HY그래픽M" w:hAnsi="돋움" w:hint="eastAsia"/>
+          <w:szCs w:val="48"/>
+        </w:rPr>
+        <w:t>해쉬</w:t>
+      </w:r>
+      <w:proofErr w:type="spellEnd"/>
+      <w:r>
+        <w:rPr>
+          <w:rFonts w:ascii="HY그래픽M" w:eastAsia="HY그래픽M" w:hAnsi="돋움" w:hint="eastAsia"/>
+          <w:szCs w:val="48"/>
+        </w:rPr>
+        <w:t xml:space="preserve"> 블록 구조체를 선언합니다.</w:t>
       </w:r>
     </w:p>
     <w:p>
@@ -9159,14 +10854,39 @@
           <w:rFonts w:ascii="HY그래픽M" w:eastAsia="HY그래픽M" w:hAnsi="돋움"/>
           <w:szCs w:val="48"/>
         </w:rPr>
-        <w:t>0 ~ 35 : &lt;</w:t>
-      </w:r>
-      <w:r>
-        <w:rPr>
-          <w:rFonts w:ascii="HY그래픽M" w:eastAsia="HY그래픽M" w:hAnsi="돋움" w:hint="eastAsia"/>
-          <w:szCs w:val="48"/>
-        </w:rPr>
-        <w:t>해쉬 블록 추가</w:t>
+        <w:t xml:space="preserve">0 ~ </w:t>
+      </w:r>
+      <w:proofErr w:type="gramStart"/>
+      <w:r>
+        <w:rPr>
+          <w:rFonts w:ascii="HY그래픽M" w:eastAsia="HY그래픽M" w:hAnsi="돋움"/>
+          <w:szCs w:val="48"/>
+        </w:rPr>
+        <w:t>35 :</w:t>
+      </w:r>
+      <w:proofErr w:type="gramEnd"/>
+      <w:r>
+        <w:rPr>
+          <w:rFonts w:ascii="HY그래픽M" w:eastAsia="HY그래픽M" w:hAnsi="돋움"/>
+          <w:szCs w:val="48"/>
+        </w:rPr>
+        <w:t xml:space="preserve"> &lt;</w:t>
+      </w:r>
+      <w:proofErr w:type="spellStart"/>
+      <w:r>
+        <w:rPr>
+          <w:rFonts w:ascii="HY그래픽M" w:eastAsia="HY그래픽M" w:hAnsi="돋움" w:hint="eastAsia"/>
+          <w:szCs w:val="48"/>
+        </w:rPr>
+        <w:t>해쉬</w:t>
+      </w:r>
+      <w:proofErr w:type="spellEnd"/>
+      <w:r>
+        <w:rPr>
+          <w:rFonts w:ascii="HY그래픽M" w:eastAsia="HY그래픽M" w:hAnsi="돋움" w:hint="eastAsia"/>
+          <w:szCs w:val="48"/>
+        </w:rPr>
+        <w:t xml:space="preserve"> 블록 추가</w:t>
       </w:r>
       <w:r>
         <w:rPr>
@@ -9180,8 +10900,25 @@
           <w:rFonts w:ascii="HY그래픽M" w:eastAsia="HY그래픽M" w:hAnsi="돋움" w:hint="eastAsia"/>
           <w:szCs w:val="48"/>
         </w:rPr>
-        <w:t xml:space="preserve">파일을 읽어와 해쉬 블록을 만들어 미리 선언된 </w:t>
-      </w:r>
+        <w:t xml:space="preserve">파일을 읽어와 </w:t>
+      </w:r>
+      <w:proofErr w:type="spellStart"/>
+      <w:r>
+        <w:rPr>
+          <w:rFonts w:ascii="HY그래픽M" w:eastAsia="HY그래픽M" w:hAnsi="돋움" w:hint="eastAsia"/>
+          <w:szCs w:val="48"/>
+        </w:rPr>
+        <w:t>해쉬</w:t>
+      </w:r>
+      <w:proofErr w:type="spellEnd"/>
+      <w:r>
+        <w:rPr>
+          <w:rFonts w:ascii="HY그래픽M" w:eastAsia="HY그래픽M" w:hAnsi="돋움" w:hint="eastAsia"/>
+          <w:szCs w:val="48"/>
+        </w:rPr>
+        <w:t xml:space="preserve"> 블록을 만들어 미리 선언된 </w:t>
+      </w:r>
+      <w:proofErr w:type="spellStart"/>
       <w:r>
         <w:rPr>
           <w:rFonts w:ascii="HY그래픽M" w:eastAsia="HY그래픽M" w:hAnsi="돋움"/>
@@ -9189,6 +10926,7 @@
         </w:rPr>
         <w:t>hash_table</w:t>
       </w:r>
+      <w:proofErr w:type="spellEnd"/>
       <w:r>
         <w:rPr>
           <w:rFonts w:ascii="HY그래픽M" w:eastAsia="HY그래픽M" w:hAnsi="돋움" w:hint="eastAsia"/>
@@ -9264,7 +11002,23 @@
           <w:rFonts w:ascii="HY그래픽M" w:eastAsia="HY그래픽M" w:hAnsi="돋움"/>
           <w:szCs w:val="48"/>
         </w:rPr>
-        <w:t>2 ~ 43 : &lt;</w:t>
+        <w:t xml:space="preserve">2 ~ </w:t>
+      </w:r>
+      <w:proofErr w:type="gramStart"/>
+      <w:r>
+        <w:rPr>
+          <w:rFonts w:ascii="HY그래픽M" w:eastAsia="HY그래픽M" w:hAnsi="돋움"/>
+          <w:szCs w:val="48"/>
+        </w:rPr>
+        <w:t>43 :</w:t>
+      </w:r>
+      <w:proofErr w:type="gramEnd"/>
+      <w:r>
+        <w:rPr>
+          <w:rFonts w:ascii="HY그래픽M" w:eastAsia="HY그래픽M" w:hAnsi="돋움"/>
+          <w:szCs w:val="48"/>
+        </w:rPr>
+        <w:t xml:space="preserve"> &lt;</w:t>
       </w:r>
       <w:r>
         <w:rPr>
@@ -9323,7 +11077,23 @@
           <w:rFonts w:ascii="HY그래픽M" w:eastAsia="HY그래픽M" w:hAnsi="돋움" w:hint="eastAsia"/>
           <w:szCs w:val="48"/>
         </w:rPr>
-        <w:t>또한 동시에 검증이 성공적으로 수행 되었다면 해당 m</w:t>
+        <w:t xml:space="preserve">또한 동시에 검증이 성공적으로 </w:t>
+      </w:r>
+      <w:proofErr w:type="gramStart"/>
+      <w:r>
+        <w:rPr>
+          <w:rFonts w:ascii="HY그래픽M" w:eastAsia="HY그래픽M" w:hAnsi="돋움" w:hint="eastAsia"/>
+          <w:szCs w:val="48"/>
+        </w:rPr>
+        <w:t>수행 되었다면</w:t>
+      </w:r>
+      <w:proofErr w:type="gramEnd"/>
+      <w:r>
+        <w:rPr>
+          <w:rFonts w:ascii="HY그래픽M" w:eastAsia="HY그래픽M" w:hAnsi="돋움" w:hint="eastAsia"/>
+          <w:szCs w:val="48"/>
+        </w:rPr>
+        <w:t xml:space="preserve"> 해당 m</w:t>
       </w:r>
       <w:r>
         <w:rPr>
@@ -9451,28 +11221,62 @@
           <w:rFonts w:ascii="HY그래픽M" w:eastAsia="HY그래픽M" w:hAnsi="돋움"/>
           <w:szCs w:val="48"/>
         </w:rPr>
-        <w:t>16 ~ 120 : &lt;</w:t>
-      </w:r>
-      <w:r>
-        <w:rPr>
-          <w:rFonts w:ascii="HY그래픽M" w:eastAsia="HY그래픽M" w:hAnsi="돋움" w:hint="eastAsia"/>
-          <w:szCs w:val="48"/>
-        </w:rPr>
-        <w:t>해쉬 블록 생성&gt;</w:t>
-      </w:r>
-      <w:r>
-        <w:rPr>
-          <w:rFonts w:ascii="HY그래픽M" w:eastAsia="HY그래픽M" w:hAnsi="돋움"/>
-          <w:szCs w:val="48"/>
-        </w:rPr>
-        <w:t xml:space="preserve"> </w:t>
-      </w:r>
-      <w:r>
-        <w:rPr>
-          <w:rFonts w:ascii="HY그래픽M" w:eastAsia="HY그래픽M" w:hAnsi="돋움" w:hint="eastAsia"/>
-          <w:szCs w:val="48"/>
-        </w:rPr>
-        <w:t xml:space="preserve">해쉬에 추가하는 것은 </w:t>
+        <w:t xml:space="preserve">16 ~ </w:t>
+      </w:r>
+      <w:proofErr w:type="gramStart"/>
+      <w:r>
+        <w:rPr>
+          <w:rFonts w:ascii="HY그래픽M" w:eastAsia="HY그래픽M" w:hAnsi="돋움"/>
+          <w:szCs w:val="48"/>
+        </w:rPr>
+        <w:t>120 :</w:t>
+      </w:r>
+      <w:proofErr w:type="gramEnd"/>
+      <w:r>
+        <w:rPr>
+          <w:rFonts w:ascii="HY그래픽M" w:eastAsia="HY그래픽M" w:hAnsi="돋움"/>
+          <w:szCs w:val="48"/>
+        </w:rPr>
+        <w:t xml:space="preserve"> &lt;</w:t>
+      </w:r>
+      <w:proofErr w:type="spellStart"/>
+      <w:r>
+        <w:rPr>
+          <w:rFonts w:ascii="HY그래픽M" w:eastAsia="HY그래픽M" w:hAnsi="돋움" w:hint="eastAsia"/>
+          <w:szCs w:val="48"/>
+        </w:rPr>
+        <w:t>해쉬</w:t>
+      </w:r>
+      <w:proofErr w:type="spellEnd"/>
+      <w:r>
+        <w:rPr>
+          <w:rFonts w:ascii="HY그래픽M" w:eastAsia="HY그래픽M" w:hAnsi="돋움" w:hint="eastAsia"/>
+          <w:szCs w:val="48"/>
+        </w:rPr>
+        <w:t xml:space="preserve"> 블록 생성&gt;</w:t>
+      </w:r>
+      <w:r>
+        <w:rPr>
+          <w:rFonts w:ascii="HY그래픽M" w:eastAsia="HY그래픽M" w:hAnsi="돋움"/>
+          <w:szCs w:val="48"/>
+        </w:rPr>
+        <w:t xml:space="preserve"> </w:t>
+      </w:r>
+      <w:proofErr w:type="spellStart"/>
+      <w:r>
+        <w:rPr>
+          <w:rFonts w:ascii="HY그래픽M" w:eastAsia="HY그래픽M" w:hAnsi="돋움" w:hint="eastAsia"/>
+          <w:szCs w:val="48"/>
+        </w:rPr>
+        <w:t>해쉬에</w:t>
+      </w:r>
+      <w:proofErr w:type="spellEnd"/>
+      <w:r>
+        <w:rPr>
+          <w:rFonts w:ascii="HY그래픽M" w:eastAsia="HY그래픽M" w:hAnsi="돋움" w:hint="eastAsia"/>
+          <w:szCs w:val="48"/>
+        </w:rPr>
+        <w:t xml:space="preserve"> 추가하는 것은 </w:t>
       </w:r>
       <w:r>
         <w:rPr>
@@ -9514,22 +11318,64 @@
           <w:rFonts w:ascii="HY그래픽M" w:eastAsia="HY그래픽M" w:hAnsi="돋움"/>
           <w:szCs w:val="48"/>
         </w:rPr>
-        <w:t>22 ~ 130 : &lt;</w:t>
-      </w:r>
-      <w:r>
-        <w:rPr>
-          <w:rFonts w:ascii="HY그래픽M" w:eastAsia="HY그래픽M" w:hAnsi="돋움" w:hint="eastAsia"/>
-          <w:szCs w:val="48"/>
-        </w:rPr>
-        <w:t>해쉬 블록을 해쉬 테이블에 추가&gt;</w:t>
-      </w:r>
-      <w:r>
-        <w:rPr>
-          <w:rFonts w:ascii="HY그래픽M" w:eastAsia="HY그래픽M" w:hAnsi="돋움"/>
-          <w:szCs w:val="48"/>
-        </w:rPr>
-        <w:t xml:space="preserve"> </w:t>
-      </w:r>
+        <w:t xml:space="preserve">22 ~ </w:t>
+      </w:r>
+      <w:proofErr w:type="gramStart"/>
+      <w:r>
+        <w:rPr>
+          <w:rFonts w:ascii="HY그래픽M" w:eastAsia="HY그래픽M" w:hAnsi="돋움"/>
+          <w:szCs w:val="48"/>
+        </w:rPr>
+        <w:t>130 :</w:t>
+      </w:r>
+      <w:proofErr w:type="gramEnd"/>
+      <w:r>
+        <w:rPr>
+          <w:rFonts w:ascii="HY그래픽M" w:eastAsia="HY그래픽M" w:hAnsi="돋움"/>
+          <w:szCs w:val="48"/>
+        </w:rPr>
+        <w:t xml:space="preserve"> &lt;</w:t>
+      </w:r>
+      <w:proofErr w:type="spellStart"/>
+      <w:r>
+        <w:rPr>
+          <w:rFonts w:ascii="HY그래픽M" w:eastAsia="HY그래픽M" w:hAnsi="돋움" w:hint="eastAsia"/>
+          <w:szCs w:val="48"/>
+        </w:rPr>
+        <w:t>해쉬</w:t>
+      </w:r>
+      <w:proofErr w:type="spellEnd"/>
+      <w:r>
+        <w:rPr>
+          <w:rFonts w:ascii="HY그래픽M" w:eastAsia="HY그래픽M" w:hAnsi="돋움" w:hint="eastAsia"/>
+          <w:szCs w:val="48"/>
+        </w:rPr>
+        <w:t xml:space="preserve"> 블록을 </w:t>
+      </w:r>
+      <w:proofErr w:type="spellStart"/>
+      <w:r>
+        <w:rPr>
+          <w:rFonts w:ascii="HY그래픽M" w:eastAsia="HY그래픽M" w:hAnsi="돋움" w:hint="eastAsia"/>
+          <w:szCs w:val="48"/>
+        </w:rPr>
+        <w:t>해쉬</w:t>
+      </w:r>
+      <w:proofErr w:type="spellEnd"/>
+      <w:r>
+        <w:rPr>
+          <w:rFonts w:ascii="HY그래픽M" w:eastAsia="HY그래픽M" w:hAnsi="돋움" w:hint="eastAsia"/>
+          <w:szCs w:val="48"/>
+        </w:rPr>
+        <w:t xml:space="preserve"> 테이블에 추가&gt;</w:t>
+      </w:r>
+      <w:r>
+        <w:rPr>
+          <w:rFonts w:ascii="HY그래픽M" w:eastAsia="HY그래픽M" w:hAnsi="돋움"/>
+          <w:szCs w:val="48"/>
+        </w:rPr>
+        <w:t xml:space="preserve"> </w:t>
+      </w:r>
+      <w:proofErr w:type="spellStart"/>
       <w:r>
         <w:rPr>
           <w:rFonts w:ascii="HY그래픽M" w:eastAsia="HY그래픽M" w:hAnsi="돋움" w:hint="eastAsia"/>
@@ -9544,6 +11390,7 @@
         </w:rPr>
         <w:t>ash_table</w:t>
       </w:r>
+      <w:proofErr w:type="spellEnd"/>
       <w:r>
         <w:rPr>
           <w:rFonts w:ascii="HY그래픽M" w:eastAsia="HY그래픽M" w:hAnsi="돋움" w:hint="eastAsia"/>
@@ -9563,7 +11410,39 @@
           <w:rFonts w:ascii="HY그래픽M" w:eastAsia="HY그래픽M" w:hAnsi="돋움" w:hint="eastAsia"/>
           <w:szCs w:val="48"/>
         </w:rPr>
-        <w:t xml:space="preserve">해당 해쉬 값에 노드가 하나도 없다면 바로 추가하고 하나라도 존재하면 해당 인덱스의 링크드 리스트를 따라가 </w:t>
+        <w:t xml:space="preserve">해당 </w:t>
+      </w:r>
+      <w:proofErr w:type="spellStart"/>
+      <w:r>
+        <w:rPr>
+          <w:rFonts w:ascii="HY그래픽M" w:eastAsia="HY그래픽M" w:hAnsi="돋움" w:hint="eastAsia"/>
+          <w:szCs w:val="48"/>
+        </w:rPr>
+        <w:t>해쉬</w:t>
+      </w:r>
+      <w:proofErr w:type="spellEnd"/>
+      <w:r>
+        <w:rPr>
+          <w:rFonts w:ascii="HY그래픽M" w:eastAsia="HY그래픽M" w:hAnsi="돋움" w:hint="eastAsia"/>
+          <w:szCs w:val="48"/>
+        </w:rPr>
+        <w:t xml:space="preserve"> 값에 노드가 하나도 없다면 바로 추가하고 하나라도 존재하면 해당 인덱스의 </w:t>
+      </w:r>
+      <w:proofErr w:type="spellStart"/>
+      <w:r>
+        <w:rPr>
+          <w:rFonts w:ascii="HY그래픽M" w:eastAsia="HY그래픽M" w:hAnsi="돋움" w:hint="eastAsia"/>
+          <w:szCs w:val="48"/>
+        </w:rPr>
+        <w:t>링크드</w:t>
+      </w:r>
+      <w:proofErr w:type="spellEnd"/>
+      <w:r>
+        <w:rPr>
+          <w:rFonts w:ascii="HY그래픽M" w:eastAsia="HY그래픽M" w:hAnsi="돋움" w:hint="eastAsia"/>
+          <w:szCs w:val="48"/>
+        </w:rPr>
+        <w:t xml:space="preserve"> 리스트를 따라가 </w:t>
       </w:r>
       <w:r>
         <w:rPr>
@@ -9669,14 +11548,39 @@
           <w:rFonts w:ascii="HY그래픽M" w:eastAsia="HY그래픽M" w:hAnsi="돋움"/>
           <w:szCs w:val="48"/>
         </w:rPr>
-        <w:t>5 ~ 75 : &lt;</w:t>
-      </w:r>
-      <w:r>
-        <w:rPr>
-          <w:rFonts w:ascii="HY그래픽M" w:eastAsia="HY그래픽M" w:hAnsi="돋움" w:hint="eastAsia"/>
-          <w:szCs w:val="48"/>
-        </w:rPr>
-        <w:t>해쉬 테이블</w:t>
+        <w:t xml:space="preserve">5 ~ </w:t>
+      </w:r>
+      <w:proofErr w:type="gramStart"/>
+      <w:r>
+        <w:rPr>
+          <w:rFonts w:ascii="HY그래픽M" w:eastAsia="HY그래픽M" w:hAnsi="돋움"/>
+          <w:szCs w:val="48"/>
+        </w:rPr>
+        <w:t>75 :</w:t>
+      </w:r>
+      <w:proofErr w:type="gramEnd"/>
+      <w:r>
+        <w:rPr>
+          <w:rFonts w:ascii="HY그래픽M" w:eastAsia="HY그래픽M" w:hAnsi="돋움"/>
+          <w:szCs w:val="48"/>
+        </w:rPr>
+        <w:t xml:space="preserve"> &lt;</w:t>
+      </w:r>
+      <w:proofErr w:type="spellStart"/>
+      <w:r>
+        <w:rPr>
+          <w:rFonts w:ascii="HY그래픽M" w:eastAsia="HY그래픽M" w:hAnsi="돋움" w:hint="eastAsia"/>
+          <w:szCs w:val="48"/>
+        </w:rPr>
+        <w:t>해쉬</w:t>
+      </w:r>
+      <w:proofErr w:type="spellEnd"/>
+      <w:r>
+        <w:rPr>
+          <w:rFonts w:ascii="HY그래픽M" w:eastAsia="HY그래픽M" w:hAnsi="돋움" w:hint="eastAsia"/>
+          <w:szCs w:val="48"/>
+        </w:rPr>
+        <w:t xml:space="preserve"> 테이블</w:t>
       </w:r>
       <w:r>
         <w:rPr>
@@ -9699,40 +11603,83 @@
         </w:rPr>
         <w:t xml:space="preserve"> </w:t>
       </w:r>
-      <w:r>
-        <w:rPr>
-          <w:rFonts w:ascii="HY그래픽M" w:eastAsia="HY그래픽M" w:hAnsi="돋움" w:hint="eastAsia"/>
-          <w:szCs w:val="48"/>
-        </w:rPr>
-        <w:t>해쉬 테이블의 인덱스를 하나씩 돌며,</w:t>
-      </w:r>
-      <w:r>
-        <w:rPr>
-          <w:rFonts w:ascii="HY그래픽M" w:eastAsia="HY그래픽M" w:hAnsi="돋움"/>
-          <w:szCs w:val="48"/>
-        </w:rPr>
-        <w:t xml:space="preserve"> </w:t>
-      </w:r>
-      <w:r>
-        <w:rPr>
-          <w:rFonts w:ascii="HY그래픽M" w:eastAsia="HY그래픽M" w:hAnsi="돋움" w:hint="eastAsia"/>
-          <w:szCs w:val="48"/>
-        </w:rPr>
-        <w:t>링크드 리스트 유무 확인 및 존재 시 순서대로 출력 후 줄바꿈 하는 과정을 거쳐</w:t>
-      </w:r>
-      <w:r>
-        <w:rPr>
-          <w:rFonts w:ascii="HY그래픽M" w:eastAsia="HY그래픽M" w:hAnsi="돋움"/>
-          <w:szCs w:val="48"/>
-        </w:rPr>
-        <w:t xml:space="preserve"> </w:t>
-      </w:r>
-      <w:r>
-        <w:rPr>
-          <w:rFonts w:ascii="HY그래픽M" w:eastAsia="HY그래픽M" w:hAnsi="돋움" w:hint="eastAsia"/>
-          <w:szCs w:val="48"/>
-        </w:rPr>
-        <w:t>해쉬 테이블 출력을 구현했습니다.</w:t>
+      <w:proofErr w:type="spellStart"/>
+      <w:r>
+        <w:rPr>
+          <w:rFonts w:ascii="HY그래픽M" w:eastAsia="HY그래픽M" w:hAnsi="돋움" w:hint="eastAsia"/>
+          <w:szCs w:val="48"/>
+        </w:rPr>
+        <w:t>해쉬</w:t>
+      </w:r>
+      <w:proofErr w:type="spellEnd"/>
+      <w:r>
+        <w:rPr>
+          <w:rFonts w:ascii="HY그래픽M" w:eastAsia="HY그래픽M" w:hAnsi="돋움" w:hint="eastAsia"/>
+          <w:szCs w:val="48"/>
+        </w:rPr>
+        <w:t xml:space="preserve"> 테이블의 인덱스를 하나씩 돌며,</w:t>
+      </w:r>
+      <w:r>
+        <w:rPr>
+          <w:rFonts w:ascii="HY그래픽M" w:eastAsia="HY그래픽M" w:hAnsi="돋움"/>
+          <w:szCs w:val="48"/>
+        </w:rPr>
+        <w:t xml:space="preserve"> </w:t>
+      </w:r>
+      <w:proofErr w:type="spellStart"/>
+      <w:r>
+        <w:rPr>
+          <w:rFonts w:ascii="HY그래픽M" w:eastAsia="HY그래픽M" w:hAnsi="돋움" w:hint="eastAsia"/>
+          <w:szCs w:val="48"/>
+        </w:rPr>
+        <w:t>링크드</w:t>
+      </w:r>
+      <w:proofErr w:type="spellEnd"/>
+      <w:r>
+        <w:rPr>
+          <w:rFonts w:ascii="HY그래픽M" w:eastAsia="HY그래픽M" w:hAnsi="돋움" w:hint="eastAsia"/>
+          <w:szCs w:val="48"/>
+        </w:rPr>
+        <w:t xml:space="preserve"> 리스트 유무 확인 및 존재 시 순서대로 출력 후 </w:t>
+      </w:r>
+      <w:proofErr w:type="spellStart"/>
+      <w:r>
+        <w:rPr>
+          <w:rFonts w:ascii="HY그래픽M" w:eastAsia="HY그래픽M" w:hAnsi="돋움" w:hint="eastAsia"/>
+          <w:szCs w:val="48"/>
+        </w:rPr>
+        <w:t>줄바꿈</w:t>
+      </w:r>
+      <w:proofErr w:type="spellEnd"/>
+      <w:r>
+        <w:rPr>
+          <w:rFonts w:ascii="HY그래픽M" w:eastAsia="HY그래픽M" w:hAnsi="돋움" w:hint="eastAsia"/>
+          <w:szCs w:val="48"/>
+        </w:rPr>
+        <w:t xml:space="preserve"> 하는 과정을 거쳐</w:t>
+      </w:r>
+      <w:r>
+        <w:rPr>
+          <w:rFonts w:ascii="HY그래픽M" w:eastAsia="HY그래픽M" w:hAnsi="돋움"/>
+          <w:szCs w:val="48"/>
+        </w:rPr>
+        <w:t xml:space="preserve"> </w:t>
+      </w:r>
+      <w:proofErr w:type="spellStart"/>
+      <w:r>
+        <w:rPr>
+          <w:rFonts w:ascii="HY그래픽M" w:eastAsia="HY그래픽M" w:hAnsi="돋움" w:hint="eastAsia"/>
+          <w:szCs w:val="48"/>
+        </w:rPr>
+        <w:t>해쉬</w:t>
+      </w:r>
+      <w:proofErr w:type="spellEnd"/>
+      <w:r>
+        <w:rPr>
+          <w:rFonts w:ascii="HY그래픽M" w:eastAsia="HY그래픽M" w:hAnsi="돋움" w:hint="eastAsia"/>
+          <w:szCs w:val="48"/>
+        </w:rPr>
+        <w:t xml:space="preserve"> 테이블 출력을 구현했습니다.</w:t>
       </w:r>
     </w:p>
     <w:p>
@@ -9804,7 +11751,7 @@
 </file>
 
 <file path=word/endnotes.xml><?xml version="1.0" encoding="utf-8"?>
-<w:endnotes xmlns:wpc="http://schemas.microsoft.com/office/word/2010/wordprocessingCanvas" xmlns:cx="http://schemas.microsoft.com/office/drawing/2014/chartex" xmlns:cx1="http://schemas.microsoft.com/office/drawing/2015/9/8/chartex" xmlns:cx2="http://schemas.microsoft.com/office/drawing/2015/10/21/chartex" xmlns:cx3="http://schemas.microsoft.com/office/drawing/2016/5/9/chartex" xmlns:cx4="http://schemas.microsoft.com/office/drawing/2016/5/10/chartex" xmlns:cx5="http://schemas.microsoft.com/office/drawing/2016/5/11/chartex" xmlns:cx6="http://schemas.microsoft.com/office/drawing/2016/5/12/chartex" xmlns:cx7="http://schemas.microsoft.com/office/drawing/2016/5/13/chartex" xmlns:cx8="http://schemas.microsoft.com/office/drawing/2016/5/14/chartex" xmlns:mc="http://schemas.openxmlformats.org/markup-compatibility/2006" xmlns:aink="http://schemas.microsoft.com/office/drawing/2016/ink" xmlns:am3d="http://schemas.microsoft.com/office/drawing/2017/model3d" xmlns:o="urn:schemas-microsoft-com:office:office" xmlns:r="http://schemas.openxmlformats.org/officeDocument/2006/relationships" xmlns:m="http://schemas.openxmlformats.org/officeDocument/2006/math" xmlns:v="urn:schemas-microsoft-com:vml" xmlns:wp14="http://schemas.microsoft.com/office/word/2010/wordprocessingDrawing" xmlns:wp="http://schemas.openxmlformats.org/drawingml/2006/wordprocessingDrawing" xmlns:w10="urn:schemas-microsoft-com:office:word" xmlns:w="http://schemas.openxmlformats.org/wordprocessingml/2006/main" xmlns:w14="http://schemas.microsoft.com/office/word/2010/wordml" xmlns:w15="http://schemas.microsoft.com/office/word/2012/wordml" xmlns:w16cex="http://schemas.microsoft.com/office/word/2018/wordml/cex" xmlns:w16cid="http://schemas.microsoft.com/office/word/2016/wordml/cid" xmlns:w16="http://schemas.microsoft.com/office/word/2018/wordml" xmlns:w16se="http://schemas.microsoft.com/office/word/2015/wordml/symex" xmlns:wpg="http://schemas.microsoft.com/office/word/2010/wordprocessingGroup" xmlns:wpi="http://schemas.microsoft.com/office/word/2010/wordprocessingInk" xmlns:wne="http://schemas.microsoft.com/office/word/2006/wordml" xmlns:wps="http://schemas.microsoft.com/office/word/2010/wordprocessingShape" mc:Ignorable="w14 w15 w16se w16cid w16 w16cex wp14">
+<w:endnotes xmlns:wpc="http://schemas.microsoft.com/office/word/2010/wordprocessingCanvas" xmlns:cx="http://schemas.microsoft.com/office/drawing/2014/chartex" xmlns:cx1="http://schemas.microsoft.com/office/drawing/2015/9/8/chartex" xmlns:cx2="http://schemas.microsoft.com/office/drawing/2015/10/21/chartex" xmlns:cx3="http://schemas.microsoft.com/office/drawing/2016/5/9/chartex" xmlns:cx4="http://schemas.microsoft.com/office/drawing/2016/5/10/chartex" xmlns:cx5="http://schemas.microsoft.com/office/drawing/2016/5/11/chartex" xmlns:cx6="http://schemas.microsoft.com/office/drawing/2016/5/12/chartex" xmlns:cx7="http://schemas.microsoft.com/office/drawing/2016/5/13/chartex" xmlns:cx8="http://schemas.microsoft.com/office/drawing/2016/5/14/chartex" xmlns:mc="http://schemas.openxmlformats.org/markup-compatibility/2006" xmlns:aink="http://schemas.microsoft.com/office/drawing/2016/ink" xmlns:am3d="http://schemas.microsoft.com/office/drawing/2017/model3d" xmlns:o="urn:schemas-microsoft-com:office:office" xmlns:r="http://schemas.openxmlformats.org/officeDocument/2006/relationships" xmlns:m="http://schemas.openxmlformats.org/officeDocument/2006/math" xmlns:v="urn:schemas-microsoft-com:vml" xmlns:wp14="http://schemas.microsoft.com/office/word/2010/wordprocessingDrawing" xmlns:wp="http://schemas.openxmlformats.org/drawingml/2006/wordprocessingDrawing" xmlns:w10="urn:schemas-microsoft-com:office:word" xmlns:w="http://schemas.openxmlformats.org/wordprocessingml/2006/main" xmlns:w14="http://schemas.microsoft.com/office/word/2010/wordml" xmlns:w15="http://schemas.microsoft.com/office/word/2012/wordml" xmlns:w16cid="http://schemas.microsoft.com/office/word/2016/wordml/cid" xmlns:w16se="http://schemas.microsoft.com/office/word/2015/wordml/symex" xmlns:wpg="http://schemas.microsoft.com/office/word/2010/wordprocessingGroup" xmlns:wpi="http://schemas.microsoft.com/office/word/2010/wordprocessingInk" xmlns:wne="http://schemas.microsoft.com/office/word/2006/wordml" xmlns:wps="http://schemas.microsoft.com/office/word/2010/wordprocessingShape" mc:Ignorable="w14 w15 w16se w16cid wp14">
   <w:endnote w:type="separator" w:id="-1">
     <w:p>
       <w:pPr>
@@ -9829,7 +11776,7 @@
 </file>
 
 <file path=word/footnotes.xml><?xml version="1.0" encoding="utf-8"?>
-<w:footnotes xmlns:wpc="http://schemas.microsoft.com/office/word/2010/wordprocessingCanvas" xmlns:cx="http://schemas.microsoft.com/office/drawing/2014/chartex" xmlns:cx1="http://schemas.microsoft.com/office/drawing/2015/9/8/chartex" xmlns:cx2="http://schemas.microsoft.com/office/drawing/2015/10/21/chartex" xmlns:cx3="http://schemas.microsoft.com/office/drawing/2016/5/9/chartex" xmlns:cx4="http://schemas.microsoft.com/office/drawing/2016/5/10/chartex" xmlns:cx5="http://schemas.microsoft.com/office/drawing/2016/5/11/chartex" xmlns:cx6="http://schemas.microsoft.com/office/drawing/2016/5/12/chartex" xmlns:cx7="http://schemas.microsoft.com/office/drawing/2016/5/13/chartex" xmlns:cx8="http://schemas.microsoft.com/office/drawing/2016/5/14/chartex" xmlns:mc="http://schemas.openxmlformats.org/markup-compatibility/2006" xmlns:aink="http://schemas.microsoft.com/office/drawing/2016/ink" xmlns:am3d="http://schemas.microsoft.com/office/drawing/2017/model3d" xmlns:o="urn:schemas-microsoft-com:office:office" xmlns:r="http://schemas.openxmlformats.org/officeDocument/2006/relationships" xmlns:m="http://schemas.openxmlformats.org/officeDocument/2006/math" xmlns:v="urn:schemas-microsoft-com:vml" xmlns:wp14="http://schemas.microsoft.com/office/word/2010/wordprocessingDrawing" xmlns:wp="http://schemas.openxmlformats.org/drawingml/2006/wordprocessingDrawing" xmlns:w10="urn:schemas-microsoft-com:office:word" xmlns:w="http://schemas.openxmlformats.org/wordprocessingml/2006/main" xmlns:w14="http://schemas.microsoft.com/office/word/2010/wordml" xmlns:w15="http://schemas.microsoft.com/office/word/2012/wordml" xmlns:w16cex="http://schemas.microsoft.com/office/word/2018/wordml/cex" xmlns:w16cid="http://schemas.microsoft.com/office/word/2016/wordml/cid" xmlns:w16="http://schemas.microsoft.com/office/word/2018/wordml" xmlns:w16se="http://schemas.microsoft.com/office/word/2015/wordml/symex" xmlns:wpg="http://schemas.microsoft.com/office/word/2010/wordprocessingGroup" xmlns:wpi="http://schemas.microsoft.com/office/word/2010/wordprocessingInk" xmlns:wne="http://schemas.microsoft.com/office/word/2006/wordml" xmlns:wps="http://schemas.microsoft.com/office/word/2010/wordprocessingShape" mc:Ignorable="w14 w15 w16se w16cid w16 w16cex wp14">
+<w:footnotes xmlns:wpc="http://schemas.microsoft.com/office/word/2010/wordprocessingCanvas" xmlns:cx="http://schemas.microsoft.com/office/drawing/2014/chartex" xmlns:cx1="http://schemas.microsoft.com/office/drawing/2015/9/8/chartex" xmlns:cx2="http://schemas.microsoft.com/office/drawing/2015/10/21/chartex" xmlns:cx3="http://schemas.microsoft.com/office/drawing/2016/5/9/chartex" xmlns:cx4="http://schemas.microsoft.com/office/drawing/2016/5/10/chartex" xmlns:cx5="http://schemas.microsoft.com/office/drawing/2016/5/11/chartex" xmlns:cx6="http://schemas.microsoft.com/office/drawing/2016/5/12/chartex" xmlns:cx7="http://schemas.microsoft.com/office/drawing/2016/5/13/chartex" xmlns:cx8="http://schemas.microsoft.com/office/drawing/2016/5/14/chartex" xmlns:mc="http://schemas.openxmlformats.org/markup-compatibility/2006" xmlns:aink="http://schemas.microsoft.com/office/drawing/2016/ink" xmlns:am3d="http://schemas.microsoft.com/office/drawing/2017/model3d" xmlns:o="urn:schemas-microsoft-com:office:office" xmlns:r="http://schemas.openxmlformats.org/officeDocument/2006/relationships" xmlns:m="http://schemas.openxmlformats.org/officeDocument/2006/math" xmlns:v="urn:schemas-microsoft-com:vml" xmlns:wp14="http://schemas.microsoft.com/office/word/2010/wordprocessingDrawing" xmlns:wp="http://schemas.openxmlformats.org/drawingml/2006/wordprocessingDrawing" xmlns:w10="urn:schemas-microsoft-com:office:word" xmlns:w="http://schemas.openxmlformats.org/wordprocessingml/2006/main" xmlns:w14="http://schemas.microsoft.com/office/word/2010/wordml" xmlns:w15="http://schemas.microsoft.com/office/word/2012/wordml" xmlns:w16cid="http://schemas.microsoft.com/office/word/2016/wordml/cid" xmlns:w16se="http://schemas.microsoft.com/office/word/2015/wordml/symex" xmlns:wpg="http://schemas.microsoft.com/office/word/2010/wordprocessingGroup" xmlns:wpi="http://schemas.microsoft.com/office/word/2010/wordprocessingInk" xmlns:wne="http://schemas.microsoft.com/office/word/2006/wordml" xmlns:wps="http://schemas.microsoft.com/office/word/2010/wordprocessingShape" mc:Ignorable="w14 w15 w16se w16cid wp14">
   <w:footnote w:type="separator" w:id="-1">
     <w:p>
       <w:pPr>
@@ -9854,7 +11801,7 @@
 </file>
 
 <file path=word/numbering.xml><?xml version="1.0" encoding="utf-8"?>
-<w:numbering xmlns:wpc="http://schemas.microsoft.com/office/word/2010/wordprocessingCanvas" xmlns:cx="http://schemas.microsoft.com/office/drawing/2014/chartex" xmlns:cx1="http://schemas.microsoft.com/office/drawing/2015/9/8/chartex" xmlns:cx2="http://schemas.microsoft.com/office/drawing/2015/10/21/chartex" xmlns:cx3="http://schemas.microsoft.com/office/drawing/2016/5/9/chartex" xmlns:cx4="http://schemas.microsoft.com/office/drawing/2016/5/10/chartex" xmlns:cx5="http://schemas.microsoft.com/office/drawing/2016/5/11/chartex" xmlns:cx6="http://schemas.microsoft.com/office/drawing/2016/5/12/chartex" xmlns:cx7="http://schemas.microsoft.com/office/drawing/2016/5/13/chartex" xmlns:cx8="http://schemas.microsoft.com/office/drawing/2016/5/14/chartex" xmlns:mc="http://schemas.openxmlformats.org/markup-compatibility/2006" xmlns:aink="http://schemas.microsoft.com/office/drawing/2016/ink" xmlns:am3d="http://schemas.microsoft.com/office/drawing/2017/model3d" xmlns:o="urn:schemas-microsoft-com:office:office" xmlns:r="http://schemas.openxmlformats.org/officeDocument/2006/relationships" xmlns:m="http://schemas.openxmlformats.org/officeDocument/2006/math" xmlns:v="urn:schemas-microsoft-com:vml" xmlns:wp14="http://schemas.microsoft.com/office/word/2010/wordprocessingDrawing" xmlns:wp="http://schemas.openxmlformats.org/drawingml/2006/wordprocessingDrawing" xmlns:w10="urn:schemas-microsoft-com:office:word" xmlns:w="http://schemas.openxmlformats.org/wordprocessingml/2006/main" xmlns:w14="http://schemas.microsoft.com/office/word/2010/wordml" xmlns:w15="http://schemas.microsoft.com/office/word/2012/wordml" xmlns:w16cex="http://schemas.microsoft.com/office/word/2018/wordml/cex" xmlns:w16cid="http://schemas.microsoft.com/office/word/2016/wordml/cid" xmlns:w16="http://schemas.microsoft.com/office/word/2018/wordml" xmlns:w16se="http://schemas.microsoft.com/office/word/2015/wordml/symex" xmlns:wpg="http://schemas.microsoft.com/office/word/2010/wordprocessingGroup" xmlns:wpi="http://schemas.microsoft.com/office/word/2010/wordprocessingInk" xmlns:wne="http://schemas.microsoft.com/office/word/2006/wordml" xmlns:wps="http://schemas.microsoft.com/office/word/2010/wordprocessingShape" mc:Ignorable="w14 w15 w16se w16cid w16 w16cex wp14">
+<w:numbering xmlns:wpc="http://schemas.microsoft.com/office/word/2010/wordprocessingCanvas" xmlns:cx="http://schemas.microsoft.com/office/drawing/2014/chartex" xmlns:cx1="http://schemas.microsoft.com/office/drawing/2015/9/8/chartex" xmlns:cx2="http://schemas.microsoft.com/office/drawing/2015/10/21/chartex" xmlns:cx3="http://schemas.microsoft.com/office/drawing/2016/5/9/chartex" xmlns:cx4="http://schemas.microsoft.com/office/drawing/2016/5/10/chartex" xmlns:cx5="http://schemas.microsoft.com/office/drawing/2016/5/11/chartex" xmlns:cx6="http://schemas.microsoft.com/office/drawing/2016/5/12/chartex" xmlns:cx7="http://schemas.microsoft.com/office/drawing/2016/5/13/chartex" xmlns:cx8="http://schemas.microsoft.com/office/drawing/2016/5/14/chartex" xmlns:mc="http://schemas.openxmlformats.org/markup-compatibility/2006" xmlns:aink="http://schemas.microsoft.com/office/drawing/2016/ink" xmlns:am3d="http://schemas.microsoft.com/office/drawing/2017/model3d" xmlns:o="urn:schemas-microsoft-com:office:office" xmlns:r="http://schemas.openxmlformats.org/officeDocument/2006/relationships" xmlns:m="http://schemas.openxmlformats.org/officeDocument/2006/math" xmlns:v="urn:schemas-microsoft-com:vml" xmlns:wp14="http://schemas.microsoft.com/office/word/2010/wordprocessingDrawing" xmlns:wp="http://schemas.openxmlformats.org/drawingml/2006/wordprocessingDrawing" xmlns:w10="urn:schemas-microsoft-com:office:word" xmlns:w="http://schemas.openxmlformats.org/wordprocessingml/2006/main" xmlns:w14="http://schemas.microsoft.com/office/word/2010/wordml" xmlns:w15="http://schemas.microsoft.com/office/word/2012/wordml" xmlns:w16cid="http://schemas.microsoft.com/office/word/2016/wordml/cid" xmlns:w16se="http://schemas.microsoft.com/office/word/2015/wordml/symex" xmlns:wpg="http://schemas.microsoft.com/office/word/2010/wordprocessingGroup" xmlns:wpi="http://schemas.microsoft.com/office/word/2010/wordprocessingInk" xmlns:wne="http://schemas.microsoft.com/office/word/2006/wordml" xmlns:wps="http://schemas.microsoft.com/office/word/2010/wordprocessingShape" mc:Ignorable="w14 w15 w16se w16cid wp14">
   <w:abstractNum w:abstractNumId="0" w15:restartNumberingAfterBreak="0">
     <w:nsid w:val="039D501D"/>
     <w:multiLevelType w:val="hybridMultilevel"/>
@@ -10649,7 +12596,7 @@
 </file>
 
 <file path=word/styles.xml><?xml version="1.0" encoding="utf-8"?>
-<w:styles xmlns:mc="http://schemas.openxmlformats.org/markup-compatibility/2006" xmlns:r="http://schemas.openxmlformats.org/officeDocument/2006/relationships" xmlns:w="http://schemas.openxmlformats.org/wordprocessingml/2006/main" xmlns:w14="http://schemas.microsoft.com/office/word/2010/wordml" xmlns:w15="http://schemas.microsoft.com/office/word/2012/wordml" xmlns:w16cex="http://schemas.microsoft.com/office/word/2018/wordml/cex" xmlns:w16cid="http://schemas.microsoft.com/office/word/2016/wordml/cid" xmlns:w16="http://schemas.microsoft.com/office/word/2018/wordml" xmlns:w16se="http://schemas.microsoft.com/office/word/2015/wordml/symex" mc:Ignorable="w14 w15 w16se w16cid w16 w16cex">
+<w:styles xmlns:mc="http://schemas.openxmlformats.org/markup-compatibility/2006" xmlns:r="http://schemas.openxmlformats.org/officeDocument/2006/relationships" xmlns:w="http://schemas.openxmlformats.org/wordprocessingml/2006/main" xmlns:w14="http://schemas.microsoft.com/office/word/2010/wordml" xmlns:w15="http://schemas.microsoft.com/office/word/2012/wordml" xmlns:w16cid="http://schemas.microsoft.com/office/word/2016/wordml/cid" xmlns:w16se="http://schemas.microsoft.com/office/word/2015/wordml/symex" mc:Ignorable="w14 w15 w16se w16cid">
   <w:docDefaults>
     <w:rPrDefault>
       <w:rPr>
@@ -10666,7 +12613,7 @@
       </w:pPr>
     </w:pPrDefault>
   </w:docDefaults>
-  <w:latentStyles w:defLockedState="0" w:defUIPriority="99" w:defSemiHidden="0" w:defUnhideWhenUsed="0" w:defQFormat="0" w:count="376">
+  <w:latentStyles w:defLockedState="0" w:defUIPriority="99" w:defSemiHidden="0" w:defUnhideWhenUsed="0" w:defQFormat="0" w:count="377">
     <w:lsdException w:name="Normal" w:uiPriority="0" w:qFormat="1"/>
     <w:lsdException w:name="heading 1" w:uiPriority="9" w:qFormat="1"/>
     <w:lsdException w:name="heading 2" w:semiHidden="1" w:uiPriority="9" w:unhideWhenUsed="1" w:qFormat="1"/>
@@ -10772,7 +12719,6 @@
     <w:lsdException w:name="HTML Sample" w:semiHidden="1" w:unhideWhenUsed="1"/>
     <w:lsdException w:name="HTML Typewriter" w:semiHidden="1" w:unhideWhenUsed="1"/>
     <w:lsdException w:name="HTML Variable" w:semiHidden="1" w:unhideWhenUsed="1"/>
-    <w:lsdException w:name="Normal Table" w:semiHidden="1" w:unhideWhenUsed="1"/>
     <w:lsdException w:name="annotation subject" w:semiHidden="1" w:unhideWhenUsed="1"/>
     <w:lsdException w:name="No List" w:semiHidden="1" w:unhideWhenUsed="1"/>
     <w:lsdException w:name="Outline List 1" w:semiHidden="1" w:unhideWhenUsed="1"/>
@@ -10819,10 +12765,8 @@
     <w:lsdException w:name="Table Subtle 2" w:semiHidden="1" w:unhideWhenUsed="1"/>
     <w:lsdException w:name="Table Web 1" w:semiHidden="1" w:unhideWhenUsed="1"/>
     <w:lsdException w:name="Table Web 2" w:semiHidden="1" w:unhideWhenUsed="1"/>
-    <w:lsdException w:name="Table Web 3" w:semiHidden="1" w:unhideWhenUsed="1"/>
     <w:lsdException w:name="Balloon Text" w:semiHidden="1" w:unhideWhenUsed="1"/>
     <w:lsdException w:name="Table Grid" w:uiPriority="39"/>
-    <w:lsdException w:name="Table Theme" w:semiHidden="1" w:unhideWhenUsed="1"/>
     <w:lsdException w:name="Placeholder Text" w:semiHidden="1"/>
     <w:lsdException w:name="No Spacing" w:uiPriority="1" w:qFormat="1"/>
     <w:lsdException w:name="Light Shading" w:uiPriority="60"/>
@@ -11043,6 +12987,7 @@
     <w:lsdException w:name="Hashtag" w:semiHidden="1" w:unhideWhenUsed="1"/>
     <w:lsdException w:name="Unresolved Mention" w:semiHidden="1" w:unhideWhenUsed="1"/>
     <w:lsdException w:name="Smart Link" w:semiHidden="1" w:unhideWhenUsed="1"/>
+    <w:lsdException w:name="Smart Link Error" w:semiHidden="1" w:unhideWhenUsed="1"/>
   </w:latentStyles>
   <w:style w:type="paragraph" w:default="1" w:styleId="a">
     <w:name w:val="Normal"/>
@@ -11505,7 +13450,7 @@
 </file>
 
 <file path=customXml/itemProps1.xml><?xml version="1.0" encoding="utf-8"?>
-<ds:datastoreItem xmlns:ds="http://schemas.openxmlformats.org/officeDocument/2006/customXml" ds:itemID="{DE41E454-6F60-C441-BB2A-5623D03452B4}">
+<ds:datastoreItem xmlns:ds="http://schemas.openxmlformats.org/officeDocument/2006/customXml" ds:itemID="{D5531E31-9D0A-4390-B9EA-495A84EF9702}">
   <ds:schemaRefs>
     <ds:schemaRef ds:uri="http://schemas.openxmlformats.org/officeDocument/2006/bibliography"/>
   </ds:schemaRefs>

</xml_diff>